<commit_message>
gdd (cosas de lo que hablar hoy)
</commit_message>
<xml_diff>
--- a/Earth-Legacy GDD.docx
+++ b/Earth-Legacy GDD.docx
@@ -54,6 +54,161 @@
         <w:t>en salas con enemigos diferentes a los que habrá que eliminar para poder continuar hacia otra sala.</w:t>
       </w:r>
     </w:p>
+    <w:p/>
+    <w:p>
+      <w:r>
+        <w:t>Numero de mapas para el inicio</w:t>
+      </w:r>
+    </w:p>
+    <w:p>
+      <w:r>
+        <w:t>Numero de niveles por mapa</w:t>
+      </w:r>
+    </w:p>
+    <w:p>
+      <w:r>
+        <w:t xml:space="preserve">Tres ramas y tres clases (humano/bestia/hibrido – </w:t>
+      </w:r>
+      <w:proofErr w:type="spellStart"/>
+      <w:r>
+        <w:t>ranged</w:t>
+      </w:r>
+      <w:proofErr w:type="spellEnd"/>
+      <w:r>
+        <w:t>-</w:t>
+      </w:r>
+      <w:proofErr w:type="spellStart"/>
+      <w:r>
+        <w:t>mele</w:t>
+      </w:r>
+      <w:proofErr w:type="spellEnd"/>
+      <w:r>
+        <w:t>-tanque)</w:t>
+      </w:r>
+    </w:p>
+    <w:p>
+      <w:r>
+        <w:t>Historia personajes</w:t>
+      </w:r>
+    </w:p>
+    <w:p>
+      <w:r>
+        <w:t>Armas de cada uno</w:t>
+      </w:r>
+    </w:p>
+    <w:p>
+      <w:r>
+        <w:t>Enemigos</w:t>
+      </w:r>
+    </w:p>
+    <w:p>
+      <w:r>
+        <w:t>Boses</w:t>
+      </w:r>
+    </w:p>
+    <w:p>
+      <w:r>
+        <w:t>Tienda</w:t>
+      </w:r>
+    </w:p>
+    <w:p>
+      <w:r>
+        <w:t>Pickups</w:t>
+      </w:r>
+    </w:p>
+    <w:p>
+      <w:r>
+        <w:t>Ítems por nivel</w:t>
+      </w:r>
+    </w:p>
+    <w:p>
+      <w:r>
+        <w:t>Secretos (salas secretas)</w:t>
+      </w:r>
+    </w:p>
+    <w:p>
+      <w:r>
+        <w:t xml:space="preserve">Alguna mecánica </w:t>
+      </w:r>
+      <w:proofErr w:type="spellStart"/>
+      <w:r>
+        <w:t>mas</w:t>
+      </w:r>
+      <w:proofErr w:type="spellEnd"/>
+      <w:r>
+        <w:t xml:space="preserve"> (es decir tener otra opción y no solo disparar, véase bombas y activas en Isaac roll y </w:t>
+      </w:r>
+      <w:proofErr w:type="spellStart"/>
+      <w:r>
+        <w:t>blanks</w:t>
+      </w:r>
+      <w:proofErr w:type="spellEnd"/>
+      <w:r>
+        <w:t xml:space="preserve"> </w:t>
+      </w:r>
+      <w:proofErr w:type="spellStart"/>
+      <w:r>
+        <w:t>enter</w:t>
+      </w:r>
+      <w:proofErr w:type="spellEnd"/>
+      <w:r>
+        <w:t xml:space="preserve"> </w:t>
+      </w:r>
+      <w:proofErr w:type="spellStart"/>
+      <w:r>
+        <w:t>the</w:t>
+      </w:r>
+      <w:proofErr w:type="spellEnd"/>
+      <w:r>
+        <w:t xml:space="preserve"> </w:t>
+      </w:r>
+      <w:proofErr w:type="spellStart"/>
+      <w:r>
+        <w:t>gungeon</w:t>
+      </w:r>
+      <w:proofErr w:type="spellEnd"/>
+      <w:r>
+        <w:t>)</w:t>
+      </w:r>
+    </w:p>
+    <w:p>
+      <w:r>
+        <w:t>Transporte rápido entre salas (puesto que ahora es lineal el mapa puede ser un coñazo volver a coger cosas)</w:t>
+      </w:r>
+    </w:p>
+    <w:p>
+      <w:proofErr w:type="spellStart"/>
+      <w:r>
+        <w:t>Walljump</w:t>
+      </w:r>
+      <w:proofErr w:type="spellEnd"/>
+      <w:r>
+        <w:t>?</w:t>
+      </w:r>
+    </w:p>
+    <w:p>
+      <w:proofErr w:type="spellStart"/>
+      <w:r>
+        <w:t>Menu</w:t>
+      </w:r>
+      <w:proofErr w:type="spellEnd"/>
+      <w:r>
+        <w:t xml:space="preserve"> inicio</w:t>
+      </w:r>
+    </w:p>
+    <w:p>
+      <w:r>
+        <w:t>Menú pausa</w:t>
+      </w:r>
+    </w:p>
+    <w:p>
+      <w:r>
+        <w:t>Interfaz (que queremos que se vea y como, ejemplo: vida)</w:t>
+      </w:r>
+      <w:bookmarkStart w:id="0" w:name="_GoBack"/>
+      <w:bookmarkEnd w:id="0"/>
+    </w:p>
+    <w:p/>
     <w:p>
       <w:r>
         <w:br w:type="page"/>
@@ -892,8 +1047,6 @@
       <w:r>
         <w:t xml:space="preserve"> -&gt; Ataques psíquicos media-larga distancia</w:t>
       </w:r>
-      <w:bookmarkStart w:id="0" w:name="_GoBack"/>
-      <w:bookmarkEnd w:id="0"/>
     </w:p>
     <w:p>
       <w:r>

</xml_diff>

<commit_message>
gdd - mas historia personajes
</commit_message>
<xml_diff>
--- a/Earth-Legacy GDD.docx
+++ b/Earth-Legacy GDD.docx
@@ -15,16 +15,200 @@
           <w:b/>
           <w:sz w:val="44"/>
         </w:rPr>
-        <w:t>C</w:t>
-      </w:r>
-      <w:bookmarkStart w:id="0" w:name="_GoBack"/>
-      <w:bookmarkEnd w:id="0"/>
-      <w:r>
-        <w:rPr>
-          <w:b/>
-          <w:sz w:val="44"/>
-        </w:rPr>
-        <w:t>OSAS QUE HABLAR y otros temas</w:t>
+        <w:t>COSAS QUE HABLAR y otros temas</w:t>
+      </w:r>
+    </w:p>
+    <w:p>
+      <w:pPr>
+        <w:shd w:val="clear" w:color="auto" w:fill="FFFFFF"/>
+        <w:spacing w:after="60" w:line="273" w:lineRule="atLeast"/>
+        <w:ind w:left="708"/>
+        <w:rPr>
+          <w:rFonts w:ascii="Arial" w:eastAsia="Times New Roman" w:hAnsi="Arial" w:cs="Arial"/>
+          <w:color w:val="333333"/>
+          <w:sz w:val="20"/>
+          <w:szCs w:val="20"/>
+          <w:lang w:eastAsia="es-ES"/>
+        </w:rPr>
+      </w:pPr>
+      <w:r>
+        <w:t xml:space="preserve">Guion posible para hacer el </w:t>
+      </w:r>
+      <w:proofErr w:type="spellStart"/>
+      <w:r>
+        <w:t>gdd</w:t>
+      </w:r>
+      <w:proofErr w:type="spellEnd"/>
+      <w:r>
+        <w:t xml:space="preserve"> bien:</w:t>
+      </w:r>
+      <w:r>
+        <w:br/>
+      </w:r>
+      <w:r>
+        <w:rPr>
+          <w:rFonts w:ascii="Arial" w:eastAsia="Times New Roman" w:hAnsi="Arial" w:cs="Arial"/>
+          <w:color w:val="333333"/>
+          <w:sz w:val="20"/>
+          <w:szCs w:val="20"/>
+          <w:lang w:eastAsia="es-ES"/>
+        </w:rPr>
+        <w:t>1.</w:t>
+      </w:r>
+      <w:r>
+        <w:rPr>
+          <w:rFonts w:ascii="Arial" w:eastAsia="Times New Roman" w:hAnsi="Arial" w:cs="Arial"/>
+          <w:color w:val="333333"/>
+          <w:sz w:val="20"/>
+          <w:szCs w:val="20"/>
+          <w:lang w:eastAsia="es-ES"/>
+        </w:rPr>
+        <w:tab/>
+      </w:r>
+      <w:r>
+        <w:rPr>
+          <w:rFonts w:ascii="Arial" w:eastAsia="Times New Roman" w:hAnsi="Arial" w:cs="Arial"/>
+          <w:color w:val="333333"/>
+          <w:sz w:val="20"/>
+          <w:szCs w:val="20"/>
+          <w:lang w:eastAsia="es-ES"/>
+        </w:rPr>
+        <w:t>Introducción</w:t>
+      </w:r>
+    </w:p>
+    <w:p>
+      <w:pPr>
+        <w:numPr>
+          <w:ilvl w:val="1"/>
+          <w:numId w:val="2"/>
+        </w:numPr>
+        <w:shd w:val="clear" w:color="auto" w:fill="FFFFFF"/>
+        <w:spacing w:after="60" w:line="240" w:lineRule="auto"/>
+        <w:rPr>
+          <w:rFonts w:ascii="Arial" w:eastAsia="Times New Roman" w:hAnsi="Arial" w:cs="Arial"/>
+          <w:color w:val="333333"/>
+          <w:sz w:val="20"/>
+          <w:szCs w:val="20"/>
+          <w:lang w:eastAsia="es-ES"/>
+        </w:rPr>
+      </w:pPr>
+      <w:r>
+        <w:rPr>
+          <w:rFonts w:ascii="Arial" w:eastAsia="Times New Roman" w:hAnsi="Arial" w:cs="Arial"/>
+          <w:color w:val="333333"/>
+          <w:sz w:val="20"/>
+          <w:szCs w:val="20"/>
+          <w:lang w:eastAsia="es-ES"/>
+        </w:rPr>
+        <w:t>Concepto del juego</w:t>
+      </w:r>
+    </w:p>
+    <w:p>
+      <w:pPr>
+        <w:numPr>
+          <w:ilvl w:val="1"/>
+          <w:numId w:val="2"/>
+        </w:numPr>
+        <w:shd w:val="clear" w:color="auto" w:fill="FFFFFF"/>
+        <w:spacing w:after="60" w:line="240" w:lineRule="auto"/>
+        <w:rPr>
+          <w:rFonts w:ascii="Arial" w:eastAsia="Times New Roman" w:hAnsi="Arial" w:cs="Arial"/>
+          <w:color w:val="333333"/>
+          <w:sz w:val="20"/>
+          <w:szCs w:val="20"/>
+          <w:lang w:eastAsia="es-ES"/>
+        </w:rPr>
+      </w:pPr>
+      <w:r>
+        <w:rPr>
+          <w:rFonts w:ascii="Arial" w:eastAsia="Times New Roman" w:hAnsi="Arial" w:cs="Arial"/>
+          <w:color w:val="333333"/>
+          <w:sz w:val="20"/>
+          <w:szCs w:val="20"/>
+          <w:lang w:eastAsia="es-ES"/>
+        </w:rPr>
+        <w:t>Características principales</w:t>
+      </w:r>
+    </w:p>
+    <w:p>
+      <w:pPr>
+        <w:numPr>
+          <w:ilvl w:val="1"/>
+          <w:numId w:val="2"/>
+        </w:numPr>
+        <w:shd w:val="clear" w:color="auto" w:fill="FFFFFF"/>
+        <w:spacing w:after="60" w:line="240" w:lineRule="auto"/>
+        <w:rPr>
+          <w:rFonts w:ascii="Arial" w:eastAsia="Times New Roman" w:hAnsi="Arial" w:cs="Arial"/>
+          <w:color w:val="333333"/>
+          <w:sz w:val="20"/>
+          <w:szCs w:val="20"/>
+          <w:lang w:eastAsia="es-ES"/>
+        </w:rPr>
+      </w:pPr>
+      <w:r>
+        <w:rPr>
+          <w:rFonts w:ascii="Arial" w:eastAsia="Times New Roman" w:hAnsi="Arial" w:cs="Arial"/>
+          <w:color w:val="333333"/>
+          <w:sz w:val="20"/>
+          <w:szCs w:val="20"/>
+          <w:lang w:eastAsia="es-ES"/>
+        </w:rPr>
+        <w:t>Género</w:t>
+      </w:r>
+    </w:p>
+    <w:p>
+      <w:pPr>
+        <w:numPr>
+          <w:ilvl w:val="1"/>
+          <w:numId w:val="2"/>
+        </w:numPr>
+        <w:shd w:val="clear" w:color="auto" w:fill="FFFFFF"/>
+        <w:spacing w:after="60" w:line="240" w:lineRule="auto"/>
+        <w:rPr>
+          <w:rFonts w:ascii="Arial" w:eastAsia="Times New Roman" w:hAnsi="Arial" w:cs="Arial"/>
+          <w:color w:val="333333"/>
+          <w:sz w:val="20"/>
+          <w:szCs w:val="20"/>
+          <w:lang w:eastAsia="es-ES"/>
+        </w:rPr>
+      </w:pPr>
+      <w:r>
+        <w:rPr>
+          <w:rFonts w:ascii="Arial" w:eastAsia="Times New Roman" w:hAnsi="Arial" w:cs="Arial"/>
+          <w:color w:val="333333"/>
+          <w:sz w:val="20"/>
+          <w:szCs w:val="20"/>
+          <w:lang w:eastAsia="es-ES"/>
+        </w:rPr>
+        <w:t>Publico dirigido</w:t>
+      </w:r>
+    </w:p>
+    <w:p>
+      <w:pPr>
+        <w:numPr>
+          <w:ilvl w:val="1"/>
+          <w:numId w:val="2"/>
+        </w:numPr>
+        <w:shd w:val="clear" w:color="auto" w:fill="FFFFFF"/>
+        <w:spacing w:after="60" w:line="240" w:lineRule="auto"/>
+        <w:rPr>
+          <w:rFonts w:ascii="Arial" w:eastAsia="Times New Roman" w:hAnsi="Arial" w:cs="Arial"/>
+          <w:color w:val="333333"/>
+          <w:sz w:val="20"/>
+          <w:szCs w:val="20"/>
+          <w:lang w:eastAsia="es-ES"/>
+        </w:rPr>
+      </w:pPr>
+      <w:r>
+        <w:rPr>
+          <w:rFonts w:ascii="Arial" w:eastAsia="Times New Roman" w:hAnsi="Arial" w:cs="Arial"/>
+          <w:color w:val="333333"/>
+          <w:sz w:val="20"/>
+          <w:szCs w:val="20"/>
+          <w:lang w:eastAsia="es-ES"/>
+        </w:rPr>
+        <w:t>Alcance</w:t>
       </w:r>
     </w:p>
     <w:p>
@@ -45,28 +229,14 @@
         </w:rPr>
       </w:pPr>
       <w:r>
-        <w:t xml:space="preserve">Guion posible para hacer el </w:t>
-      </w:r>
-      <w:proofErr w:type="spellStart"/>
-      <w:r>
-        <w:t>gdd</w:t>
-      </w:r>
-      <w:proofErr w:type="spellEnd"/>
-      <w:r>
-        <w:t xml:space="preserve"> bien:</w:t>
-      </w:r>
-      <w:r>
-        <w:br/>
-      </w:r>
-      <w:r>
-        <w:rPr>
-          <w:rFonts w:ascii="Arial" w:eastAsia="Times New Roman" w:hAnsi="Arial" w:cs="Arial"/>
-          <w:color w:val="333333"/>
-          <w:sz w:val="20"/>
-          <w:szCs w:val="20"/>
-          <w:lang w:eastAsia="es-ES"/>
-        </w:rPr>
-        <w:t>Introducción</w:t>
+        <w:rPr>
+          <w:rFonts w:ascii="Arial" w:eastAsia="Times New Roman" w:hAnsi="Arial" w:cs="Arial"/>
+          <w:color w:val="333333"/>
+          <w:sz w:val="20"/>
+          <w:szCs w:val="20"/>
+          <w:lang w:eastAsia="es-ES"/>
+        </w:rPr>
+        <w:t>Mecánicas de juego</w:t>
       </w:r>
     </w:p>
     <w:p>
@@ -85,16 +255,18 @@
           <w:lang w:eastAsia="es-ES"/>
         </w:rPr>
       </w:pPr>
-      <w:r>
-        <w:rPr>
-          <w:rFonts w:ascii="Arial" w:eastAsia="Times New Roman" w:hAnsi="Arial" w:cs="Arial"/>
-          <w:color w:val="333333"/>
-          <w:sz w:val="20"/>
-          <w:szCs w:val="20"/>
-          <w:lang w:eastAsia="es-ES"/>
-        </w:rPr>
-        <w:t>Concepto del juego</w:t>
-      </w:r>
+      <w:proofErr w:type="spellStart"/>
+      <w:r>
+        <w:rPr>
+          <w:rFonts w:ascii="Arial" w:eastAsia="Times New Roman" w:hAnsi="Arial" w:cs="Arial"/>
+          <w:color w:val="333333"/>
+          <w:sz w:val="20"/>
+          <w:szCs w:val="20"/>
+          <w:lang w:eastAsia="es-ES"/>
+        </w:rPr>
+        <w:t>Jugabilidad</w:t>
+      </w:r>
+      <w:proofErr w:type="spellEnd"/>
     </w:p>
     <w:p>
       <w:pPr>
@@ -120,7 +292,115 @@
           <w:szCs w:val="20"/>
           <w:lang w:eastAsia="es-ES"/>
         </w:rPr>
-        <w:t>Características principales</w:t>
+        <w:t>Flujo de juego</w:t>
+      </w:r>
+    </w:p>
+    <w:p>
+      <w:pPr>
+        <w:numPr>
+          <w:ilvl w:val="2"/>
+          <w:numId w:val="2"/>
+        </w:numPr>
+        <w:shd w:val="clear" w:color="auto" w:fill="FFFFFF"/>
+        <w:spacing w:after="60" w:line="240" w:lineRule="auto"/>
+        <w:rPr>
+          <w:rFonts w:ascii="Arial" w:eastAsia="Times New Roman" w:hAnsi="Arial" w:cs="Arial"/>
+          <w:color w:val="333333"/>
+          <w:sz w:val="20"/>
+          <w:szCs w:val="20"/>
+          <w:lang w:eastAsia="es-ES"/>
+        </w:rPr>
+      </w:pPr>
+      <w:r>
+        <w:rPr>
+          <w:rFonts w:ascii="Arial" w:eastAsia="Times New Roman" w:hAnsi="Arial" w:cs="Arial"/>
+          <w:color w:val="333333"/>
+          <w:sz w:val="20"/>
+          <w:szCs w:val="20"/>
+          <w:lang w:eastAsia="es-ES"/>
+        </w:rPr>
+        <w:t>Diagrama de flujo</w:t>
+      </w:r>
+    </w:p>
+    <w:p>
+      <w:pPr>
+        <w:numPr>
+          <w:ilvl w:val="2"/>
+          <w:numId w:val="2"/>
+        </w:numPr>
+        <w:shd w:val="clear" w:color="auto" w:fill="FFFFFF"/>
+        <w:spacing w:after="60" w:line="240" w:lineRule="auto"/>
+        <w:rPr>
+          <w:rFonts w:ascii="Arial" w:eastAsia="Times New Roman" w:hAnsi="Arial" w:cs="Arial"/>
+          <w:color w:val="333333"/>
+          <w:sz w:val="20"/>
+          <w:szCs w:val="20"/>
+          <w:lang w:eastAsia="es-ES"/>
+        </w:rPr>
+      </w:pPr>
+      <w:r>
+        <w:rPr>
+          <w:rFonts w:ascii="Arial" w:eastAsia="Times New Roman" w:hAnsi="Arial" w:cs="Arial"/>
+          <w:color w:val="333333"/>
+          <w:sz w:val="20"/>
+          <w:szCs w:val="20"/>
+          <w:lang w:eastAsia="es-ES"/>
+        </w:rPr>
+        <w:t>Introducción al juego</w:t>
+      </w:r>
+    </w:p>
+    <w:p>
+      <w:pPr>
+        <w:numPr>
+          <w:ilvl w:val="2"/>
+          <w:numId w:val="2"/>
+        </w:numPr>
+        <w:shd w:val="clear" w:color="auto" w:fill="FFFFFF"/>
+        <w:spacing w:after="60" w:line="240" w:lineRule="auto"/>
+        <w:rPr>
+          <w:rFonts w:ascii="Arial" w:eastAsia="Times New Roman" w:hAnsi="Arial" w:cs="Arial"/>
+          <w:color w:val="333333"/>
+          <w:sz w:val="20"/>
+          <w:szCs w:val="20"/>
+          <w:lang w:eastAsia="es-ES"/>
+        </w:rPr>
+      </w:pPr>
+      <w:r>
+        <w:rPr>
+          <w:rFonts w:ascii="Arial" w:eastAsia="Times New Roman" w:hAnsi="Arial" w:cs="Arial"/>
+          <w:color w:val="333333"/>
+          <w:sz w:val="20"/>
+          <w:szCs w:val="20"/>
+          <w:lang w:eastAsia="es-ES"/>
+        </w:rPr>
+        <w:t>Jugando</w:t>
+      </w:r>
+    </w:p>
+    <w:p>
+      <w:pPr>
+        <w:numPr>
+          <w:ilvl w:val="2"/>
+          <w:numId w:val="2"/>
+        </w:numPr>
+        <w:shd w:val="clear" w:color="auto" w:fill="FFFFFF"/>
+        <w:spacing w:after="60" w:line="240" w:lineRule="auto"/>
+        <w:rPr>
+          <w:rFonts w:ascii="Arial" w:eastAsia="Times New Roman" w:hAnsi="Arial" w:cs="Arial"/>
+          <w:color w:val="333333"/>
+          <w:sz w:val="20"/>
+          <w:szCs w:val="20"/>
+          <w:lang w:eastAsia="es-ES"/>
+        </w:rPr>
+      </w:pPr>
+      <w:r>
+        <w:rPr>
+          <w:rFonts w:ascii="Arial" w:eastAsia="Times New Roman" w:hAnsi="Arial" w:cs="Arial"/>
+          <w:color w:val="333333"/>
+          <w:sz w:val="20"/>
+          <w:szCs w:val="20"/>
+          <w:lang w:eastAsia="es-ES"/>
+        </w:rPr>
+        <w:t>Fin de partida</w:t>
       </w:r>
     </w:p>
     <w:p>
@@ -147,7 +427,115 @@
           <w:szCs w:val="20"/>
           <w:lang w:eastAsia="es-ES"/>
         </w:rPr>
-        <w:t>Género</w:t>
+        <w:t>Personajes</w:t>
+      </w:r>
+    </w:p>
+    <w:p>
+      <w:pPr>
+        <w:numPr>
+          <w:ilvl w:val="2"/>
+          <w:numId w:val="2"/>
+        </w:numPr>
+        <w:shd w:val="clear" w:color="auto" w:fill="FFFFFF"/>
+        <w:spacing w:after="60" w:line="240" w:lineRule="auto"/>
+        <w:rPr>
+          <w:rFonts w:ascii="Arial" w:eastAsia="Times New Roman" w:hAnsi="Arial" w:cs="Arial"/>
+          <w:color w:val="333333"/>
+          <w:sz w:val="20"/>
+          <w:szCs w:val="20"/>
+          <w:lang w:eastAsia="es-ES"/>
+        </w:rPr>
+      </w:pPr>
+      <w:r>
+        <w:rPr>
+          <w:rFonts w:ascii="Arial" w:eastAsia="Times New Roman" w:hAnsi="Arial" w:cs="Arial"/>
+          <w:color w:val="333333"/>
+          <w:sz w:val="20"/>
+          <w:szCs w:val="20"/>
+          <w:lang w:eastAsia="es-ES"/>
+        </w:rPr>
+        <w:t>Protagonista</w:t>
+      </w:r>
+    </w:p>
+    <w:p>
+      <w:pPr>
+        <w:numPr>
+          <w:ilvl w:val="2"/>
+          <w:numId w:val="2"/>
+        </w:numPr>
+        <w:shd w:val="clear" w:color="auto" w:fill="FFFFFF"/>
+        <w:spacing w:after="60" w:line="240" w:lineRule="auto"/>
+        <w:rPr>
+          <w:rFonts w:ascii="Arial" w:eastAsia="Times New Roman" w:hAnsi="Arial" w:cs="Arial"/>
+          <w:color w:val="333333"/>
+          <w:sz w:val="20"/>
+          <w:szCs w:val="20"/>
+          <w:lang w:eastAsia="es-ES"/>
+        </w:rPr>
+      </w:pPr>
+      <w:r>
+        <w:rPr>
+          <w:rFonts w:ascii="Arial" w:eastAsia="Times New Roman" w:hAnsi="Arial" w:cs="Arial"/>
+          <w:color w:val="333333"/>
+          <w:sz w:val="20"/>
+          <w:szCs w:val="20"/>
+          <w:lang w:eastAsia="es-ES"/>
+        </w:rPr>
+        <w:t>Compañero del protagonista</w:t>
+      </w:r>
+    </w:p>
+    <w:p>
+      <w:pPr>
+        <w:numPr>
+          <w:ilvl w:val="2"/>
+          <w:numId w:val="2"/>
+        </w:numPr>
+        <w:shd w:val="clear" w:color="auto" w:fill="FFFFFF"/>
+        <w:spacing w:after="60" w:line="240" w:lineRule="auto"/>
+        <w:rPr>
+          <w:rFonts w:ascii="Arial" w:eastAsia="Times New Roman" w:hAnsi="Arial" w:cs="Arial"/>
+          <w:color w:val="333333"/>
+          <w:sz w:val="20"/>
+          <w:szCs w:val="20"/>
+          <w:lang w:eastAsia="es-ES"/>
+        </w:rPr>
+      </w:pPr>
+      <w:r>
+        <w:rPr>
+          <w:rFonts w:ascii="Arial" w:eastAsia="Times New Roman" w:hAnsi="Arial" w:cs="Arial"/>
+          <w:color w:val="333333"/>
+          <w:sz w:val="20"/>
+          <w:szCs w:val="20"/>
+          <w:lang w:eastAsia="es-ES"/>
+        </w:rPr>
+        <w:t>Antagonista</w:t>
+      </w:r>
+    </w:p>
+    <w:p>
+      <w:pPr>
+        <w:numPr>
+          <w:ilvl w:val="2"/>
+          <w:numId w:val="2"/>
+        </w:numPr>
+        <w:shd w:val="clear" w:color="auto" w:fill="FFFFFF"/>
+        <w:spacing w:after="60" w:line="240" w:lineRule="auto"/>
+        <w:rPr>
+          <w:rFonts w:ascii="Arial" w:eastAsia="Times New Roman" w:hAnsi="Arial" w:cs="Arial"/>
+          <w:color w:val="333333"/>
+          <w:sz w:val="20"/>
+          <w:szCs w:val="20"/>
+          <w:lang w:eastAsia="es-ES"/>
+        </w:rPr>
+      </w:pPr>
+      <w:r>
+        <w:rPr>
+          <w:rFonts w:ascii="Arial" w:eastAsia="Times New Roman" w:hAnsi="Arial" w:cs="Arial"/>
+          <w:color w:val="333333"/>
+          <w:sz w:val="20"/>
+          <w:szCs w:val="20"/>
+          <w:lang w:eastAsia="es-ES"/>
+        </w:rPr>
+        <w:t>...</w:t>
       </w:r>
     </w:p>
     <w:p>
@@ -174,7 +562,88 @@
           <w:szCs w:val="20"/>
           <w:lang w:eastAsia="es-ES"/>
         </w:rPr>
-        <w:t>Publico dirigido</w:t>
+        <w:t>Control de jugador</w:t>
+      </w:r>
+    </w:p>
+    <w:p>
+      <w:pPr>
+        <w:numPr>
+          <w:ilvl w:val="2"/>
+          <w:numId w:val="2"/>
+        </w:numPr>
+        <w:shd w:val="clear" w:color="auto" w:fill="FFFFFF"/>
+        <w:spacing w:after="60" w:line="240" w:lineRule="auto"/>
+        <w:rPr>
+          <w:rFonts w:ascii="Arial" w:eastAsia="Times New Roman" w:hAnsi="Arial" w:cs="Arial"/>
+          <w:color w:val="333333"/>
+          <w:sz w:val="20"/>
+          <w:szCs w:val="20"/>
+          <w:lang w:eastAsia="es-ES"/>
+        </w:rPr>
+      </w:pPr>
+      <w:r>
+        <w:rPr>
+          <w:rFonts w:ascii="Arial" w:eastAsia="Times New Roman" w:hAnsi="Arial" w:cs="Arial"/>
+          <w:color w:val="333333"/>
+          <w:sz w:val="20"/>
+          <w:szCs w:val="20"/>
+          <w:lang w:eastAsia="es-ES"/>
+        </w:rPr>
+        <w:t>Interacción con el personaje</w:t>
+      </w:r>
+    </w:p>
+    <w:p>
+      <w:pPr>
+        <w:numPr>
+          <w:ilvl w:val="2"/>
+          <w:numId w:val="2"/>
+        </w:numPr>
+        <w:shd w:val="clear" w:color="auto" w:fill="FFFFFF"/>
+        <w:spacing w:after="60" w:line="240" w:lineRule="auto"/>
+        <w:rPr>
+          <w:rFonts w:ascii="Arial" w:eastAsia="Times New Roman" w:hAnsi="Arial" w:cs="Arial"/>
+          <w:color w:val="333333"/>
+          <w:sz w:val="20"/>
+          <w:szCs w:val="20"/>
+          <w:lang w:eastAsia="es-ES"/>
+        </w:rPr>
+      </w:pPr>
+      <w:r>
+        <w:rPr>
+          <w:rFonts w:ascii="Arial" w:eastAsia="Times New Roman" w:hAnsi="Arial" w:cs="Arial"/>
+          <w:color w:val="333333"/>
+          <w:sz w:val="20"/>
+          <w:szCs w:val="20"/>
+          <w:lang w:eastAsia="es-ES"/>
+        </w:rPr>
+        <w:t>Interacción con el entorno</w:t>
+      </w:r>
+    </w:p>
+    <w:p>
+      <w:pPr>
+        <w:numPr>
+          <w:ilvl w:val="2"/>
+          <w:numId w:val="2"/>
+        </w:numPr>
+        <w:shd w:val="clear" w:color="auto" w:fill="FFFFFF"/>
+        <w:spacing w:after="60" w:line="240" w:lineRule="auto"/>
+        <w:rPr>
+          <w:rFonts w:ascii="Arial" w:eastAsia="Times New Roman" w:hAnsi="Arial" w:cs="Arial"/>
+          <w:color w:val="333333"/>
+          <w:sz w:val="20"/>
+          <w:szCs w:val="20"/>
+          <w:lang w:eastAsia="es-ES"/>
+        </w:rPr>
+      </w:pPr>
+      <w:r>
+        <w:rPr>
+          <w:rFonts w:ascii="Arial" w:eastAsia="Times New Roman" w:hAnsi="Arial" w:cs="Arial"/>
+          <w:color w:val="333333"/>
+          <w:sz w:val="20"/>
+          <w:szCs w:val="20"/>
+          <w:lang w:eastAsia="es-ES"/>
+        </w:rPr>
+        <w:t>Interacción con la interfaz</w:t>
       </w:r>
     </w:p>
     <w:p>
@@ -201,7 +670,7 @@
           <w:szCs w:val="20"/>
           <w:lang w:eastAsia="es-ES"/>
         </w:rPr>
-        <w:t>Alcance</w:t>
+        <w:t>Interacción del entorno con el jugador</w:t>
       </w:r>
     </w:p>
     <w:p>
@@ -229,7 +698,7 @@
           <w:szCs w:val="20"/>
           <w:lang w:eastAsia="es-ES"/>
         </w:rPr>
-        <w:t>Mecánicas de juego</w:t>
+        <w:t>Interfaz</w:t>
       </w:r>
     </w:p>
     <w:p>
@@ -248,18 +717,16 @@
           <w:lang w:eastAsia="es-ES"/>
         </w:rPr>
       </w:pPr>
-      <w:proofErr w:type="spellStart"/>
-      <w:r>
-        <w:rPr>
-          <w:rFonts w:ascii="Arial" w:eastAsia="Times New Roman" w:hAnsi="Arial" w:cs="Arial"/>
-          <w:color w:val="333333"/>
-          <w:sz w:val="20"/>
-          <w:szCs w:val="20"/>
-          <w:lang w:eastAsia="es-ES"/>
-        </w:rPr>
-        <w:t>Jugabilidad</w:t>
-      </w:r>
-      <w:proofErr w:type="spellEnd"/>
+      <w:r>
+        <w:rPr>
+          <w:rFonts w:ascii="Arial" w:eastAsia="Times New Roman" w:hAnsi="Arial" w:cs="Arial"/>
+          <w:color w:val="333333"/>
+          <w:sz w:val="20"/>
+          <w:szCs w:val="20"/>
+          <w:lang w:eastAsia="es-ES"/>
+        </w:rPr>
+        <w:t>Diagrama de flujo de pantallas</w:t>
+      </w:r>
     </w:p>
     <w:p>
       <w:pPr>
@@ -285,13 +752,13 @@
           <w:szCs w:val="20"/>
           <w:lang w:eastAsia="es-ES"/>
         </w:rPr>
-        <w:t>Flujo de juego</w:t>
-      </w:r>
-    </w:p>
-    <w:p>
-      <w:pPr>
-        <w:numPr>
-          <w:ilvl w:val="2"/>
+        <w:t>Menú principal</w:t>
+      </w:r>
+    </w:p>
+    <w:p>
+      <w:pPr>
+        <w:numPr>
+          <w:ilvl w:val="1"/>
           <w:numId w:val="2"/>
         </w:numPr>
         <w:shd w:val="clear" w:color="auto" w:fill="FFFFFF"/>
@@ -312,13 +779,13 @@
           <w:szCs w:val="20"/>
           <w:lang w:eastAsia="es-ES"/>
         </w:rPr>
-        <w:t>Diagrama de flujo</w:t>
-      </w:r>
-    </w:p>
-    <w:p>
-      <w:pPr>
-        <w:numPr>
-          <w:ilvl w:val="2"/>
+        <w:t>Menú de pausa</w:t>
+      </w:r>
+    </w:p>
+    <w:p>
+      <w:pPr>
+        <w:numPr>
+          <w:ilvl w:val="1"/>
           <w:numId w:val="2"/>
         </w:numPr>
         <w:shd w:val="clear" w:color="auto" w:fill="FFFFFF"/>
@@ -339,13 +806,13 @@
           <w:szCs w:val="20"/>
           <w:lang w:eastAsia="es-ES"/>
         </w:rPr>
-        <w:t>Introducción al juego</w:t>
-      </w:r>
-    </w:p>
-    <w:p>
-      <w:pPr>
-        <w:numPr>
-          <w:ilvl w:val="2"/>
+        <w:t>Menú de guardado/cargar partida</w:t>
+      </w:r>
+    </w:p>
+    <w:p>
+      <w:pPr>
+        <w:numPr>
+          <w:ilvl w:val="1"/>
           <w:numId w:val="2"/>
         </w:numPr>
         <w:shd w:val="clear" w:color="auto" w:fill="FFFFFF"/>
@@ -366,13 +833,13 @@
           <w:szCs w:val="20"/>
           <w:lang w:eastAsia="es-ES"/>
         </w:rPr>
-        <w:t>Jugando</w:t>
-      </w:r>
-    </w:p>
-    <w:p>
-      <w:pPr>
-        <w:numPr>
-          <w:ilvl w:val="2"/>
+        <w:t>Interfaz de usuario durante partida</w:t>
+      </w:r>
+    </w:p>
+    <w:p>
+      <w:pPr>
+        <w:numPr>
+          <w:ilvl w:val="1"/>
           <w:numId w:val="2"/>
         </w:numPr>
         <w:shd w:val="clear" w:color="auto" w:fill="FFFFFF"/>
@@ -393,7 +860,7 @@
           <w:szCs w:val="20"/>
           <w:lang w:eastAsia="es-ES"/>
         </w:rPr>
-        <w:t>Fin de partida</w:t>
+        <w:t>Interfaz de fin de partida</w:t>
       </w:r>
     </w:p>
     <w:p>
@@ -412,259 +879,18 @@
           <w:lang w:eastAsia="es-ES"/>
         </w:rPr>
       </w:pPr>
-      <w:r>
-        <w:rPr>
-          <w:rFonts w:ascii="Arial" w:eastAsia="Times New Roman" w:hAnsi="Arial" w:cs="Arial"/>
-          <w:color w:val="333333"/>
-          <w:sz w:val="20"/>
-          <w:szCs w:val="20"/>
-          <w:lang w:eastAsia="es-ES"/>
-        </w:rPr>
-        <w:t>Personajes</w:t>
-      </w:r>
-    </w:p>
-    <w:p>
-      <w:pPr>
-        <w:numPr>
-          <w:ilvl w:val="2"/>
-          <w:numId w:val="2"/>
-        </w:numPr>
-        <w:shd w:val="clear" w:color="auto" w:fill="FFFFFF"/>
-        <w:spacing w:after="60" w:line="240" w:lineRule="auto"/>
-        <w:rPr>
-          <w:rFonts w:ascii="Arial" w:eastAsia="Times New Roman" w:hAnsi="Arial" w:cs="Arial"/>
-          <w:color w:val="333333"/>
-          <w:sz w:val="20"/>
-          <w:szCs w:val="20"/>
-          <w:lang w:eastAsia="es-ES"/>
-        </w:rPr>
-      </w:pPr>
-      <w:r>
-        <w:rPr>
-          <w:rFonts w:ascii="Arial" w:eastAsia="Times New Roman" w:hAnsi="Arial" w:cs="Arial"/>
-          <w:color w:val="333333"/>
-          <w:sz w:val="20"/>
-          <w:szCs w:val="20"/>
-          <w:lang w:eastAsia="es-ES"/>
-        </w:rPr>
-        <w:t>Protagonista</w:t>
-      </w:r>
-    </w:p>
-    <w:p>
-      <w:pPr>
-        <w:numPr>
-          <w:ilvl w:val="2"/>
-          <w:numId w:val="2"/>
-        </w:numPr>
-        <w:shd w:val="clear" w:color="auto" w:fill="FFFFFF"/>
-        <w:spacing w:after="60" w:line="240" w:lineRule="auto"/>
-        <w:rPr>
-          <w:rFonts w:ascii="Arial" w:eastAsia="Times New Roman" w:hAnsi="Arial" w:cs="Arial"/>
-          <w:color w:val="333333"/>
-          <w:sz w:val="20"/>
-          <w:szCs w:val="20"/>
-          <w:lang w:eastAsia="es-ES"/>
-        </w:rPr>
-      </w:pPr>
-      <w:r>
-        <w:rPr>
-          <w:rFonts w:ascii="Arial" w:eastAsia="Times New Roman" w:hAnsi="Arial" w:cs="Arial"/>
-          <w:color w:val="333333"/>
-          <w:sz w:val="20"/>
-          <w:szCs w:val="20"/>
-          <w:lang w:eastAsia="es-ES"/>
-        </w:rPr>
-        <w:t>Compañero del protagonista</w:t>
-      </w:r>
-    </w:p>
-    <w:p>
-      <w:pPr>
-        <w:numPr>
-          <w:ilvl w:val="2"/>
-          <w:numId w:val="2"/>
-        </w:numPr>
-        <w:shd w:val="clear" w:color="auto" w:fill="FFFFFF"/>
-        <w:spacing w:after="60" w:line="240" w:lineRule="auto"/>
-        <w:rPr>
-          <w:rFonts w:ascii="Arial" w:eastAsia="Times New Roman" w:hAnsi="Arial" w:cs="Arial"/>
-          <w:color w:val="333333"/>
-          <w:sz w:val="20"/>
-          <w:szCs w:val="20"/>
-          <w:lang w:eastAsia="es-ES"/>
-        </w:rPr>
-      </w:pPr>
-      <w:r>
-        <w:rPr>
-          <w:rFonts w:ascii="Arial" w:eastAsia="Times New Roman" w:hAnsi="Arial" w:cs="Arial"/>
-          <w:color w:val="333333"/>
-          <w:sz w:val="20"/>
-          <w:szCs w:val="20"/>
-          <w:lang w:eastAsia="es-ES"/>
-        </w:rPr>
-        <w:t>Antagonista</w:t>
-      </w:r>
-    </w:p>
-    <w:p>
-      <w:pPr>
-        <w:numPr>
-          <w:ilvl w:val="2"/>
-          <w:numId w:val="2"/>
-        </w:numPr>
-        <w:shd w:val="clear" w:color="auto" w:fill="FFFFFF"/>
-        <w:spacing w:after="60" w:line="240" w:lineRule="auto"/>
-        <w:rPr>
-          <w:rFonts w:ascii="Arial" w:eastAsia="Times New Roman" w:hAnsi="Arial" w:cs="Arial"/>
-          <w:color w:val="333333"/>
-          <w:sz w:val="20"/>
-          <w:szCs w:val="20"/>
-          <w:lang w:eastAsia="es-ES"/>
-        </w:rPr>
-      </w:pPr>
-      <w:r>
-        <w:rPr>
-          <w:rFonts w:ascii="Arial" w:eastAsia="Times New Roman" w:hAnsi="Arial" w:cs="Arial"/>
-          <w:color w:val="333333"/>
-          <w:sz w:val="20"/>
-          <w:szCs w:val="20"/>
-          <w:lang w:eastAsia="es-ES"/>
-        </w:rPr>
-        <w:t>...</w:t>
-      </w:r>
-    </w:p>
-    <w:p>
-      <w:pPr>
-        <w:numPr>
-          <w:ilvl w:val="1"/>
-          <w:numId w:val="2"/>
-        </w:numPr>
-        <w:shd w:val="clear" w:color="auto" w:fill="FFFFFF"/>
-        <w:spacing w:after="60" w:line="240" w:lineRule="auto"/>
-        <w:rPr>
-          <w:rFonts w:ascii="Arial" w:eastAsia="Times New Roman" w:hAnsi="Arial" w:cs="Arial"/>
-          <w:color w:val="333333"/>
-          <w:sz w:val="20"/>
-          <w:szCs w:val="20"/>
-          <w:lang w:eastAsia="es-ES"/>
-        </w:rPr>
-      </w:pPr>
-      <w:r>
-        <w:rPr>
-          <w:rFonts w:ascii="Arial" w:eastAsia="Times New Roman" w:hAnsi="Arial" w:cs="Arial"/>
-          <w:color w:val="333333"/>
-          <w:sz w:val="20"/>
-          <w:szCs w:val="20"/>
-          <w:lang w:eastAsia="es-ES"/>
-        </w:rPr>
-        <w:t>Control de jugador</w:t>
-      </w:r>
-    </w:p>
-    <w:p>
-      <w:pPr>
-        <w:numPr>
-          <w:ilvl w:val="2"/>
-          <w:numId w:val="2"/>
-        </w:numPr>
-        <w:shd w:val="clear" w:color="auto" w:fill="FFFFFF"/>
-        <w:spacing w:after="60" w:line="240" w:lineRule="auto"/>
-        <w:rPr>
-          <w:rFonts w:ascii="Arial" w:eastAsia="Times New Roman" w:hAnsi="Arial" w:cs="Arial"/>
-          <w:color w:val="333333"/>
-          <w:sz w:val="20"/>
-          <w:szCs w:val="20"/>
-          <w:lang w:eastAsia="es-ES"/>
-        </w:rPr>
-      </w:pPr>
-      <w:r>
-        <w:rPr>
-          <w:rFonts w:ascii="Arial" w:eastAsia="Times New Roman" w:hAnsi="Arial" w:cs="Arial"/>
-          <w:color w:val="333333"/>
-          <w:sz w:val="20"/>
-          <w:szCs w:val="20"/>
-          <w:lang w:eastAsia="es-ES"/>
-        </w:rPr>
-        <w:t>Interacción con el personaje</w:t>
-      </w:r>
-    </w:p>
-    <w:p>
-      <w:pPr>
-        <w:numPr>
-          <w:ilvl w:val="2"/>
-          <w:numId w:val="2"/>
-        </w:numPr>
-        <w:shd w:val="clear" w:color="auto" w:fill="FFFFFF"/>
-        <w:spacing w:after="60" w:line="240" w:lineRule="auto"/>
-        <w:rPr>
-          <w:rFonts w:ascii="Arial" w:eastAsia="Times New Roman" w:hAnsi="Arial" w:cs="Arial"/>
-          <w:color w:val="333333"/>
-          <w:sz w:val="20"/>
-          <w:szCs w:val="20"/>
-          <w:lang w:eastAsia="es-ES"/>
-        </w:rPr>
-      </w:pPr>
-      <w:r>
-        <w:rPr>
-          <w:rFonts w:ascii="Arial" w:eastAsia="Times New Roman" w:hAnsi="Arial" w:cs="Arial"/>
-          <w:color w:val="333333"/>
-          <w:sz w:val="20"/>
-          <w:szCs w:val="20"/>
-          <w:lang w:eastAsia="es-ES"/>
-        </w:rPr>
-        <w:t>Interacción con el entorno</w:t>
-      </w:r>
-    </w:p>
-    <w:p>
-      <w:pPr>
-        <w:numPr>
-          <w:ilvl w:val="2"/>
-          <w:numId w:val="2"/>
-        </w:numPr>
-        <w:shd w:val="clear" w:color="auto" w:fill="FFFFFF"/>
-        <w:spacing w:after="60" w:line="240" w:lineRule="auto"/>
-        <w:rPr>
-          <w:rFonts w:ascii="Arial" w:eastAsia="Times New Roman" w:hAnsi="Arial" w:cs="Arial"/>
-          <w:color w:val="333333"/>
-          <w:sz w:val="20"/>
-          <w:szCs w:val="20"/>
-          <w:lang w:eastAsia="es-ES"/>
-        </w:rPr>
-      </w:pPr>
-      <w:r>
-        <w:rPr>
-          <w:rFonts w:ascii="Arial" w:eastAsia="Times New Roman" w:hAnsi="Arial" w:cs="Arial"/>
-          <w:color w:val="333333"/>
-          <w:sz w:val="20"/>
-          <w:szCs w:val="20"/>
-          <w:lang w:eastAsia="es-ES"/>
-        </w:rPr>
-        <w:t>Interacción con la interfaz</w:t>
-      </w:r>
-    </w:p>
-    <w:p>
-      <w:pPr>
-        <w:numPr>
-          <w:ilvl w:val="1"/>
-          <w:numId w:val="2"/>
-        </w:numPr>
-        <w:shd w:val="clear" w:color="auto" w:fill="FFFFFF"/>
-        <w:spacing w:after="60" w:line="240" w:lineRule="auto"/>
-        <w:rPr>
-          <w:rFonts w:ascii="Arial" w:eastAsia="Times New Roman" w:hAnsi="Arial" w:cs="Arial"/>
-          <w:color w:val="333333"/>
-          <w:sz w:val="20"/>
-          <w:szCs w:val="20"/>
-          <w:lang w:eastAsia="es-ES"/>
-        </w:rPr>
-      </w:pPr>
-      <w:r>
-        <w:rPr>
-          <w:rFonts w:ascii="Arial" w:eastAsia="Times New Roman" w:hAnsi="Arial" w:cs="Arial"/>
-          <w:color w:val="333333"/>
-          <w:sz w:val="20"/>
-          <w:szCs w:val="20"/>
-          <w:lang w:eastAsia="es-ES"/>
-        </w:rPr>
-        <w:t>Interacción del entorno con el jugador</w:t>
-      </w:r>
+      <w:proofErr w:type="spellStart"/>
+      <w:r>
+        <w:rPr>
+          <w:rFonts w:ascii="Arial" w:eastAsia="Times New Roman" w:hAnsi="Arial" w:cs="Arial"/>
+          <w:color w:val="333333"/>
+          <w:sz w:val="20"/>
+          <w:szCs w:val="20"/>
+          <w:lang w:eastAsia="es-ES"/>
+        </w:rPr>
+        <w:t>Creditos</w:t>
+      </w:r>
+      <w:proofErr w:type="spellEnd"/>
     </w:p>
     <w:p>
       <w:pPr>
@@ -691,7 +917,7 @@
           <w:szCs w:val="20"/>
           <w:lang w:eastAsia="es-ES"/>
         </w:rPr>
-        <w:t>Interfaz</w:t>
+        <w:t>Arte</w:t>
       </w:r>
     </w:p>
     <w:p>
@@ -718,7 +944,7 @@
           <w:szCs w:val="20"/>
           <w:lang w:eastAsia="es-ES"/>
         </w:rPr>
-        <w:t>Diagrama de flujo de pantallas</w:t>
+        <w:t>Estilo</w:t>
       </w:r>
     </w:p>
     <w:p>
@@ -737,16 +963,18 @@
           <w:lang w:eastAsia="es-ES"/>
         </w:rPr>
       </w:pPr>
-      <w:r>
-        <w:rPr>
-          <w:rFonts w:ascii="Arial" w:eastAsia="Times New Roman" w:hAnsi="Arial" w:cs="Arial"/>
-          <w:color w:val="333333"/>
-          <w:sz w:val="20"/>
-          <w:szCs w:val="20"/>
-          <w:lang w:eastAsia="es-ES"/>
-        </w:rPr>
-        <w:t>Menú principal</w:t>
-      </w:r>
+      <w:proofErr w:type="spellStart"/>
+      <w:r>
+        <w:rPr>
+          <w:rFonts w:ascii="Arial" w:eastAsia="Times New Roman" w:hAnsi="Arial" w:cs="Arial"/>
+          <w:color w:val="333333"/>
+          <w:sz w:val="20"/>
+          <w:szCs w:val="20"/>
+          <w:lang w:eastAsia="es-ES"/>
+        </w:rPr>
+        <w:t>Concepts</w:t>
+      </w:r>
+      <w:proofErr w:type="spellEnd"/>
     </w:p>
     <w:p>
       <w:pPr>
@@ -772,7 +1000,7 @@
           <w:szCs w:val="20"/>
           <w:lang w:eastAsia="es-ES"/>
         </w:rPr>
-        <w:t>Menú de pausa</w:t>
+        <w:t>2D</w:t>
       </w:r>
     </w:p>
     <w:p>
@@ -799,91 +1027,8 @@
           <w:szCs w:val="20"/>
           <w:lang w:eastAsia="es-ES"/>
         </w:rPr>
-        <w:t>Menú de guardado/cargar partida</w:t>
-      </w:r>
-    </w:p>
-    <w:p>
-      <w:pPr>
-        <w:numPr>
-          <w:ilvl w:val="1"/>
-          <w:numId w:val="2"/>
-        </w:numPr>
-        <w:shd w:val="clear" w:color="auto" w:fill="FFFFFF"/>
-        <w:spacing w:after="60" w:line="240" w:lineRule="auto"/>
-        <w:rPr>
-          <w:rFonts w:ascii="Arial" w:eastAsia="Times New Roman" w:hAnsi="Arial" w:cs="Arial"/>
-          <w:color w:val="333333"/>
-          <w:sz w:val="20"/>
-          <w:szCs w:val="20"/>
-          <w:lang w:eastAsia="es-ES"/>
-        </w:rPr>
-      </w:pPr>
-      <w:r>
-        <w:rPr>
-          <w:rFonts w:ascii="Arial" w:eastAsia="Times New Roman" w:hAnsi="Arial" w:cs="Arial"/>
-          <w:color w:val="333333"/>
-          <w:sz w:val="20"/>
-          <w:szCs w:val="20"/>
-          <w:lang w:eastAsia="es-ES"/>
-        </w:rPr>
-        <w:t>Interfaz de usuario durante partida</w:t>
-      </w:r>
-    </w:p>
-    <w:p>
-      <w:pPr>
-        <w:numPr>
-          <w:ilvl w:val="1"/>
-          <w:numId w:val="2"/>
-        </w:numPr>
-        <w:shd w:val="clear" w:color="auto" w:fill="FFFFFF"/>
-        <w:spacing w:after="60" w:line="240" w:lineRule="auto"/>
-        <w:rPr>
-          <w:rFonts w:ascii="Arial" w:eastAsia="Times New Roman" w:hAnsi="Arial" w:cs="Arial"/>
-          <w:color w:val="333333"/>
-          <w:sz w:val="20"/>
-          <w:szCs w:val="20"/>
-          <w:lang w:eastAsia="es-ES"/>
-        </w:rPr>
-      </w:pPr>
-      <w:r>
-        <w:rPr>
-          <w:rFonts w:ascii="Arial" w:eastAsia="Times New Roman" w:hAnsi="Arial" w:cs="Arial"/>
-          <w:color w:val="333333"/>
-          <w:sz w:val="20"/>
-          <w:szCs w:val="20"/>
-          <w:lang w:eastAsia="es-ES"/>
-        </w:rPr>
-        <w:t>Interfaz de fin de partida</w:t>
-      </w:r>
-    </w:p>
-    <w:p>
-      <w:pPr>
-        <w:numPr>
-          <w:ilvl w:val="1"/>
-          <w:numId w:val="2"/>
-        </w:numPr>
-        <w:shd w:val="clear" w:color="auto" w:fill="FFFFFF"/>
-        <w:spacing w:after="60" w:line="240" w:lineRule="auto"/>
-        <w:rPr>
-          <w:rFonts w:ascii="Arial" w:eastAsia="Times New Roman" w:hAnsi="Arial" w:cs="Arial"/>
-          <w:color w:val="333333"/>
-          <w:sz w:val="20"/>
-          <w:szCs w:val="20"/>
-          <w:lang w:eastAsia="es-ES"/>
-        </w:rPr>
-      </w:pPr>
-      <w:proofErr w:type="spellStart"/>
-      <w:r>
-        <w:rPr>
-          <w:rFonts w:ascii="Arial" w:eastAsia="Times New Roman" w:hAnsi="Arial" w:cs="Arial"/>
-          <w:color w:val="333333"/>
-          <w:sz w:val="20"/>
-          <w:szCs w:val="20"/>
-          <w:lang w:eastAsia="es-ES"/>
-        </w:rPr>
-        <w:t>Creditos</w:t>
-      </w:r>
-      <w:proofErr w:type="spellEnd"/>
+        <w:t>3D</w:t>
+      </w:r>
     </w:p>
     <w:p>
       <w:pPr>
@@ -910,7 +1055,7 @@
           <w:szCs w:val="20"/>
           <w:lang w:eastAsia="es-ES"/>
         </w:rPr>
-        <w:t>Arte</w:t>
+        <w:t>Sonido</w:t>
       </w:r>
     </w:p>
     <w:p>
@@ -937,7 +1082,7 @@
           <w:szCs w:val="20"/>
           <w:lang w:eastAsia="es-ES"/>
         </w:rPr>
-        <w:t>Estilo</w:t>
+        <w:t>Música</w:t>
       </w:r>
     </w:p>
     <w:p>
@@ -956,18 +1101,16 @@
           <w:lang w:eastAsia="es-ES"/>
         </w:rPr>
       </w:pPr>
-      <w:proofErr w:type="spellStart"/>
-      <w:r>
-        <w:rPr>
-          <w:rFonts w:ascii="Arial" w:eastAsia="Times New Roman" w:hAnsi="Arial" w:cs="Arial"/>
-          <w:color w:val="333333"/>
-          <w:sz w:val="20"/>
-          <w:szCs w:val="20"/>
-          <w:lang w:eastAsia="es-ES"/>
-        </w:rPr>
-        <w:t>Concepts</w:t>
-      </w:r>
-      <w:proofErr w:type="spellEnd"/>
+      <w:r>
+        <w:rPr>
+          <w:rFonts w:ascii="Arial" w:eastAsia="Times New Roman" w:hAnsi="Arial" w:cs="Arial"/>
+          <w:color w:val="333333"/>
+          <w:sz w:val="20"/>
+          <w:szCs w:val="20"/>
+          <w:lang w:eastAsia="es-ES"/>
+        </w:rPr>
+        <w:t>FX</w:t>
+      </w:r>
     </w:p>
     <w:p>
       <w:pPr>
@@ -993,142 +1136,6 @@
           <w:szCs w:val="20"/>
           <w:lang w:eastAsia="es-ES"/>
         </w:rPr>
-        <w:t>2D</w:t>
-      </w:r>
-    </w:p>
-    <w:p>
-      <w:pPr>
-        <w:numPr>
-          <w:ilvl w:val="1"/>
-          <w:numId w:val="2"/>
-        </w:numPr>
-        <w:shd w:val="clear" w:color="auto" w:fill="FFFFFF"/>
-        <w:spacing w:after="60" w:line="240" w:lineRule="auto"/>
-        <w:rPr>
-          <w:rFonts w:ascii="Arial" w:eastAsia="Times New Roman" w:hAnsi="Arial" w:cs="Arial"/>
-          <w:color w:val="333333"/>
-          <w:sz w:val="20"/>
-          <w:szCs w:val="20"/>
-          <w:lang w:eastAsia="es-ES"/>
-        </w:rPr>
-      </w:pPr>
-      <w:r>
-        <w:rPr>
-          <w:rFonts w:ascii="Arial" w:eastAsia="Times New Roman" w:hAnsi="Arial" w:cs="Arial"/>
-          <w:color w:val="333333"/>
-          <w:sz w:val="20"/>
-          <w:szCs w:val="20"/>
-          <w:lang w:eastAsia="es-ES"/>
-        </w:rPr>
-        <w:t>3D</w:t>
-      </w:r>
-    </w:p>
-    <w:p>
-      <w:pPr>
-        <w:numPr>
-          <w:ilvl w:val="0"/>
-          <w:numId w:val="2"/>
-        </w:numPr>
-        <w:shd w:val="clear" w:color="auto" w:fill="FFFFFF"/>
-        <w:spacing w:after="60" w:line="273" w:lineRule="atLeast"/>
-        <w:ind w:firstLine="0"/>
-        <w:rPr>
-          <w:rFonts w:ascii="Arial" w:eastAsia="Times New Roman" w:hAnsi="Arial" w:cs="Arial"/>
-          <w:color w:val="333333"/>
-          <w:sz w:val="20"/>
-          <w:szCs w:val="20"/>
-          <w:lang w:eastAsia="es-ES"/>
-        </w:rPr>
-      </w:pPr>
-      <w:r>
-        <w:rPr>
-          <w:rFonts w:ascii="Arial" w:eastAsia="Times New Roman" w:hAnsi="Arial" w:cs="Arial"/>
-          <w:color w:val="333333"/>
-          <w:sz w:val="20"/>
-          <w:szCs w:val="20"/>
-          <w:lang w:eastAsia="es-ES"/>
-        </w:rPr>
-        <w:t>Sonido</w:t>
-      </w:r>
-    </w:p>
-    <w:p>
-      <w:pPr>
-        <w:numPr>
-          <w:ilvl w:val="1"/>
-          <w:numId w:val="2"/>
-        </w:numPr>
-        <w:shd w:val="clear" w:color="auto" w:fill="FFFFFF"/>
-        <w:spacing w:after="60" w:line="240" w:lineRule="auto"/>
-        <w:rPr>
-          <w:rFonts w:ascii="Arial" w:eastAsia="Times New Roman" w:hAnsi="Arial" w:cs="Arial"/>
-          <w:color w:val="333333"/>
-          <w:sz w:val="20"/>
-          <w:szCs w:val="20"/>
-          <w:lang w:eastAsia="es-ES"/>
-        </w:rPr>
-      </w:pPr>
-      <w:r>
-        <w:rPr>
-          <w:rFonts w:ascii="Arial" w:eastAsia="Times New Roman" w:hAnsi="Arial" w:cs="Arial"/>
-          <w:color w:val="333333"/>
-          <w:sz w:val="20"/>
-          <w:szCs w:val="20"/>
-          <w:lang w:eastAsia="es-ES"/>
-        </w:rPr>
-        <w:t>Música</w:t>
-      </w:r>
-    </w:p>
-    <w:p>
-      <w:pPr>
-        <w:numPr>
-          <w:ilvl w:val="1"/>
-          <w:numId w:val="2"/>
-        </w:numPr>
-        <w:shd w:val="clear" w:color="auto" w:fill="FFFFFF"/>
-        <w:spacing w:after="60" w:line="240" w:lineRule="auto"/>
-        <w:rPr>
-          <w:rFonts w:ascii="Arial" w:eastAsia="Times New Roman" w:hAnsi="Arial" w:cs="Arial"/>
-          <w:color w:val="333333"/>
-          <w:sz w:val="20"/>
-          <w:szCs w:val="20"/>
-          <w:lang w:eastAsia="es-ES"/>
-        </w:rPr>
-      </w:pPr>
-      <w:r>
-        <w:rPr>
-          <w:rFonts w:ascii="Arial" w:eastAsia="Times New Roman" w:hAnsi="Arial" w:cs="Arial"/>
-          <w:color w:val="333333"/>
-          <w:sz w:val="20"/>
-          <w:szCs w:val="20"/>
-          <w:lang w:eastAsia="es-ES"/>
-        </w:rPr>
-        <w:t>FX</w:t>
-      </w:r>
-    </w:p>
-    <w:p>
-      <w:pPr>
-        <w:numPr>
-          <w:ilvl w:val="1"/>
-          <w:numId w:val="2"/>
-        </w:numPr>
-        <w:shd w:val="clear" w:color="auto" w:fill="FFFFFF"/>
-        <w:spacing w:after="60" w:line="240" w:lineRule="auto"/>
-        <w:rPr>
-          <w:rFonts w:ascii="Arial" w:eastAsia="Times New Roman" w:hAnsi="Arial" w:cs="Arial"/>
-          <w:color w:val="333333"/>
-          <w:sz w:val="20"/>
-          <w:szCs w:val="20"/>
-          <w:lang w:eastAsia="es-ES"/>
-        </w:rPr>
-      </w:pPr>
-      <w:r>
-        <w:rPr>
-          <w:rFonts w:ascii="Arial" w:eastAsia="Times New Roman" w:hAnsi="Arial" w:cs="Arial"/>
-          <w:color w:val="333333"/>
-          <w:sz w:val="20"/>
-          <w:szCs w:val="20"/>
-          <w:lang w:eastAsia="es-ES"/>
-        </w:rPr>
         <w:t>Diálogos</w:t>
       </w:r>
     </w:p>
@@ -1136,17 +1143,58 @@
     <w:p>
       <w:r>
         <w:lastRenderedPageBreak/>
-        <w:t>Numero de mapas para el inicio</w:t>
-      </w:r>
-    </w:p>
-    <w:p>
-      <w:r>
-        <w:t>Numero de niveles por mapa</w:t>
-      </w:r>
-    </w:p>
-    <w:p>
-      <w:r>
-        <w:t xml:space="preserve">Tres ramas y tres clases (humano/bestia/hibrido – </w:t>
+        <w:t xml:space="preserve">Numero de </w:t>
+      </w:r>
+      <w:proofErr w:type="spellStart"/>
+      <w:r>
+        <w:t>epocas</w:t>
+      </w:r>
+      <w:proofErr w:type="spellEnd"/>
+      <w:r>
+        <w:t xml:space="preserve"> para el </w:t>
+      </w:r>
+      <w:proofErr w:type="gramStart"/>
+      <w:r>
+        <w:t>inicio</w:t>
+      </w:r>
+      <w:r>
+        <w:t xml:space="preserve"> :</w:t>
+      </w:r>
+      <w:proofErr w:type="gramEnd"/>
+      <w:r>
+        <w:t xml:space="preserve"> 3</w:t>
+      </w:r>
+      <w:r>
+        <w:t xml:space="preserve"> (prehistoria, edad moderna y futuro lejano)</w:t>
+      </w:r>
+    </w:p>
+    <w:p>
+      <w:r>
+        <w:t xml:space="preserve">Numero de niveles por </w:t>
+      </w:r>
+      <w:proofErr w:type="gramStart"/>
+      <w:r>
+        <w:t>mapa</w:t>
+      </w:r>
+      <w:r>
+        <w:t xml:space="preserve"> :</w:t>
+      </w:r>
+      <w:proofErr w:type="gramEnd"/>
+      <w:r>
+        <w:t xml:space="preserve"> 3-5</w:t>
+      </w:r>
+    </w:p>
+    <w:p>
+      <w:r>
+        <w:t xml:space="preserve">Tres </w:t>
+      </w:r>
+      <w:proofErr w:type="spellStart"/>
+      <w:r>
+        <w:t>razaz</w:t>
+      </w:r>
+      <w:proofErr w:type="spellEnd"/>
+      <w:r>
+        <w:t xml:space="preserve"> y tres clases (humano/bestia/hibrido – </w:t>
       </w:r>
       <w:proofErr w:type="spellStart"/>
       <w:r>
@@ -1169,11 +1217,16 @@
       <w:r>
         <w:t>Historia personajes</w:t>
       </w:r>
+      <w:bookmarkStart w:id="0" w:name="_GoBack"/>
+      <w:bookmarkEnd w:id="0"/>
     </w:p>
     <w:p>
       <w:r>
         <w:t>Armas de cada uno</w:t>
       </w:r>
+      <w:r>
+        <w:t xml:space="preserve"> ----------------</w:t>
+      </w:r>
     </w:p>
     <w:p>
       <w:r>
@@ -1282,7 +1335,35 @@
     </w:p>
     <w:p>
       <w:r>
-        <w:t>Interfaz (que queremos que se vea y como, ejemplo: vida)</w:t>
+        <w:t>Interfaz (que queremos que se vea y como, ejemplo: vida</w:t>
+      </w:r>
+      <w:proofErr w:type="gramStart"/>
+      <w:r>
+        <w:t>)</w:t>
+      </w:r>
+      <w:r>
+        <w:t xml:space="preserve"> :</w:t>
+      </w:r>
+      <w:proofErr w:type="gramEnd"/>
+      <w:r>
+        <w:t xml:space="preserve"> vida como unidades (</w:t>
+      </w:r>
+      <w:r>
+        <w:t>amuleto en forma de pizza!</w:t>
+      </w:r>
+      <w:r>
+        <w:t>)</w:t>
+      </w:r>
+    </w:p>
+    <w:p>
+      <w:r>
+        <w:t xml:space="preserve">Nombrar </w:t>
+      </w:r>
+      <w:r>
+        <w:t>estadísticas</w:t>
+      </w:r>
+      <w:r>
+        <w:t xml:space="preserve"> de los personajes</w:t>
       </w:r>
     </w:p>
     <w:p>
@@ -1390,6 +1471,7 @@
       </w:r>
       <w:proofErr w:type="spellEnd"/>
     </w:p>
+    <w:p/>
     <w:p>
       <w:r>
         <w:t xml:space="preserve">Comenzaremos nuestra aventura en la prehistoria. Un ejército de </w:t>
@@ -1400,7 +1482,33 @@
       </w:r>
       <w:proofErr w:type="spellEnd"/>
       <w:r>
-        <w:t xml:space="preserve"> invade la tierra y la humanidad está en peligro de extinción, pero gracias a “Cavernícola”, el planeta sale victorioso del enfrentamiento. </w:t>
+        <w:t xml:space="preserve"> invade la tierra y la humanidad está en peligro de extinción,</w:t>
+      </w:r>
+      <w:r>
+        <w:t xml:space="preserve"> el primer alienígena rebelde roba la gema de poder de los alienígenas, al entrar en la atmosfera de la Tierra la nave fue carbonizada y el cristal roto en pedazos que se repartieron a lo largo del mundo. Estos fragmentos de gema imbuyen de poder a quien la posea</w:t>
+      </w:r>
+      <w:r>
+        <w:t>, le dan poderes especiales a la zona que rodea la gema</w:t>
+      </w:r>
+      <w:r>
+        <w:t xml:space="preserve"> y hace que los alienígenas sean débiles ante </w:t>
+      </w:r>
+      <w:proofErr w:type="spellStart"/>
+      <w:r>
+        <w:t>el</w:t>
+      </w:r>
+      <w:proofErr w:type="spellEnd"/>
+      <w:r>
+        <w:t xml:space="preserve">. </w:t>
+      </w:r>
+      <w:r>
+        <w:t>Además</w:t>
+      </w:r>
+      <w:r>
+        <w:t xml:space="preserve"> en caso de que alguien no apto obtenga el fragmento de gema, seria consumido por el poder de esta y perdería el control de si, ganando poderes en el transcurso.</w:t>
+      </w:r>
+      <w:r>
+        <w:t xml:space="preserve"> </w:t>
       </w:r>
     </w:p>
     <w:p>
@@ -1417,13 +1525,13 @@
         <w:t>íbrido</w:t>
       </w:r>
       <w:r>
-        <w:t>/bestia debe ser elegido por un ritual</w:t>
-      </w:r>
-      <w:r>
-        <w:t xml:space="preserve"> (democrático)</w:t>
-      </w:r>
-      <w:r>
-        <w:t xml:space="preserve">, para defender </w:t>
+        <w:t xml:space="preserve">/bestia </w:t>
+      </w:r>
+      <w:r>
+        <w:t xml:space="preserve">que encontrara el fragmento, </w:t>
+      </w:r>
+      <w:r>
+        <w:t xml:space="preserve">para defender </w:t>
       </w:r>
       <w:r>
         <w:t>a la raza humana</w:t>
@@ -1451,7 +1559,13 @@
     </w:p>
     <w:p>
       <w:r>
-        <w:t>Durante la aventura, contaremos con la ayuda de alienígenas rebeldes e insumisos que nos proporcionarán mejoras a cambio de nuestra energía vital, que es el alimento base de esta raza extraterrestre.</w:t>
+        <w:t>Durante la aventura, contaremos con la ayuda de alienígenas rebeldes e insumisos que nos proporcionarán mejoras a cambio de nuestra energía vital</w:t>
+      </w:r>
+      <w:r>
+        <w:t xml:space="preserve"> puesto que nuestra sangre estará mezclada con el poder de la gema</w:t>
+      </w:r>
+      <w:r>
+        <w:t>, que es el alimento base de esta raza extraterrestre.</w:t>
       </w:r>
     </w:p>
     <w:p>
@@ -1480,22 +1594,22 @@
     </w:p>
     <w:p>
       <w:r>
-        <w:t xml:space="preserve">Los diferentes personajes estarán divididos por épocas a pesar de que se podrán jugar con todos en cualquier mapa. Los personajes estarán divididos en 2 personajes </w:t>
-      </w:r>
-      <w:r>
-        <w:t>más</w:t>
-      </w:r>
-      <w:r>
-        <w:t xml:space="preserve"> humanos y 1 </w:t>
-      </w:r>
-      <w:r>
-        <w:t>más</w:t>
-      </w:r>
-      <w:r>
-        <w:t xml:space="preserve"> fantasioso o “bestia” por época con esto los personajes serian:</w:t>
-      </w:r>
-      <w:r>
-        <w:t xml:space="preserve"> (algunos personajes están todavía sin definir y falta concretar algunos personajes)</w:t>
+        <w:t xml:space="preserve">Los diferentes personajes estarán divididos por épocas a pesar de que se podrán jugar con todos en cualquier mapa. Los personajes estarán divididos en </w:t>
+      </w:r>
+      <w:r>
+        <w:t>1 personajes, 1 bestia y</w:t>
+      </w:r>
+      <w:r>
+        <w:t xml:space="preserve"> 1 </w:t>
+      </w:r>
+      <w:r>
+        <w:t xml:space="preserve">hibrido </w:t>
+      </w:r>
+      <w:r>
+        <w:t>por época con esto los personajes serian:</w:t>
+      </w:r>
+      <w:r>
+        <w:t xml:space="preserve"> </w:t>
       </w:r>
     </w:p>
     <w:tbl>
@@ -1534,7 +1648,7 @@
               <w:cnfStyle w:val="100000000000" w:firstRow="1" w:lastRow="0" w:firstColumn="0" w:lastColumn="0" w:oddVBand="0" w:evenVBand="0" w:oddHBand="0" w:evenHBand="0" w:firstRowFirstColumn="0" w:firstRowLastColumn="0" w:lastRowFirstColumn="0" w:lastRowLastColumn="0"/>
             </w:pPr>
             <w:r>
-              <w:t>Humano 1</w:t>
+              <w:t>Humano</w:t>
             </w:r>
           </w:p>
         </w:tc>
@@ -1547,7 +1661,7 @@
               <w:cnfStyle w:val="100000000000" w:firstRow="1" w:lastRow="0" w:firstColumn="0" w:lastColumn="0" w:oddVBand="0" w:evenVBand="0" w:oddHBand="0" w:evenHBand="0" w:firstRowFirstColumn="0" w:firstRowLastColumn="0" w:lastRowFirstColumn="0" w:lastRowLastColumn="0"/>
             </w:pPr>
             <w:r>
-              <w:t>Humano 2</w:t>
+              <w:t>Bestia</w:t>
             </w:r>
           </w:p>
         </w:tc>
@@ -1560,7 +1674,7 @@
               <w:cnfStyle w:val="100000000000" w:firstRow="1" w:lastRow="0" w:firstColumn="0" w:lastColumn="0" w:oddVBand="0" w:evenVBand="0" w:oddHBand="0" w:evenHBand="0" w:firstRowFirstColumn="0" w:firstRowLastColumn="0" w:lastRowFirstColumn="0" w:lastRowLastColumn="0"/>
             </w:pPr>
             <w:r>
-              <w:t>Fantasioso</w:t>
+              <w:t>Hibrido</w:t>
             </w:r>
           </w:p>
         </w:tc>
@@ -1590,6 +1704,1467 @@
             </w:pPr>
             <w:r>
               <w:t>Cavernícola</w:t>
+            </w:r>
+            <w:r>
+              <w:t xml:space="preserve"> (melee)</w:t>
+            </w:r>
+          </w:p>
+        </w:tc>
+        <w:tc>
+          <w:tcPr>
+            <w:tcW w:w="2124" w:type="dxa"/>
+          </w:tcPr>
+          <w:p>
+            <w:pPr>
+              <w:cnfStyle w:val="000000100000" w:firstRow="0" w:lastRow="0" w:firstColumn="0" w:lastColumn="0" w:oddVBand="0" w:evenVBand="0" w:oddHBand="1" w:evenHBand="0" w:firstRowFirstColumn="0" w:firstRowLastColumn="0" w:lastRowFirstColumn="0" w:lastRowLastColumn="0"/>
+            </w:pPr>
+            <w:proofErr w:type="spellStart"/>
+            <w:r>
+              <w:t>Armardilla</w:t>
+            </w:r>
+            <w:proofErr w:type="spellEnd"/>
+            <w:r>
+              <w:t xml:space="preserve"> (</w:t>
+            </w:r>
+            <w:proofErr w:type="spellStart"/>
+            <w:r>
+              <w:t>tanke</w:t>
+            </w:r>
+            <w:proofErr w:type="spellEnd"/>
+            <w:r>
+              <w:t>)</w:t>
+            </w:r>
+          </w:p>
+        </w:tc>
+        <w:tc>
+          <w:tcPr>
+            <w:tcW w:w="2124" w:type="dxa"/>
+          </w:tcPr>
+          <w:p>
+            <w:pPr>
+              <w:cnfStyle w:val="000000100000" w:firstRow="0" w:lastRow="0" w:firstColumn="0" w:lastColumn="0" w:oddVBand="0" w:evenVBand="0" w:oddHBand="1" w:evenHBand="0" w:firstRowFirstColumn="0" w:firstRowLastColumn="0" w:lastRowFirstColumn="0" w:lastRowLastColumn="0"/>
+            </w:pPr>
+            <w:r>
+              <w:t xml:space="preserve">Chaman </w:t>
+            </w:r>
+            <w:r>
+              <w:t>(</w:t>
+            </w:r>
+            <w:proofErr w:type="spellStart"/>
+            <w:r>
+              <w:t>ranged</w:t>
+            </w:r>
+            <w:proofErr w:type="spellEnd"/>
+            <w:r>
+              <w:t>)</w:t>
+            </w:r>
+          </w:p>
+        </w:tc>
+      </w:tr>
+      <w:tr>
+        <w:tc>
+          <w:tcPr>
+            <w:cnfStyle w:val="001000000000" w:firstRow="0" w:lastRow="0" w:firstColumn="1" w:lastColumn="0" w:oddVBand="0" w:evenVBand="0" w:oddHBand="0" w:evenHBand="0" w:firstRowFirstColumn="0" w:firstRowLastColumn="0" w:lastRowFirstColumn="0" w:lastRowLastColumn="0"/>
+            <w:tcW w:w="2123" w:type="dxa"/>
+          </w:tcPr>
+          <w:p>
+            <w:r>
+              <w:t>Edad Moderna</w:t>
+            </w:r>
+          </w:p>
+        </w:tc>
+        <w:tc>
+          <w:tcPr>
+            <w:tcW w:w="2123" w:type="dxa"/>
+          </w:tcPr>
+          <w:p>
+            <w:pPr>
+              <w:cnfStyle w:val="000000000000" w:firstRow="0" w:lastRow="0" w:firstColumn="0" w:lastColumn="0" w:oddVBand="0" w:evenVBand="0" w:oddHBand="0" w:evenHBand="0" w:firstRowFirstColumn="0" w:firstRowLastColumn="0" w:lastRowFirstColumn="0" w:lastRowLastColumn="0"/>
+            </w:pPr>
+            <w:r>
+              <w:t xml:space="preserve">Escopetero </w:t>
+            </w:r>
+            <w:r>
+              <w:t>(</w:t>
+            </w:r>
+            <w:proofErr w:type="spellStart"/>
+            <w:r>
+              <w:t>ranged</w:t>
+            </w:r>
+            <w:proofErr w:type="spellEnd"/>
+            <w:r>
+              <w:t>)</w:t>
+            </w:r>
+          </w:p>
+        </w:tc>
+        <w:tc>
+          <w:tcPr>
+            <w:tcW w:w="2124" w:type="dxa"/>
+          </w:tcPr>
+          <w:p>
+            <w:pPr>
+              <w:cnfStyle w:val="000000000000" w:firstRow="0" w:lastRow="0" w:firstColumn="0" w:lastColumn="0" w:oddVBand="0" w:evenVBand="0" w:oddHBand="0" w:evenHBand="0" w:firstRowFirstColumn="0" w:firstRowLastColumn="0" w:lastRowFirstColumn="0" w:lastRowLastColumn="0"/>
+            </w:pPr>
+            <w:proofErr w:type="spellStart"/>
+            <w:r>
+              <w:t>W</w:t>
+            </w:r>
+            <w:r>
+              <w:t>endigo</w:t>
+            </w:r>
+            <w:proofErr w:type="spellEnd"/>
+            <w:r>
+              <w:t xml:space="preserve"> </w:t>
+            </w:r>
+            <w:r>
+              <w:t>(melee)</w:t>
+            </w:r>
+          </w:p>
+        </w:tc>
+        <w:tc>
+          <w:tcPr>
+            <w:tcW w:w="2124" w:type="dxa"/>
+          </w:tcPr>
+          <w:p>
+            <w:pPr>
+              <w:cnfStyle w:val="000000000000" w:firstRow="0" w:lastRow="0" w:firstColumn="0" w:lastColumn="0" w:oddVBand="0" w:evenVBand="0" w:oddHBand="0" w:evenHBand="0" w:firstRowFirstColumn="0" w:firstRowLastColumn="0" w:lastRowFirstColumn="0" w:lastRowLastColumn="0"/>
+            </w:pPr>
+            <w:r>
+              <w:t>Hom</w:t>
+            </w:r>
+            <w:r>
+              <w:t xml:space="preserve">bre lobo </w:t>
+            </w:r>
+            <w:r>
+              <w:t>(</w:t>
+            </w:r>
+            <w:proofErr w:type="spellStart"/>
+            <w:r>
+              <w:t>tanke</w:t>
+            </w:r>
+            <w:proofErr w:type="spellEnd"/>
+            <w:r>
+              <w:t>)</w:t>
+            </w:r>
+          </w:p>
+        </w:tc>
+      </w:tr>
+      <w:tr>
+        <w:trPr>
+          <w:cnfStyle w:val="000000100000" w:firstRow="0" w:lastRow="0" w:firstColumn="0" w:lastColumn="0" w:oddVBand="0" w:evenVBand="0" w:oddHBand="1" w:evenHBand="0" w:firstRowFirstColumn="0" w:firstRowLastColumn="0" w:lastRowFirstColumn="0" w:lastRowLastColumn="0"/>
+        </w:trPr>
+        <w:tc>
+          <w:tcPr>
+            <w:cnfStyle w:val="001000000000" w:firstRow="0" w:lastRow="0" w:firstColumn="1" w:lastColumn="0" w:oddVBand="0" w:evenVBand="0" w:oddHBand="0" w:evenHBand="0" w:firstRowFirstColumn="0" w:firstRowLastColumn="0" w:lastRowFirstColumn="0" w:lastRowLastColumn="0"/>
+            <w:tcW w:w="2123" w:type="dxa"/>
+          </w:tcPr>
+          <w:p>
+            <w:r>
+              <w:t>Futuro Lejano</w:t>
+            </w:r>
+          </w:p>
+        </w:tc>
+        <w:tc>
+          <w:tcPr>
+            <w:tcW w:w="2123" w:type="dxa"/>
+          </w:tcPr>
+          <w:p>
+            <w:pPr>
+              <w:cnfStyle w:val="000000100000" w:firstRow="0" w:lastRow="0" w:firstColumn="0" w:lastColumn="0" w:oddVBand="0" w:evenVBand="0" w:oddHBand="1" w:evenHBand="0" w:firstRowFirstColumn="0" w:firstRowLastColumn="0" w:lastRowFirstColumn="0" w:lastRowLastColumn="0"/>
+            </w:pPr>
+            <w:proofErr w:type="spellStart"/>
+            <w:r>
+              <w:t>Falloutman</w:t>
+            </w:r>
+            <w:proofErr w:type="spellEnd"/>
+            <w:r>
+              <w:t xml:space="preserve"> (</w:t>
+            </w:r>
+            <w:proofErr w:type="spellStart"/>
+            <w:r>
+              <w:t>tanke</w:t>
+            </w:r>
+            <w:proofErr w:type="spellEnd"/>
+            <w:r>
+              <w:t>)</w:t>
+            </w:r>
+          </w:p>
+        </w:tc>
+        <w:tc>
+          <w:tcPr>
+            <w:tcW w:w="2124" w:type="dxa"/>
+          </w:tcPr>
+          <w:p>
+            <w:pPr>
+              <w:cnfStyle w:val="000000100000" w:firstRow="0" w:lastRow="0" w:firstColumn="0" w:lastColumn="0" w:oddVBand="0" w:evenVBand="0" w:oddHBand="1" w:evenHBand="0" w:firstRowFirstColumn="0" w:firstRowLastColumn="0" w:lastRowFirstColumn="0" w:lastRowLastColumn="0"/>
+            </w:pPr>
+            <w:r>
+              <w:t>Robot (</w:t>
+            </w:r>
+            <w:proofErr w:type="spellStart"/>
+            <w:r>
+              <w:t>ranged</w:t>
+            </w:r>
+            <w:proofErr w:type="spellEnd"/>
+            <w:r>
+              <w:t>)</w:t>
+            </w:r>
+          </w:p>
+        </w:tc>
+        <w:tc>
+          <w:tcPr>
+            <w:tcW w:w="2124" w:type="dxa"/>
+          </w:tcPr>
+          <w:p>
+            <w:pPr>
+              <w:cnfStyle w:val="000000100000" w:firstRow="0" w:lastRow="0" w:firstColumn="0" w:lastColumn="0" w:oddVBand="0" w:evenVBand="0" w:oddHBand="1" w:evenHBand="0" w:firstRowFirstColumn="0" w:firstRowLastColumn="0" w:lastRowFirstColumn="0" w:lastRowLastColumn="0"/>
+            </w:pPr>
+            <w:r>
+              <w:t>Alienígena</w:t>
+            </w:r>
+            <w:r>
+              <w:t xml:space="preserve"> (melee)</w:t>
+            </w:r>
+          </w:p>
+        </w:tc>
+      </w:tr>
+    </w:tbl>
+    <w:p/>
+    <w:p>
+      <w:pPr>
+        <w:rPr>
+          <w:sz w:val="28"/>
+        </w:rPr>
+      </w:pPr>
+      <w:r>
+        <w:rPr>
+          <w:sz w:val="28"/>
+        </w:rPr>
+        <w:t>Características</w:t>
+      </w:r>
+      <w:r>
+        <w:rPr>
+          <w:sz w:val="28"/>
+        </w:rPr>
+        <w:t>:</w:t>
+      </w:r>
+    </w:p>
+    <w:p>
+      <w:r>
+        <w:rPr>
+          <w:b/>
+        </w:rPr>
+        <w:t>Cavernícola</w:t>
+      </w:r>
+      <w:r>
+        <w:rPr>
+          <w:b/>
+        </w:rPr>
+        <w:t xml:space="preserve"> (“</w:t>
+      </w:r>
+      <w:r>
+        <w:rPr>
+          <w:b/>
+        </w:rPr>
+        <w:t>O</w:t>
+      </w:r>
+      <w:r>
+        <w:rPr>
+          <w:b/>
+        </w:rPr>
+        <w:t>H!”)</w:t>
+      </w:r>
+      <w:r>
+        <w:t xml:space="preserve"> -&gt; Arma -&gt; cachiporra</w:t>
+      </w:r>
+      <w:r>
+        <w:t xml:space="preserve"> (estará en el momento de la explosión de la gema y mirando el cielo con cara de empanado diciendo OH!, momento en el cual le </w:t>
+      </w:r>
+      <w:r>
+        <w:t>cae</w:t>
+      </w:r>
+      <w:r>
+        <w:t xml:space="preserve"> el primer fragmento de gema que se le incrustara en la frente</w:t>
+      </w:r>
+      <w:r>
+        <w:t xml:space="preserve">, debido a su estupidez, tratara de quitarse la gema de la frente a cachiporrazos lo cual hará que la parte </w:t>
+      </w:r>
+      <w:proofErr w:type="spellStart"/>
+      <w:r>
+        <w:t>mas</w:t>
+      </w:r>
+      <w:proofErr w:type="spellEnd"/>
+      <w:r>
+        <w:t xml:space="preserve"> imbuida en poder de este sea la cachiporra que le dará un mayor daño</w:t>
+      </w:r>
+      <w:r>
+        <w:t>)</w:t>
+      </w:r>
+    </w:p>
+    <w:p>
+      <w:r>
+        <w:rPr>
+          <w:b/>
+        </w:rPr>
+        <w:t>Chaman</w:t>
+      </w:r>
+      <w:r>
+        <w:rPr>
+          <w:b/>
+        </w:rPr>
+        <w:t xml:space="preserve"> (“”)</w:t>
+      </w:r>
+      <w:r>
+        <w:t xml:space="preserve"> -&gt; Palo de madera mágico a distancia</w:t>
+      </w:r>
+      <w:r>
+        <w:t xml:space="preserve"> (descendiente de una familia de </w:t>
+      </w:r>
+      <w:proofErr w:type="spellStart"/>
+      <w:r>
+        <w:t>semihumanos</w:t>
+      </w:r>
+      <w:proofErr w:type="spellEnd"/>
+      <w:r>
+        <w:t xml:space="preserve">, “” encontrara un fragmento que decidirá tocarlo con un palo como prevención. Esto </w:t>
+      </w:r>
+      <w:proofErr w:type="spellStart"/>
+      <w:r>
+        <w:t>hara</w:t>
+      </w:r>
+      <w:proofErr w:type="spellEnd"/>
+      <w:r>
+        <w:t xml:space="preserve"> que la punta del palo obtenga poderes que harán que “” pueda disparar bolitas de magia del bastón)</w:t>
+      </w:r>
+    </w:p>
+    <w:p>
+      <w:r>
+        <w:rPr>
+          <w:b/>
+        </w:rPr>
+        <w:t>Bestia</w:t>
+      </w:r>
+      <w:r>
+        <w:rPr>
+          <w:b/>
+        </w:rPr>
+        <w:t xml:space="preserve"> (“</w:t>
+      </w:r>
+      <w:proofErr w:type="spellStart"/>
+      <w:r>
+        <w:rPr>
+          <w:b/>
+        </w:rPr>
+        <w:t>Armardilla</w:t>
+      </w:r>
+      <w:proofErr w:type="spellEnd"/>
+      <w:r>
+        <w:rPr>
+          <w:b/>
+        </w:rPr>
+        <w:t xml:space="preserve"> Definitiva</w:t>
+      </w:r>
+      <w:r>
+        <w:rPr>
+          <w:b/>
+        </w:rPr>
+        <w:t>”)</w:t>
+      </w:r>
+      <w:r>
+        <w:t xml:space="preserve"> -&gt; </w:t>
+      </w:r>
+      <w:r>
+        <w:t xml:space="preserve">Ataque clon de ataque </w:t>
+      </w:r>
+      <w:proofErr w:type="spellStart"/>
+      <w:r>
+        <w:t>rammus</w:t>
+      </w:r>
+      <w:proofErr w:type="spellEnd"/>
+      <w:r>
+        <w:t xml:space="preserve"> (una ardilla feliz paseaba por el bosque repleto de gigantes dinosaurios y en busca de comida en la tierra escarba en la tierra y encuentra algo punzante, puesto que es una ardilla y le gusta rascarse, decide rascarse la espalda con el objeto punzante que resulta ser un fragmento y este le concede un caparazón de un armadillo creando </w:t>
+      </w:r>
+      <w:proofErr w:type="spellStart"/>
+      <w:r>
+        <w:t>asi</w:t>
+      </w:r>
+      <w:proofErr w:type="spellEnd"/>
+      <w:r>
+        <w:t xml:space="preserve"> la </w:t>
+      </w:r>
+      <w:proofErr w:type="spellStart"/>
+      <w:r>
+        <w:t>Armardilla</w:t>
+      </w:r>
+      <w:proofErr w:type="spellEnd"/>
+      <w:r>
+        <w:t xml:space="preserve"> Definitiva)</w:t>
+      </w:r>
+    </w:p>
+    <w:p>
+      <w:r>
+        <w:rPr>
+          <w:b/>
+        </w:rPr>
+        <w:t>Escopetero (“”)</w:t>
+      </w:r>
+      <w:r>
+        <w:t xml:space="preserve"> -&gt; Escopeta</w:t>
+      </w:r>
+      <w:proofErr w:type="gramStart"/>
+      <w:r>
+        <w:t>!</w:t>
+      </w:r>
+      <w:proofErr w:type="gramEnd"/>
+      <w:r>
+        <w:t xml:space="preserve"> ()</w:t>
+      </w:r>
+    </w:p>
+    <w:p>
+      <w:proofErr w:type="spellStart"/>
+      <w:r>
+        <w:rPr>
+          <w:b/>
+        </w:rPr>
+        <w:t>Wi</w:t>
+      </w:r>
+      <w:r>
+        <w:rPr>
+          <w:b/>
+        </w:rPr>
+        <w:t>ndigo</w:t>
+      </w:r>
+      <w:proofErr w:type="spellEnd"/>
+      <w:r>
+        <w:rPr>
+          <w:b/>
+        </w:rPr>
+        <w:t xml:space="preserve"> (“”) </w:t>
+      </w:r>
+      <w:r>
+        <w:t xml:space="preserve">-&gt; </w:t>
+      </w:r>
+      <w:r>
+        <w:t xml:space="preserve">ataque a melee con brazos (persona humana que encuentra un fragmento el cual hace que pierda el control y decida intentar </w:t>
+      </w:r>
+      <w:proofErr w:type="spellStart"/>
+      <w:r>
+        <w:t>absorver</w:t>
+      </w:r>
+      <w:proofErr w:type="spellEnd"/>
+      <w:r>
+        <w:t xml:space="preserve"> la energía vital de un alienígena lo que </w:t>
+      </w:r>
+      <w:proofErr w:type="spellStart"/>
+      <w:r>
+        <w:t>hara</w:t>
+      </w:r>
+      <w:proofErr w:type="spellEnd"/>
+      <w:r>
+        <w:t xml:space="preserve"> que se convierta en un </w:t>
+      </w:r>
+      <w:proofErr w:type="spellStart"/>
+      <w:r>
+        <w:t>windigo</w:t>
+      </w:r>
+      <w:proofErr w:type="spellEnd"/>
+      <w:r>
+        <w:t xml:space="preserve"> sin uso de </w:t>
+      </w:r>
+      <w:proofErr w:type="spellStart"/>
+      <w:r>
+        <w:t>razon</w:t>
+      </w:r>
+      <w:proofErr w:type="spellEnd"/>
+      <w:r>
+        <w:t xml:space="preserve">) referencia : </w:t>
+      </w:r>
+      <w:hyperlink r:id="rId5" w:history="1">
+        <w:r>
+          <w:rPr>
+            <w:rStyle w:val="Hipervnculo"/>
+          </w:rPr>
+          <w:t>https://www.google.es/url?sa=i&amp;rct=j&amp;q=&amp;esrc=s&amp;source=images&amp;cd=&amp;cad=rja&amp;uact=8&amp;ved=0ahUKEwiilb7L7ZHNAhXM1</w:t>
+        </w:r>
+        <w:r>
+          <w:rPr>
+            <w:rStyle w:val="Hipervnculo"/>
+          </w:rPr>
+          <w:t>h</w:t>
+        </w:r>
+        <w:r>
+          <w:rPr>
+            <w:rStyle w:val="Hipervnculo"/>
+          </w:rPr>
+          <w:t>oKHSDaA6cQjRwIBw&amp;url=http%3A%2F%2Fdescent2e.wikia.com%2Fwiki%2FWendigo&amp;psig=AFQjCNE-mOJe1H16srglbhUrDPPDTplhVQ&amp;ust=1465249137849630</w:t>
+        </w:r>
+      </w:hyperlink>
+      <w:r>
+        <w:t xml:space="preserve"> </w:t>
+      </w:r>
+    </w:p>
+    <w:p>
+      <w:r>
+        <w:rPr>
+          <w:b/>
+        </w:rPr>
+        <w:t>Hombre lobo</w:t>
+      </w:r>
+      <w:r>
+        <w:rPr>
+          <w:b/>
+        </w:rPr>
+        <w:t xml:space="preserve"> (“”)</w:t>
+      </w:r>
+      <w:r>
+        <w:rPr>
+          <w:b/>
+        </w:rPr>
+        <w:t xml:space="preserve"> </w:t>
+      </w:r>
+      <w:r>
+        <w:t xml:space="preserve"> -&gt;</w:t>
+      </w:r>
+      <w:r>
+        <w:t xml:space="preserve"> Ataca con las manos (</w:t>
+      </w:r>
+      <w:r>
+        <w:t>explorador/historiador</w:t>
+      </w:r>
+      <w:r>
+        <w:t xml:space="preserve"> que descubre en unas ruinas el fragmento de</w:t>
+      </w:r>
+      <w:r>
+        <w:t xml:space="preserve"> gema perdida que guardaron los egipcios como un</w:t>
+      </w:r>
+      <w:r>
+        <w:t xml:space="preserve"> tesoro </w:t>
+      </w:r>
+      <w:proofErr w:type="spellStart"/>
+      <w:r>
+        <w:t>mitificiado</w:t>
+      </w:r>
+      <w:proofErr w:type="spellEnd"/>
+      <w:r>
+        <w:t>.</w:t>
+      </w:r>
+      <w:r>
+        <w:t xml:space="preserve"> </w:t>
+      </w:r>
+      <w:proofErr w:type="gramStart"/>
+      <w:r>
+        <w:t>los</w:t>
+      </w:r>
+      <w:proofErr w:type="gramEnd"/>
+      <w:r>
+        <w:t xml:space="preserve"> </w:t>
+      </w:r>
+      <w:r>
+        <w:t>hombre lobo solo en la oscuridad que para matar a los alienígenas lleva un sombrero paraguas lo que hace que siempre este en la sombra y los mate con mayor facilidad)</w:t>
+      </w:r>
+      <w:r>
+        <w:t xml:space="preserve"> referencias : </w:t>
+      </w:r>
+      <w:hyperlink r:id="rId6" w:history="1">
+        <w:r>
+          <w:rPr>
+            <w:rStyle w:val="Hipervnculo"/>
+          </w:rPr>
+          <w:t>http://thumbs.dreamstime.com/z/hombre-de-negocios-con-el-paraguas-del-sombrero-del-arco-iris-18848530.jpg</w:t>
+        </w:r>
+      </w:hyperlink>
+      <w:r>
+        <w:t xml:space="preserve"> (</w:t>
+      </w:r>
+      <w:proofErr w:type="spellStart"/>
+      <w:r>
+        <w:t>molaria</w:t>
+      </w:r>
+      <w:proofErr w:type="spellEnd"/>
+      <w:r>
+        <w:t xml:space="preserve"> amarillo en referencia a como </w:t>
+      </w:r>
+      <w:proofErr w:type="spellStart"/>
+      <w:r>
+        <w:t>conoci</w:t>
+      </w:r>
+      <w:proofErr w:type="spellEnd"/>
+      <w:r>
+        <w:t xml:space="preserve"> a vuestra madre como posibilidad)</w:t>
+      </w:r>
+      <w:r>
+        <w:t xml:space="preserve"> </w:t>
+      </w:r>
+    </w:p>
+    <w:p>
+      <w:proofErr w:type="spellStart"/>
+      <w:r>
+        <w:rPr>
+          <w:b/>
+        </w:rPr>
+        <w:t>Falloutman</w:t>
+      </w:r>
+      <w:proofErr w:type="spellEnd"/>
+      <w:r>
+        <w:t xml:space="preserve"> </w:t>
+      </w:r>
+      <w:r>
+        <w:t>-&gt;</w:t>
+      </w:r>
+      <w:r>
+        <w:t xml:space="preserve"> Hombre de unos 40 años, </w:t>
+      </w:r>
+      <w:r>
+        <w:t>alto</w:t>
+      </w:r>
+      <w:r>
+        <w:t xml:space="preserve"> y fornido.</w:t>
+      </w:r>
+      <w:r>
+        <w:t xml:space="preserve"> Lucha contra los </w:t>
+      </w:r>
+      <w:proofErr w:type="spellStart"/>
+      <w:r>
+        <w:t>aliens</w:t>
+      </w:r>
+      <w:proofErr w:type="spellEnd"/>
+      <w:r>
+        <w:t xml:space="preserve"> para buscar el honor y la gloria. Es un soldado pero del futuro post-apocalíptico, ya que la época en la que le </w:t>
+      </w:r>
+      <w:r>
+        <w:lastRenderedPageBreak/>
+        <w:t>ha tocado vivir representa u</w:t>
+      </w:r>
+      <w:r>
+        <w:t>n mundo devastado por la guerra</w:t>
+      </w:r>
+      <w:r>
+        <w:t>. Su vestimenta va acorde con su contexto histórico</w:t>
+      </w:r>
+      <w:r>
+        <w:t xml:space="preserve">: mundo con tecnología futura gracias a los </w:t>
+      </w:r>
+      <w:proofErr w:type="spellStart"/>
+      <w:r>
+        <w:t>aliens</w:t>
+      </w:r>
+      <w:proofErr w:type="spellEnd"/>
+      <w:r>
+        <w:t xml:space="preserve"> pero “retro” debido a la falta de evolución.</w:t>
+      </w:r>
+      <w:r>
+        <w:t xml:space="preserve"> Su arma es un doble-cañón</w:t>
+      </w:r>
+      <w:r>
+        <w:t xml:space="preserve"> (</w:t>
+      </w:r>
+      <w:proofErr w:type="gramStart"/>
+      <w:r>
+        <w:t>láser¿</w:t>
+      </w:r>
+      <w:proofErr w:type="gramEnd"/>
+      <w:r>
+        <w:t>?)</w:t>
+      </w:r>
+      <w:r>
+        <w:t xml:space="preserve"> que lleva en el brazo derecho</w:t>
+      </w:r>
+      <w:r>
+        <w:t xml:space="preserve"> (</w:t>
+      </w:r>
+      <w:proofErr w:type="spellStart"/>
+      <w:r>
+        <w:rPr>
+          <w:b/>
+        </w:rPr>
+        <w:t>ranged</w:t>
+      </w:r>
+      <w:proofErr w:type="spellEnd"/>
+      <w:r>
+        <w:t>)</w:t>
+      </w:r>
+      <w:r>
+        <w:t xml:space="preserve">. </w:t>
+      </w:r>
+      <w:r>
+        <w:t>La gema que encuentra la incrusta en la armadura.</w:t>
+      </w:r>
+    </w:p>
+    <w:p>
+      <w:r>
+        <w:rPr>
+          <w:b/>
+        </w:rPr>
+        <w:t>Alienígena</w:t>
+      </w:r>
+      <w:r>
+        <w:t xml:space="preserve"> -&gt; Ataques psíquicos media-larga distancia</w:t>
+      </w:r>
+    </w:p>
+    <w:p>
+      <w:pPr>
+        <w:rPr>
+          <w:u w:val="single"/>
+        </w:rPr>
+      </w:pPr>
+      <w:r>
+        <w:rPr>
+          <w:b/>
+        </w:rPr>
+        <w:t xml:space="preserve">Robot (“”) </w:t>
+      </w:r>
+      <w:r>
+        <w:t xml:space="preserve">-&gt; </w:t>
+      </w:r>
+    </w:p>
+    <w:p>
+      <w:r>
+        <w:t>Una vez definidos los personajes finales y las estadísticas de los personajes se definirá las mejoras y diferencias de los personajes.</w:t>
+      </w:r>
+    </w:p>
+    <w:p>
+      <w:pPr>
+        <w:jc w:val="center"/>
+        <w:rPr>
+          <w:b/>
+          <w:sz w:val="44"/>
+        </w:rPr>
+      </w:pPr>
+      <w:r>
+        <w:br w:type="page"/>
+      </w:r>
+      <w:proofErr w:type="spellStart"/>
+      <w:r>
+        <w:rPr>
+          <w:b/>
+          <w:sz w:val="44"/>
+        </w:rPr>
+        <w:lastRenderedPageBreak/>
+        <w:t>Level</w:t>
+      </w:r>
+      <w:proofErr w:type="spellEnd"/>
+      <w:r>
+        <w:rPr>
+          <w:b/>
+          <w:sz w:val="44"/>
+        </w:rPr>
+        <w:t>/</w:t>
+      </w:r>
+      <w:proofErr w:type="spellStart"/>
+      <w:r>
+        <w:rPr>
+          <w:b/>
+          <w:sz w:val="44"/>
+        </w:rPr>
+        <w:t>Enviroment</w:t>
+      </w:r>
+      <w:proofErr w:type="spellEnd"/>
+      <w:r>
+        <w:rPr>
+          <w:b/>
+          <w:sz w:val="44"/>
+        </w:rPr>
+        <w:t xml:space="preserve"> </w:t>
+      </w:r>
+      <w:proofErr w:type="spellStart"/>
+      <w:r>
+        <w:rPr>
+          <w:b/>
+          <w:sz w:val="44"/>
+        </w:rPr>
+        <w:t>design</w:t>
+      </w:r>
+      <w:proofErr w:type="spellEnd"/>
+    </w:p>
+    <w:p>
+      <w:r>
+        <w:t xml:space="preserve">Esta parte </w:t>
+      </w:r>
+      <w:r>
+        <w:t>está</w:t>
+      </w:r>
+      <w:r>
+        <w:t xml:space="preserve"> por definir, hasta ahora lo único </w:t>
+      </w:r>
+      <w:r>
+        <w:t>más</w:t>
+      </w:r>
+      <w:r>
+        <w:t xml:space="preserve"> definido es las posibles épocas en las que se desarrollaran los diferentes mapas que son los siguientes:</w:t>
+      </w:r>
+    </w:p>
+    <w:p>
+      <w:pPr>
+        <w:pStyle w:val="Prrafodelista"/>
+        <w:numPr>
+          <w:ilvl w:val="0"/>
+          <w:numId w:val="1"/>
+        </w:numPr>
+      </w:pPr>
+      <w:r>
+        <w:t>Prehistoria</w:t>
+      </w:r>
+    </w:p>
+    <w:p>
+      <w:pPr>
+        <w:pStyle w:val="Prrafodelista"/>
+        <w:numPr>
+          <w:ilvl w:val="0"/>
+          <w:numId w:val="1"/>
+        </w:numPr>
+      </w:pPr>
+      <w:r>
+        <w:t>Edad Media</w:t>
+      </w:r>
+    </w:p>
+    <w:p>
+      <w:pPr>
+        <w:pStyle w:val="Prrafodelista"/>
+        <w:numPr>
+          <w:ilvl w:val="0"/>
+          <w:numId w:val="1"/>
+        </w:numPr>
+      </w:pPr>
+      <w:r>
+        <w:t>Edad Media 2</w:t>
+      </w:r>
+    </w:p>
+    <w:p>
+      <w:pPr>
+        <w:pStyle w:val="Prrafodelista"/>
+        <w:numPr>
+          <w:ilvl w:val="0"/>
+          <w:numId w:val="1"/>
+        </w:numPr>
+      </w:pPr>
+      <w:r>
+        <w:t>Edad Moderna</w:t>
+      </w:r>
+    </w:p>
+    <w:p>
+      <w:pPr>
+        <w:pStyle w:val="Prrafodelista"/>
+        <w:numPr>
+          <w:ilvl w:val="0"/>
+          <w:numId w:val="1"/>
+        </w:numPr>
+      </w:pPr>
+      <w:r>
+        <w:t xml:space="preserve">Edad </w:t>
+      </w:r>
+      <w:r>
+        <w:t>Contemporánea</w:t>
+      </w:r>
+    </w:p>
+    <w:p>
+      <w:pPr>
+        <w:pStyle w:val="Prrafodelista"/>
+        <w:numPr>
+          <w:ilvl w:val="0"/>
+          <w:numId w:val="1"/>
+        </w:numPr>
+      </w:pPr>
+      <w:r>
+        <w:t>Futuro Cercano</w:t>
+      </w:r>
+    </w:p>
+    <w:p>
+      <w:pPr>
+        <w:pStyle w:val="Prrafodelista"/>
+        <w:numPr>
+          <w:ilvl w:val="0"/>
+          <w:numId w:val="1"/>
+        </w:numPr>
+      </w:pPr>
+      <w:r>
+        <w:t>Futuro Lejano</w:t>
+      </w:r>
+    </w:p>
+    <w:p>
+      <w:r>
+        <w:t xml:space="preserve">Los mapas contendrán varios niveles que el jugador tendrá que pasar. Cada nivel estará compuesto por salas. Las salas estarán divididas en: </w:t>
+      </w:r>
+    </w:p>
+    <w:p>
+      <w:pPr>
+        <w:pStyle w:val="Prrafodelista"/>
+        <w:numPr>
+          <w:ilvl w:val="0"/>
+          <w:numId w:val="1"/>
+        </w:numPr>
+      </w:pPr>
+      <w:r>
+        <w:t>S</w:t>
+      </w:r>
+      <w:r>
+        <w:t>ala de tesoro</w:t>
+      </w:r>
+      <w:r>
+        <w:t xml:space="preserve"> -&gt; Sala que contendrá un ítem aleatorio que mejorara al personaje</w:t>
+      </w:r>
+    </w:p>
+    <w:p>
+      <w:pPr>
+        <w:pStyle w:val="Prrafodelista"/>
+        <w:numPr>
+          <w:ilvl w:val="0"/>
+          <w:numId w:val="1"/>
+        </w:numPr>
+      </w:pPr>
+      <w:r>
+        <w:t>S</w:t>
+      </w:r>
+      <w:r>
+        <w:t>ala de tienda</w:t>
+      </w:r>
+      <w:r>
+        <w:t xml:space="preserve"> -&gt;  Sala en la que habrá diferentes objetos que podrán ser adquiridos por el jugadores gastando recursos.</w:t>
+      </w:r>
+    </w:p>
+    <w:p>
+      <w:pPr>
+        <w:pStyle w:val="Prrafodelista"/>
+        <w:numPr>
+          <w:ilvl w:val="0"/>
+          <w:numId w:val="1"/>
+        </w:numPr>
+      </w:pPr>
+      <w:r>
+        <w:t xml:space="preserve">Sala del </w:t>
+      </w:r>
+      <w:proofErr w:type="spellStart"/>
+      <w:r>
+        <w:t>boss</w:t>
+      </w:r>
+      <w:proofErr w:type="spellEnd"/>
+      <w:r>
+        <w:t xml:space="preserve"> -&gt; Sala en la que estará un enemigo con mayor dificultad que será necesario ganar para poder continuar hacia otro nivel.</w:t>
+      </w:r>
+      <w:r>
+        <w:t xml:space="preserve"> Al eliminar al enemigo de esta sala aparecerá una mejora.</w:t>
+      </w:r>
+    </w:p>
+    <w:p>
+      <w:pPr>
+        <w:pStyle w:val="Prrafodelista"/>
+        <w:numPr>
+          <w:ilvl w:val="0"/>
+          <w:numId w:val="1"/>
+        </w:numPr>
+      </w:pPr>
+      <w:r>
+        <w:t>S</w:t>
+      </w:r>
+      <w:r>
+        <w:t>alas normales</w:t>
+      </w:r>
+      <w:r>
+        <w:t xml:space="preserve"> -&gt; En esta se encontraran enemigos que será necesario eliminar para poder pasar a otras salas, se podrán encontrar recursos y puede haber muy pequeños niveles de </w:t>
+      </w:r>
+      <w:proofErr w:type="spellStart"/>
+      <w:r>
+        <w:t>plataformeo</w:t>
+      </w:r>
+      <w:proofErr w:type="spellEnd"/>
+      <w:r>
+        <w:t>.</w:t>
+      </w:r>
+    </w:p>
+    <w:p>
+      <w:r>
+        <w:t xml:space="preserve">En cada nivel habrá 1 sala de tesoro, 1 sala de tienda y 1 sala del </w:t>
+      </w:r>
+      <w:proofErr w:type="spellStart"/>
+      <w:r>
+        <w:t>boss</w:t>
+      </w:r>
+      <w:proofErr w:type="spellEnd"/>
+      <w:r>
+        <w:t xml:space="preserve">, más todas las demás </w:t>
+      </w:r>
+      <w:r>
+        <w:t>habitaciones normales.</w:t>
+      </w:r>
+    </w:p>
+    <w:p>
+      <w:r>
+        <w:t xml:space="preserve">Los niveles serán generados aleatoriamente en cada partida. Cada sala podrá tener salas en cualquier dirección siempre y cuando las condiciones de la sala lo permitan (ej. en caso de no tener alguna salida hacia abajo no podrá haber una sala en esa </w:t>
+      </w:r>
+      <w:r>
+        <w:t>dirección</w:t>
+      </w:r>
+      <w:r>
+        <w:t>).</w:t>
+      </w:r>
+    </w:p>
+    <w:p>
+      <w:r>
+        <w:t>Todavía</w:t>
+      </w:r>
+      <w:r>
+        <w:t xml:space="preserve"> no hay diseño de niveles </w:t>
+      </w:r>
+      <w:r>
+        <w:t xml:space="preserve">puesto que para ello es necesario saber sobre los enemigo para poder </w:t>
+      </w:r>
+      <w:r>
+        <w:t>especificar bien los niveles y controlar la dificultad de las salas.</w:t>
+      </w:r>
+    </w:p>
+    <w:p>
+      <w:r>
+        <w:br w:type="page"/>
+      </w:r>
+    </w:p>
+    <w:p>
+      <w:pPr>
+        <w:jc w:val="center"/>
+        <w:rPr>
+          <w:b/>
+          <w:sz w:val="44"/>
+        </w:rPr>
+      </w:pPr>
+      <w:proofErr w:type="spellStart"/>
+      <w:r>
+        <w:rPr>
+          <w:b/>
+          <w:sz w:val="44"/>
+        </w:rPr>
+        <w:lastRenderedPageBreak/>
+        <w:t>Gameplay</w:t>
+      </w:r>
+      <w:proofErr w:type="spellEnd"/>
+    </w:p>
+    <w:p>
+      <w:r>
+        <w:t>Se dispondrá de movimiento de los ejes X e Y, es decir</w:t>
+      </w:r>
+      <w:r>
+        <w:t>,</w:t>
+      </w:r>
+      <w:r>
+        <w:t xml:space="preserve"> movimiento horizontal habitual y movimiento en vertical al saltar. Además de esto habrá un botón de acción (atacar)</w:t>
+      </w:r>
+      <w:r>
+        <w:t xml:space="preserve"> y el jugador tendrá la opción de poder agacharse lo que permitirá atacar desde otro punto, esquivar mejor pero obtendrá una penalización de movimiento mientras este agachado</w:t>
+      </w:r>
+      <w:r>
+        <w:t xml:space="preserve">. El personaje ira “evolucionando” a lo largo de cada partida recogiendo ítems que supondrán un cambio en el personaje (ya sea mejora de estadísticas del personaje, del arma, </w:t>
+      </w:r>
+      <w:proofErr w:type="spellStart"/>
+      <w:r>
+        <w:t>etc</w:t>
+      </w:r>
+      <w:proofErr w:type="spellEnd"/>
+      <w:r>
+        <w:t>).</w:t>
+      </w:r>
+      <w:r>
+        <w:t xml:space="preserve"> Gracias a la posibilidad de saltar y poder realizar saltos en paredes, las salas podrán tener pequeños desafíos  de plataformas. </w:t>
+      </w:r>
+    </w:p>
+    <w:p>
+      <w:r>
+        <w:t xml:space="preserve">El personaje podrá recoger recursos que serán </w:t>
+      </w:r>
+      <w:proofErr w:type="spellStart"/>
+      <w:r>
+        <w:t>dropeados</w:t>
+      </w:r>
+      <w:proofErr w:type="spellEnd"/>
+      <w:r>
+        <w:t xml:space="preserve"> aleatoriamente por lo enemigos y/o aparecerán en las salas automáticamente.</w:t>
+      </w:r>
+    </w:p>
+    <w:p>
+      <w:r>
+        <w:t>Para completar satisfactoriamente un mapa deberán pasarse todos sus niveles hasta llegar al último nivel y matar al jefe final.</w:t>
+      </w:r>
+    </w:p>
+    <w:p>
+      <w:r>
+        <w:t xml:space="preserve">Hay una posibilidad de meter niveles </w:t>
+      </w:r>
+      <w:proofErr w:type="spellStart"/>
+      <w:r>
+        <w:t>intradimensionales</w:t>
+      </w:r>
+      <w:proofErr w:type="spellEnd"/>
+      <w:r>
+        <w:t xml:space="preserve"> (roturas del tiempo entre mapas).</w:t>
+      </w:r>
+    </w:p>
+    <w:p>
+      <w:r>
+        <w:t xml:space="preserve">Se </w:t>
+      </w:r>
+      <w:proofErr w:type="spellStart"/>
+      <w:r>
+        <w:t>pretenende</w:t>
+      </w:r>
+      <w:proofErr w:type="spellEnd"/>
+      <w:r>
+        <w:t xml:space="preserve"> tener una duración por partida entorno a 20-40minutos.</w:t>
+      </w:r>
+    </w:p>
+    <w:p>
+      <w:r>
+        <w:t xml:space="preserve">Posibilidad de meter una partida modo </w:t>
+      </w:r>
+      <w:proofErr w:type="spellStart"/>
+      <w:r>
+        <w:t>hardcore</w:t>
+      </w:r>
+      <w:proofErr w:type="spellEnd"/>
+      <w:r>
+        <w:t xml:space="preserve"> en la que el jugador tendrá que pasar por todas las etapas seguidas.</w:t>
+      </w:r>
+      <w:r>
+        <w:br w:type="page"/>
+      </w:r>
+    </w:p>
+    <w:p>
+      <w:pPr>
+        <w:jc w:val="center"/>
+        <w:rPr>
+          <w:b/>
+          <w:sz w:val="44"/>
+          <w:lang w:val="en-US"/>
+        </w:rPr>
+      </w:pPr>
+      <w:r>
+        <w:rPr>
+          <w:b/>
+          <w:sz w:val="44"/>
+          <w:lang w:val="en-US"/>
+        </w:rPr>
+        <w:lastRenderedPageBreak/>
+        <w:t>Art</w:t>
+      </w:r>
+    </w:p>
+    <w:p>
+      <w:pPr>
+        <w:rPr>
+          <w:b/>
+          <w:sz w:val="44"/>
+          <w:lang w:val="en-US"/>
+        </w:rPr>
+      </w:pPr>
+      <w:r>
+        <w:rPr>
+          <w:b/>
+          <w:sz w:val="44"/>
+          <w:lang w:val="en-US"/>
+        </w:rPr>
+        <w:br w:type="page"/>
+      </w:r>
+    </w:p>
+    <w:p>
+      <w:pPr>
+        <w:jc w:val="center"/>
+        <w:rPr>
+          <w:b/>
+          <w:sz w:val="44"/>
+          <w:lang w:val="en-US"/>
+        </w:rPr>
+      </w:pPr>
+      <w:r>
+        <w:rPr>
+          <w:b/>
+          <w:sz w:val="44"/>
+          <w:lang w:val="en-US"/>
+        </w:rPr>
+        <w:lastRenderedPageBreak/>
+        <w:t>Sound and music</w:t>
+      </w:r>
+    </w:p>
+    <w:p>
+      <w:pPr>
+        <w:rPr>
+          <w:b/>
+          <w:sz w:val="44"/>
+          <w:lang w:val="en-US"/>
+        </w:rPr>
+      </w:pPr>
+      <w:r>
+        <w:rPr>
+          <w:b/>
+          <w:sz w:val="44"/>
+          <w:lang w:val="en-US"/>
+        </w:rPr>
+        <w:br w:type="page"/>
+      </w:r>
+    </w:p>
+    <w:p>
+      <w:pPr>
+        <w:jc w:val="center"/>
+        <w:rPr>
+          <w:b/>
+          <w:sz w:val="44"/>
+          <w:lang w:val="en-US"/>
+        </w:rPr>
+      </w:pPr>
+      <w:r>
+        <w:rPr>
+          <w:b/>
+          <w:sz w:val="44"/>
+          <w:lang w:val="en-US"/>
+        </w:rPr>
+        <w:lastRenderedPageBreak/>
+        <w:t>User Interface, Game Controls</w:t>
+      </w:r>
+    </w:p>
+    <w:p>
+      <w:r>
+        <w:t xml:space="preserve">Se pretende realizar un control sencillo sobre teclado sin necesidad de utilizar el </w:t>
+      </w:r>
+      <w:proofErr w:type="spellStart"/>
+      <w:r>
+        <w:t>raton</w:t>
+      </w:r>
+      <w:proofErr w:type="spellEnd"/>
+      <w:r>
+        <w:t xml:space="preserve"> para poder transmitir los controles a un mando sin mucho problema.</w:t>
+      </w:r>
+    </w:p>
+    <w:p/>
+    <w:p>
+      <w:r>
+        <w:br w:type="page"/>
+      </w:r>
+    </w:p>
+    <w:p>
+      <w:pPr>
+        <w:jc w:val="center"/>
+        <w:rPr>
+          <w:sz w:val="48"/>
+        </w:rPr>
+      </w:pPr>
+      <w:r>
+        <w:rPr>
+          <w:sz w:val="48"/>
+        </w:rPr>
+        <w:lastRenderedPageBreak/>
+        <w:t>VERSION 2</w:t>
+      </w:r>
+    </w:p>
+    <w:p>
+      <w:proofErr w:type="gramStart"/>
+      <w:r>
+        <w:t>todavía</w:t>
+      </w:r>
+      <w:proofErr w:type="gramEnd"/>
+      <w:r>
+        <w:t xml:space="preserve"> sin definir y falta concretar algunos personajes)</w:t>
+      </w:r>
+    </w:p>
+    <w:tbl>
+      <w:tblPr>
+        <w:tblStyle w:val="Tabladecuadrcula3"/>
+        <w:tblW w:w="0" w:type="auto"/>
+        <w:tblLook w:val="04A0" w:firstRow="1" w:lastRow="0" w:firstColumn="1" w:lastColumn="0" w:noHBand="0" w:noVBand="1"/>
+      </w:tblPr>
+      <w:tblGrid>
+        <w:gridCol w:w="2123"/>
+        <w:gridCol w:w="2123"/>
+        <w:gridCol w:w="2124"/>
+        <w:gridCol w:w="2124"/>
+      </w:tblGrid>
+      <w:tr>
+        <w:trPr>
+          <w:cnfStyle w:val="100000000000" w:firstRow="1" w:lastRow="0" w:firstColumn="0" w:lastColumn="0" w:oddVBand="0" w:evenVBand="0" w:oddHBand="0" w:evenHBand="0" w:firstRowFirstColumn="0" w:firstRowLastColumn="0" w:lastRowFirstColumn="0" w:lastRowLastColumn="0"/>
+        </w:trPr>
+        <w:tc>
+          <w:tcPr>
+            <w:cnfStyle w:val="001000000100" w:firstRow="0" w:lastRow="0" w:firstColumn="1" w:lastColumn="0" w:oddVBand="0" w:evenVBand="0" w:oddHBand="0" w:evenHBand="0" w:firstRowFirstColumn="1" w:firstRowLastColumn="0" w:lastRowFirstColumn="0" w:lastRowLastColumn="0"/>
+            <w:tcW w:w="2123" w:type="dxa"/>
+          </w:tcPr>
+          <w:p>
+            <w:r>
+              <w:t>Época</w:t>
+            </w:r>
+          </w:p>
+        </w:tc>
+        <w:tc>
+          <w:tcPr>
+            <w:tcW w:w="2123" w:type="dxa"/>
+          </w:tcPr>
+          <w:p>
+            <w:pPr>
+              <w:cnfStyle w:val="100000000000" w:firstRow="1" w:lastRow="0" w:firstColumn="0" w:lastColumn="0" w:oddVBand="0" w:evenVBand="0" w:oddHBand="0" w:evenHBand="0" w:firstRowFirstColumn="0" w:firstRowLastColumn="0" w:lastRowFirstColumn="0" w:lastRowLastColumn="0"/>
+            </w:pPr>
+            <w:r>
+              <w:t>Humano 1</w:t>
+            </w:r>
+          </w:p>
+        </w:tc>
+        <w:tc>
+          <w:tcPr>
+            <w:tcW w:w="2124" w:type="dxa"/>
+          </w:tcPr>
+          <w:p>
+            <w:pPr>
+              <w:cnfStyle w:val="100000000000" w:firstRow="1" w:lastRow="0" w:firstColumn="0" w:lastColumn="0" w:oddVBand="0" w:evenVBand="0" w:oddHBand="0" w:evenHBand="0" w:firstRowFirstColumn="0" w:firstRowLastColumn="0" w:lastRowFirstColumn="0" w:lastRowLastColumn="0"/>
+            </w:pPr>
+            <w:r>
+              <w:t>Bestia</w:t>
+            </w:r>
+          </w:p>
+        </w:tc>
+        <w:tc>
+          <w:tcPr>
+            <w:tcW w:w="2124" w:type="dxa"/>
+          </w:tcPr>
+          <w:p>
+            <w:pPr>
+              <w:cnfStyle w:val="100000000000" w:firstRow="1" w:lastRow="0" w:firstColumn="0" w:lastColumn="0" w:oddVBand="0" w:evenVBand="0" w:oddHBand="0" w:evenHBand="0" w:firstRowFirstColumn="0" w:firstRowLastColumn="0" w:lastRowFirstColumn="0" w:lastRowLastColumn="0"/>
+            </w:pPr>
+            <w:r>
+              <w:t>Hibrido</w:t>
+            </w:r>
+          </w:p>
+        </w:tc>
+      </w:tr>
+      <w:tr>
+        <w:trPr>
+          <w:cnfStyle w:val="000000100000" w:firstRow="0" w:lastRow="0" w:firstColumn="0" w:lastColumn="0" w:oddVBand="0" w:evenVBand="0" w:oddHBand="1" w:evenHBand="0" w:firstRowFirstColumn="0" w:firstRowLastColumn="0" w:lastRowFirstColumn="0" w:lastRowLastColumn="0"/>
+        </w:trPr>
+        <w:tc>
+          <w:tcPr>
+            <w:cnfStyle w:val="001000000000" w:firstRow="0" w:lastRow="0" w:firstColumn="1" w:lastColumn="0" w:oddVBand="0" w:evenVBand="0" w:oddHBand="0" w:evenHBand="0" w:firstRowFirstColumn="0" w:firstRowLastColumn="0" w:lastRowFirstColumn="0" w:lastRowLastColumn="0"/>
+            <w:tcW w:w="2123" w:type="dxa"/>
+          </w:tcPr>
+          <w:p>
+            <w:r>
+              <w:t>Prehistoria</w:t>
+            </w:r>
+          </w:p>
+        </w:tc>
+        <w:tc>
+          <w:tcPr>
+            <w:tcW w:w="2123" w:type="dxa"/>
+          </w:tcPr>
+          <w:p>
+            <w:pPr>
+              <w:cnfStyle w:val="000000100000" w:firstRow="0" w:lastRow="0" w:firstColumn="0" w:lastColumn="0" w:oddVBand="0" w:evenVBand="0" w:oddHBand="1" w:evenHBand="0" w:firstRowFirstColumn="0" w:firstRowLastColumn="0" w:lastRowFirstColumn="0" w:lastRowLastColumn="0"/>
+            </w:pPr>
+            <w:r>
+              <w:t>Cavernícola</w:t>
+            </w:r>
+          </w:p>
+        </w:tc>
+        <w:tc>
+          <w:tcPr>
+            <w:tcW w:w="2124" w:type="dxa"/>
+          </w:tcPr>
+          <w:p>
+            <w:pPr>
+              <w:cnfStyle w:val="000000100000" w:firstRow="0" w:lastRow="0" w:firstColumn="0" w:lastColumn="0" w:oddVBand="0" w:evenVBand="0" w:oddHBand="1" w:evenHBand="0" w:firstRowFirstColumn="0" w:firstRowLastColumn="0" w:lastRowFirstColumn="0" w:lastRowLastColumn="0"/>
+            </w:pPr>
+            <w:r>
+              <w:t xml:space="preserve">Bestia </w:t>
+            </w:r>
+          </w:p>
+        </w:tc>
+        <w:tc>
+          <w:tcPr>
+            <w:tcW w:w="2124" w:type="dxa"/>
+          </w:tcPr>
+          <w:p>
+            <w:pPr>
+              <w:cnfStyle w:val="000000100000" w:firstRow="0" w:lastRow="0" w:firstColumn="0" w:lastColumn="0" w:oddVBand="0" w:evenVBand="0" w:oddHBand="1" w:evenHBand="0" w:firstRowFirstColumn="0" w:firstRowLastColumn="0" w:lastRowFirstColumn="0" w:lastRowLastColumn="0"/>
+            </w:pPr>
+            <w:r>
+              <w:t>Chaman (</w:t>
+            </w:r>
+            <w:proofErr w:type="spellStart"/>
+            <w:r>
+              <w:t>ranged</w:t>
+            </w:r>
+            <w:proofErr w:type="spellEnd"/>
+            <w:r>
+              <w:t>)</w:t>
+            </w:r>
+          </w:p>
+        </w:tc>
+      </w:tr>
+      <w:tr>
+        <w:tc>
+          <w:tcPr>
+            <w:cnfStyle w:val="001000000000" w:firstRow="0" w:lastRow="0" w:firstColumn="1" w:lastColumn="0" w:oddVBand="0" w:evenVBand="0" w:oddHBand="0" w:evenHBand="0" w:firstRowFirstColumn="0" w:firstRowLastColumn="0" w:lastRowFirstColumn="0" w:lastRowLastColumn="0"/>
+            <w:tcW w:w="2123" w:type="dxa"/>
+          </w:tcPr>
+          <w:p>
+            <w:r>
+              <w:t>Edad media</w:t>
+            </w:r>
+          </w:p>
+        </w:tc>
+        <w:tc>
+          <w:tcPr>
+            <w:tcW w:w="2123" w:type="dxa"/>
+          </w:tcPr>
+          <w:p>
+            <w:pPr>
+              <w:cnfStyle w:val="000000000000" w:firstRow="0" w:lastRow="0" w:firstColumn="0" w:lastColumn="0" w:oddVBand="0" w:evenVBand="0" w:oddHBand="0" w:evenHBand="0" w:firstRowFirstColumn="0" w:firstRowLastColumn="0" w:lastRowFirstColumn="0" w:lastRowLastColumn="0"/>
+            </w:pPr>
+            <w:r>
+              <w:t xml:space="preserve">Vikingo </w:t>
+            </w:r>
+          </w:p>
+        </w:tc>
+        <w:tc>
+          <w:tcPr>
+            <w:tcW w:w="2124" w:type="dxa"/>
+          </w:tcPr>
+          <w:p>
+            <w:pPr>
+              <w:cnfStyle w:val="000000000000" w:firstRow="0" w:lastRow="0" w:firstColumn="0" w:lastColumn="0" w:oddVBand="0" w:evenVBand="0" w:oddHBand="0" w:evenHBand="0" w:firstRowFirstColumn="0" w:firstRowLastColumn="0" w:lastRowFirstColumn="0" w:lastRowLastColumn="0"/>
+            </w:pPr>
+            <w:r>
+              <w:t>//Espartano</w:t>
+            </w:r>
+          </w:p>
+        </w:tc>
+        <w:tc>
+          <w:tcPr>
+            <w:tcW w:w="2124" w:type="dxa"/>
+          </w:tcPr>
+          <w:p>
+            <w:pPr>
+              <w:cnfStyle w:val="000000000000" w:firstRow="0" w:lastRow="0" w:firstColumn="0" w:lastColumn="0" w:oddVBand="0" w:evenVBand="0" w:oddHBand="0" w:evenHBand="0" w:firstRowFirstColumn="0" w:firstRowLastColumn="0" w:lastRowFirstColumn="0" w:lastRowLastColumn="0"/>
+            </w:pPr>
+            <w:r>
+              <w:t>Zeus-cabra</w:t>
+            </w:r>
+          </w:p>
+        </w:tc>
+      </w:tr>
+      <w:tr>
+        <w:trPr>
+          <w:cnfStyle w:val="000000100000" w:firstRow="0" w:lastRow="0" w:firstColumn="0" w:lastColumn="0" w:oddVBand="0" w:evenVBand="0" w:oddHBand="1" w:evenHBand="0" w:firstRowFirstColumn="0" w:firstRowLastColumn="0" w:lastRowFirstColumn="0" w:lastRowLastColumn="0"/>
+        </w:trPr>
+        <w:tc>
+          <w:tcPr>
+            <w:cnfStyle w:val="001000000000" w:firstRow="0" w:lastRow="0" w:firstColumn="1" w:lastColumn="0" w:oddVBand="0" w:evenVBand="0" w:oddHBand="0" w:evenHBand="0" w:firstRowFirstColumn="0" w:firstRowLastColumn="0" w:lastRowFirstColumn="0" w:lastRowLastColumn="0"/>
+            <w:tcW w:w="2123" w:type="dxa"/>
+          </w:tcPr>
+          <w:p>
+            <w:r>
+              <w:t>Edad Media 2</w:t>
+            </w:r>
+          </w:p>
+        </w:tc>
+        <w:tc>
+          <w:tcPr>
+            <w:tcW w:w="2123" w:type="dxa"/>
+          </w:tcPr>
+          <w:p>
+            <w:pPr>
+              <w:cnfStyle w:val="000000100000" w:firstRow="0" w:lastRow="0" w:firstColumn="0" w:lastColumn="0" w:oddVBand="0" w:evenVBand="0" w:oddHBand="1" w:evenHBand="0" w:firstRowFirstColumn="0" w:firstRowLastColumn="0" w:lastRowFirstColumn="0" w:lastRowLastColumn="0"/>
+            </w:pPr>
+            <w:r>
+              <w:t>Caballero</w:t>
             </w:r>
           </w:p>
         </w:tc>
@@ -1612,7 +3187,7 @@
               <w:cnfStyle w:val="000000100000" w:firstRow="0" w:lastRow="0" w:firstColumn="0" w:lastColumn="0" w:oddVBand="0" w:evenVBand="0" w:oddHBand="1" w:evenHBand="0" w:firstRowFirstColumn="0" w:firstRowLastColumn="0" w:lastRowFirstColumn="0" w:lastRowLastColumn="0"/>
             </w:pPr>
             <w:r>
-              <w:t>Chaman / Bestia</w:t>
+              <w:t>Mago</w:t>
             </w:r>
           </w:p>
         </w:tc>
@@ -1625,7 +3200,7 @@
           </w:tcPr>
           <w:p>
             <w:r>
-              <w:t>Edad media</w:t>
+              <w:t>Edad Moderna</w:t>
             </w:r>
           </w:p>
         </w:tc>
@@ -1638,7 +3213,7 @@
               <w:cnfStyle w:val="000000000000" w:firstRow="0" w:lastRow="0" w:firstColumn="0" w:lastColumn="0" w:oddVBand="0" w:evenVBand="0" w:oddHBand="0" w:evenHBand="0" w:firstRowFirstColumn="0" w:firstRowLastColumn="0" w:lastRowFirstColumn="0" w:lastRowLastColumn="0"/>
             </w:pPr>
             <w:r>
-              <w:t xml:space="preserve">Vikingo </w:t>
+              <w:t>Samurái/Ninja</w:t>
             </w:r>
           </w:p>
         </w:tc>
@@ -1651,7 +3226,23 @@
               <w:cnfStyle w:val="000000000000" w:firstRow="0" w:lastRow="0" w:firstColumn="0" w:lastColumn="0" w:oddVBand="0" w:evenVBand="0" w:oddHBand="0" w:evenHBand="0" w:firstRowFirstColumn="0" w:firstRowLastColumn="0" w:lastRowFirstColumn="0" w:lastRowLastColumn="0"/>
             </w:pPr>
             <w:r>
-              <w:t>Espartano</w:t>
+              <w:t xml:space="preserve">Escopetero (Estilo </w:t>
+            </w:r>
+            <w:proofErr w:type="spellStart"/>
+            <w:r>
+              <w:t>The</w:t>
+            </w:r>
+            <w:proofErr w:type="spellEnd"/>
+            <w:r>
+              <w:t xml:space="preserve"> </w:t>
+            </w:r>
+            <w:proofErr w:type="spellStart"/>
+            <w:r>
+              <w:t>order</w:t>
+            </w:r>
+            <w:proofErr w:type="spellEnd"/>
+            <w:r>
+              <w:t>)</w:t>
             </w:r>
           </w:p>
         </w:tc>
@@ -1663,8 +3254,13 @@
             <w:pPr>
               <w:cnfStyle w:val="000000000000" w:firstRow="0" w:lastRow="0" w:firstColumn="0" w:lastColumn="0" w:oddVBand="0" w:evenVBand="0" w:oddHBand="0" w:evenHBand="0" w:firstRowFirstColumn="0" w:firstRowLastColumn="0" w:lastRowFirstColumn="0" w:lastRowLastColumn="0"/>
             </w:pPr>
-            <w:r>
-              <w:t>Zeus-cabra</w:t>
+            <w:proofErr w:type="spellStart"/>
+            <w:r>
+              <w:t>Honbre</w:t>
+            </w:r>
+            <w:proofErr w:type="spellEnd"/>
+            <w:r>
+              <w:t xml:space="preserve"> lobo</w:t>
             </w:r>
           </w:p>
         </w:tc>
@@ -1680,7 +3276,7 @@
           </w:tcPr>
           <w:p>
             <w:r>
-              <w:t>Edad Media 2</w:t>
+              <w:t>Edad Contemporánea</w:t>
             </w:r>
           </w:p>
         </w:tc>
@@ -1693,7 +3289,7 @@
               <w:cnfStyle w:val="000000100000" w:firstRow="0" w:lastRow="0" w:firstColumn="0" w:lastColumn="0" w:oddVBand="0" w:evenVBand="0" w:oddHBand="1" w:evenHBand="0" w:firstRowFirstColumn="0" w:firstRowLastColumn="0" w:lastRowFirstColumn="0" w:lastRowLastColumn="0"/>
             </w:pPr>
             <w:r>
-              <w:t>Caballero</w:t>
+              <w:t>Soldado ( 2º guerra mundial )</w:t>
             </w:r>
           </w:p>
         </w:tc>
@@ -1716,7 +3312,13 @@
               <w:cnfStyle w:val="000000100000" w:firstRow="0" w:lastRow="0" w:firstColumn="0" w:lastColumn="0" w:oddVBand="0" w:evenVBand="0" w:oddHBand="1" w:evenHBand="0" w:firstRowFirstColumn="0" w:firstRowLastColumn="0" w:lastRowFirstColumn="0" w:lastRowLastColumn="0"/>
             </w:pPr>
             <w:r>
-              <w:t>Mago</w:t>
+              <w:t>Científico loco</w:t>
+            </w:r>
+            <w:r>
+              <w:t xml:space="preserve"> </w:t>
+            </w:r>
+            <w:r>
+              <w:t>tesla</w:t>
             </w:r>
           </w:p>
         </w:tc>
@@ -1729,7 +3331,7 @@
           </w:tcPr>
           <w:p>
             <w:r>
-              <w:t>Edad Moderna</w:t>
+              <w:t>Futuro Cercano</w:t>
             </w:r>
           </w:p>
         </w:tc>
@@ -1742,10 +3344,15 @@
               <w:cnfStyle w:val="000000000000" w:firstRow="0" w:lastRow="0" w:firstColumn="0" w:lastColumn="0" w:oddVBand="0" w:evenVBand="0" w:oddHBand="0" w:evenHBand="0" w:firstRowFirstColumn="0" w:firstRowLastColumn="0" w:lastRowFirstColumn="0" w:lastRowLastColumn="0"/>
             </w:pPr>
             <w:r>
-              <w:t>Samurái</w:t>
-            </w:r>
-            <w:r>
-              <w:t>/Ninja</w:t>
+              <w:t xml:space="preserve">Detective (con </w:t>
+            </w:r>
+            <w:proofErr w:type="spellStart"/>
+            <w:r>
+              <w:t>laser</w:t>
+            </w:r>
+            <w:proofErr w:type="spellEnd"/>
+            <w:r>
+              <w:t>)</w:t>
             </w:r>
           </w:p>
         </w:tc>
@@ -1758,144 +3365,8 @@
               <w:cnfStyle w:val="000000000000" w:firstRow="0" w:lastRow="0" w:firstColumn="0" w:lastColumn="0" w:oddVBand="0" w:evenVBand="0" w:oddHBand="0" w:evenHBand="0" w:firstRowFirstColumn="0" w:firstRowLastColumn="0" w:lastRowFirstColumn="0" w:lastRowLastColumn="0"/>
             </w:pPr>
             <w:r>
-              <w:t xml:space="preserve">Escopetero (Estilo </w:t>
-            </w:r>
-            <w:proofErr w:type="spellStart"/>
-            <w:r>
-              <w:t>The</w:t>
-            </w:r>
-            <w:proofErr w:type="spellEnd"/>
-            <w:r>
-              <w:t xml:space="preserve"> </w:t>
-            </w:r>
-            <w:proofErr w:type="spellStart"/>
-            <w:r>
-              <w:t>order</w:t>
-            </w:r>
-            <w:proofErr w:type="spellEnd"/>
-            <w:r>
-              <w:t>)</w:t>
-            </w:r>
-          </w:p>
-        </w:tc>
-        <w:tc>
-          <w:tcPr>
-            <w:tcW w:w="2124" w:type="dxa"/>
-          </w:tcPr>
-          <w:p>
-            <w:pPr>
-              <w:cnfStyle w:val="000000000000" w:firstRow="0" w:lastRow="0" w:firstColumn="0" w:lastColumn="0" w:oddVBand="0" w:evenVBand="0" w:oddHBand="0" w:evenHBand="0" w:firstRowFirstColumn="0" w:firstRowLastColumn="0" w:lastRowFirstColumn="0" w:lastRowLastColumn="0"/>
-            </w:pPr>
-            <w:proofErr w:type="gramStart"/>
-            <w:r>
-              <w:t>Tesla¿</w:t>
-            </w:r>
-            <w:proofErr w:type="gramEnd"/>
-            <w:r>
-              <w:t>?</w:t>
-            </w:r>
-          </w:p>
-        </w:tc>
-      </w:tr>
-      <w:tr>
-        <w:trPr>
-          <w:cnfStyle w:val="000000100000" w:firstRow="0" w:lastRow="0" w:firstColumn="0" w:lastColumn="0" w:oddVBand="0" w:evenVBand="0" w:oddHBand="1" w:evenHBand="0" w:firstRowFirstColumn="0" w:firstRowLastColumn="0" w:lastRowFirstColumn="0" w:lastRowLastColumn="0"/>
-        </w:trPr>
-        <w:tc>
-          <w:tcPr>
-            <w:cnfStyle w:val="001000000000" w:firstRow="0" w:lastRow="0" w:firstColumn="1" w:lastColumn="0" w:oddVBand="0" w:evenVBand="0" w:oddHBand="0" w:evenHBand="0" w:firstRowFirstColumn="0" w:firstRowLastColumn="0" w:lastRowFirstColumn="0" w:lastRowLastColumn="0"/>
-            <w:tcW w:w="2123" w:type="dxa"/>
-          </w:tcPr>
-          <w:p>
-            <w:r>
-              <w:t xml:space="preserve">Edad </w:t>
-            </w:r>
-            <w:r>
-              <w:t>Contemporánea</w:t>
-            </w:r>
-          </w:p>
-        </w:tc>
-        <w:tc>
-          <w:tcPr>
-            <w:tcW w:w="2123" w:type="dxa"/>
-          </w:tcPr>
-          <w:p>
-            <w:pPr>
-              <w:cnfStyle w:val="000000100000" w:firstRow="0" w:lastRow="0" w:firstColumn="0" w:lastColumn="0" w:oddVBand="0" w:evenVBand="0" w:oddHBand="1" w:evenHBand="0" w:firstRowFirstColumn="0" w:firstRowLastColumn="0" w:lastRowFirstColumn="0" w:lastRowLastColumn="0"/>
-            </w:pPr>
-            <w:r>
-              <w:t>Soldado ( 2º guerra mundial )</w:t>
-            </w:r>
-          </w:p>
-        </w:tc>
-        <w:tc>
-          <w:tcPr>
-            <w:tcW w:w="2124" w:type="dxa"/>
-          </w:tcPr>
-          <w:p>
-            <w:pPr>
-              <w:cnfStyle w:val="000000100000" w:firstRow="0" w:lastRow="0" w:firstColumn="0" w:lastColumn="0" w:oddVBand="0" w:evenVBand="0" w:oddHBand="1" w:evenHBand="0" w:firstRowFirstColumn="0" w:firstRowLastColumn="0" w:lastRowFirstColumn="0" w:lastRowLastColumn="0"/>
-            </w:pPr>
-          </w:p>
-        </w:tc>
-        <w:tc>
-          <w:tcPr>
-            <w:tcW w:w="2124" w:type="dxa"/>
-          </w:tcPr>
-          <w:p>
-            <w:pPr>
-              <w:cnfStyle w:val="000000100000" w:firstRow="0" w:lastRow="0" w:firstColumn="0" w:lastColumn="0" w:oddVBand="0" w:evenVBand="0" w:oddHBand="1" w:evenHBand="0" w:firstRowFirstColumn="0" w:firstRowLastColumn="0" w:lastRowFirstColumn="0" w:lastRowLastColumn="0"/>
-            </w:pPr>
-            <w:r>
-              <w:t>Científico</w:t>
-            </w:r>
-            <w:r>
-              <w:t xml:space="preserve"> loco</w:t>
-            </w:r>
-          </w:p>
-        </w:tc>
-      </w:tr>
-      <w:tr>
-        <w:tc>
-          <w:tcPr>
-            <w:cnfStyle w:val="001000000000" w:firstRow="0" w:lastRow="0" w:firstColumn="1" w:lastColumn="0" w:oddVBand="0" w:evenVBand="0" w:oddHBand="0" w:evenHBand="0" w:firstRowFirstColumn="0" w:firstRowLastColumn="0" w:lastRowFirstColumn="0" w:lastRowLastColumn="0"/>
-            <w:tcW w:w="2123" w:type="dxa"/>
-          </w:tcPr>
-          <w:p>
-            <w:r>
-              <w:t>Futuro Cercano</w:t>
-            </w:r>
-          </w:p>
-        </w:tc>
-        <w:tc>
-          <w:tcPr>
-            <w:tcW w:w="2123" w:type="dxa"/>
-          </w:tcPr>
-          <w:p>
-            <w:pPr>
-              <w:cnfStyle w:val="000000000000" w:firstRow="0" w:lastRow="0" w:firstColumn="0" w:lastColumn="0" w:oddVBand="0" w:evenVBand="0" w:oddHBand="0" w:evenHBand="0" w:firstRowFirstColumn="0" w:firstRowLastColumn="0" w:lastRowFirstColumn="0" w:lastRowLastColumn="0"/>
-            </w:pPr>
-            <w:r>
-              <w:t xml:space="preserve">Detective (con </w:t>
-            </w:r>
-            <w:proofErr w:type="spellStart"/>
-            <w:r>
-              <w:t>laser</w:t>
-            </w:r>
-            <w:proofErr w:type="spellEnd"/>
-            <w:r>
-              <w:t>)</w:t>
-            </w:r>
-          </w:p>
-        </w:tc>
-        <w:tc>
-          <w:tcPr>
-            <w:tcW w:w="2124" w:type="dxa"/>
-          </w:tcPr>
-          <w:p>
-            <w:pPr>
-              <w:cnfStyle w:val="000000000000" w:firstRow="0" w:lastRow="0" w:firstColumn="0" w:lastColumn="0" w:oddVBand="0" w:evenVBand="0" w:oddHBand="0" w:evenHBand="0" w:firstRowFirstColumn="0" w:firstRowLastColumn="0" w:lastRowFirstColumn="0" w:lastRowLastColumn="0"/>
-            </w:pPr>
+              <w:t>//</w:t>
+            </w:r>
             <w:proofErr w:type="spellStart"/>
             <w:r>
               <w:t>Drag</w:t>
@@ -1988,21 +3459,12 @@
         <w:rPr>
           <w:sz w:val="28"/>
         </w:rPr>
-        <w:t>Características</w:t>
-      </w:r>
-      <w:r>
-        <w:rPr>
-          <w:sz w:val="28"/>
-        </w:rPr>
-        <w:t>:</w:t>
-      </w:r>
-    </w:p>
-    <w:p>
-      <w:r>
-        <w:t>Cavernícola</w:t>
-      </w:r>
-      <w:r>
-        <w:t xml:space="preserve"> -&gt; Arma melee</w:t>
+        <w:t>Características:</w:t>
+      </w:r>
+    </w:p>
+    <w:p>
+      <w:r>
+        <w:t>Cavernícola -&gt; Arma melee</w:t>
       </w:r>
     </w:p>
     <w:p>
@@ -2017,10 +3479,7 @@
     </w:p>
     <w:p>
       <w:r>
-        <w:t xml:space="preserve">Vikingo -&gt; </w:t>
-      </w:r>
-      <w:r>
-        <w:t>Hacha melee</w:t>
+        <w:t>Vikingo -&gt; Hacha melee</w:t>
       </w:r>
     </w:p>
     <w:p>
@@ -2040,10 +3499,7 @@
     </w:p>
     <w:p>
       <w:r>
-        <w:t>Samurái</w:t>
-      </w:r>
-      <w:r>
-        <w:t xml:space="preserve"> -&gt; </w:t>
+        <w:t xml:space="preserve">Samurái -&gt; </w:t>
       </w:r>
       <w:proofErr w:type="spellStart"/>
       <w:r>
@@ -2066,18 +3522,12 @@
     </w:p>
     <w:p>
       <w:r>
-        <w:t>Soldado</w:t>
-      </w:r>
-      <w:r>
-        <w:t xml:space="preserve"> -&gt; Rifle distancia largo alcance</w:t>
-      </w:r>
-    </w:p>
-    <w:p>
-      <w:r>
-        <w:t>Científico</w:t>
-      </w:r>
-      <w:r>
-        <w:t xml:space="preserve"> loco -&gt; Pociones medio alcance</w:t>
+        <w:t>Soldado -&gt; Rifle distancia largo alcance</w:t>
+      </w:r>
+    </w:p>
+    <w:p>
+      <w:r>
+        <w:t>Científico loco -&gt; Pociones medio alcance</w:t>
       </w:r>
     </w:p>
     <w:p>
@@ -2114,23 +3564,11 @@
       </w:r>
       <w:proofErr w:type="spellEnd"/>
       <w:r>
-        <w:t xml:space="preserve"> </w:t>
-      </w:r>
-      <w:r>
-        <w:t>.</w:t>
+        <w:t xml:space="preserve"> .</w:t>
       </w:r>
       <w:proofErr w:type="gramEnd"/>
       <w:r>
-        <w:t xml:space="preserve"> Hombre de unos 40 años, </w:t>
-      </w:r>
-      <w:r>
-        <w:t>alto</w:t>
-      </w:r>
-      <w:r>
-        <w:t xml:space="preserve"> y fornido.</w:t>
-      </w:r>
-      <w:r>
-        <w:t xml:space="preserve"> Lucha contra los </w:t>
+        <w:t xml:space="preserve"> Hombre de unos 40 años, alto y fornido. Lucha contra los </w:t>
       </w:r>
       <w:proofErr w:type="spellStart"/>
       <w:r>
@@ -2138,16 +3576,7 @@
       </w:r>
       <w:proofErr w:type="spellEnd"/>
       <w:r>
-        <w:t xml:space="preserve"> para buscar el honor y la gloria. Es un soldado pero del futuro post-apocalíptico, ya que la época en la que le ha tocado vivir representa u</w:t>
-      </w:r>
-      <w:r>
-        <w:t>n mundo devastado por la guerra</w:t>
-      </w:r>
-      <w:r>
-        <w:t>. Su vestimenta va acorde con su contexto histórico</w:t>
-      </w:r>
-      <w:r>
-        <w:t xml:space="preserve">: mundo con tecnología futura gracias a los </w:t>
+        <w:t xml:space="preserve"> para buscar el honor y la gloria. Es un soldado pero del futuro post-apocalíptico, ya que la época en la que le ha tocado vivir representa un mundo devastado por la guerra. Su vestimenta va acorde con su contexto histórico: mundo con tecnología futura gracias a los </w:t>
       </w:r>
       <w:proofErr w:type="spellStart"/>
       <w:r>
@@ -2155,13 +3584,7 @@
       </w:r>
       <w:proofErr w:type="spellEnd"/>
       <w:r>
-        <w:t xml:space="preserve"> pero “retro” debido a la falta de evolución.</w:t>
-      </w:r>
-      <w:r>
-        <w:t xml:space="preserve"> Su arma es un doble-cañón</w:t>
-      </w:r>
-      <w:r>
-        <w:t xml:space="preserve"> (</w:t>
+        <w:t xml:space="preserve"> pero “retro” debido a la falta de evolución. Su arma es un doble-cañón (</w:t>
       </w:r>
       <w:proofErr w:type="gramStart"/>
       <w:r>
@@ -2169,13 +3592,7 @@
       </w:r>
       <w:proofErr w:type="gramEnd"/>
       <w:r>
-        <w:t>?)</w:t>
-      </w:r>
-      <w:r>
-        <w:t xml:space="preserve"> que lleva en el brazo derecho</w:t>
-      </w:r>
-      <w:r>
-        <w:t xml:space="preserve"> (</w:t>
+        <w:t>?) que lleva en el brazo derecho (</w:t>
       </w:r>
       <w:proofErr w:type="spellStart"/>
       <w:r>
@@ -2186,10 +3603,7 @@
       </w:r>
       <w:proofErr w:type="spellEnd"/>
       <w:r>
-        <w:t>)</w:t>
-      </w:r>
-      <w:r>
-        <w:t xml:space="preserve">. </w:t>
+        <w:t xml:space="preserve">). </w:t>
       </w:r>
     </w:p>
     <w:p>
@@ -2199,15 +3613,11 @@
         </w:rPr>
       </w:pPr>
       <w:r>
-        <w:t>Alienígena</w:t>
-      </w:r>
-      <w:r>
-        <w:t xml:space="preserve"> -&gt; Ataques psíquicos media-larga distancia</w:t>
-      </w:r>
-    </w:p>
-    <w:p>
-      <w:r>
-        <w:lastRenderedPageBreak/>
+        <w:t>Alienígena -&gt; Ataques psíquicos media-larga distancia</w:t>
+      </w:r>
+    </w:p>
+    <w:p>
+      <w:r>
         <w:t>Una vez definidos los personajes finales y las estadísticas de los personajes se definirá las mejoras y diferencias de los personajes.</w:t>
       </w:r>
     </w:p>
@@ -2215,509 +3625,10 @@
       <w:pPr>
         <w:jc w:val="center"/>
         <w:rPr>
-          <w:b/>
-          <w:sz w:val="44"/>
-        </w:rPr>
-      </w:pPr>
-      <w:r>
-        <w:br w:type="page"/>
-      </w:r>
-      <w:proofErr w:type="spellStart"/>
-      <w:r>
-        <w:rPr>
-          <w:b/>
-          <w:sz w:val="44"/>
-        </w:rPr>
-        <w:lastRenderedPageBreak/>
-        <w:t>Level</w:t>
-      </w:r>
-      <w:proofErr w:type="spellEnd"/>
-      <w:r>
-        <w:rPr>
-          <w:b/>
-          <w:sz w:val="44"/>
-        </w:rPr>
-        <w:t>/</w:t>
-      </w:r>
-      <w:proofErr w:type="spellStart"/>
-      <w:r>
-        <w:rPr>
-          <w:b/>
-          <w:sz w:val="44"/>
-        </w:rPr>
-        <w:t>Enviroment</w:t>
-      </w:r>
-      <w:proofErr w:type="spellEnd"/>
-      <w:r>
-        <w:rPr>
-          <w:b/>
-          <w:sz w:val="44"/>
-        </w:rPr>
-        <w:t xml:space="preserve"> </w:t>
-      </w:r>
-      <w:proofErr w:type="spellStart"/>
-      <w:r>
-        <w:rPr>
-          <w:b/>
-          <w:sz w:val="44"/>
-        </w:rPr>
-        <w:t>design</w:t>
-      </w:r>
-      <w:proofErr w:type="spellEnd"/>
-    </w:p>
-    <w:p>
-      <w:r>
-        <w:t xml:space="preserve">Esta parte </w:t>
-      </w:r>
-      <w:r>
-        <w:t>está</w:t>
-      </w:r>
-      <w:r>
-        <w:t xml:space="preserve"> por definir, hasta ahora lo único </w:t>
-      </w:r>
-      <w:r>
-        <w:t>más</w:t>
-      </w:r>
-      <w:r>
-        <w:t xml:space="preserve"> definido es las posibles épocas en las que se desarrollaran los diferentes mapas que son los siguientes:</w:t>
-      </w:r>
-    </w:p>
-    <w:p>
-      <w:pPr>
-        <w:pStyle w:val="Prrafodelista"/>
-        <w:numPr>
-          <w:ilvl w:val="0"/>
-          <w:numId w:val="1"/>
-        </w:numPr>
-      </w:pPr>
-      <w:r>
-        <w:t>Prehistoria</w:t>
-      </w:r>
-    </w:p>
-    <w:p>
-      <w:pPr>
-        <w:pStyle w:val="Prrafodelista"/>
-        <w:numPr>
-          <w:ilvl w:val="0"/>
-          <w:numId w:val="1"/>
-        </w:numPr>
-      </w:pPr>
-      <w:r>
-        <w:t>Edad Media</w:t>
-      </w:r>
-    </w:p>
-    <w:p>
-      <w:pPr>
-        <w:pStyle w:val="Prrafodelista"/>
-        <w:numPr>
-          <w:ilvl w:val="0"/>
-          <w:numId w:val="1"/>
-        </w:numPr>
-      </w:pPr>
-      <w:r>
-        <w:t>Edad Media 2</w:t>
-      </w:r>
-    </w:p>
-    <w:p>
-      <w:pPr>
-        <w:pStyle w:val="Prrafodelista"/>
-        <w:numPr>
-          <w:ilvl w:val="0"/>
-          <w:numId w:val="1"/>
-        </w:numPr>
-      </w:pPr>
-      <w:r>
-        <w:t>Edad Moderna</w:t>
-      </w:r>
-    </w:p>
-    <w:p>
-      <w:pPr>
-        <w:pStyle w:val="Prrafodelista"/>
-        <w:numPr>
-          <w:ilvl w:val="0"/>
-          <w:numId w:val="1"/>
-        </w:numPr>
-      </w:pPr>
-      <w:r>
-        <w:t xml:space="preserve">Edad </w:t>
-      </w:r>
-      <w:r>
-        <w:t>Contemporánea</w:t>
-      </w:r>
-    </w:p>
-    <w:p>
-      <w:pPr>
-        <w:pStyle w:val="Prrafodelista"/>
-        <w:numPr>
-          <w:ilvl w:val="0"/>
-          <w:numId w:val="1"/>
-        </w:numPr>
-      </w:pPr>
-      <w:r>
-        <w:t>Futuro Cercano</w:t>
-      </w:r>
-    </w:p>
-    <w:p>
-      <w:pPr>
-        <w:pStyle w:val="Prrafodelista"/>
-        <w:numPr>
-          <w:ilvl w:val="0"/>
-          <w:numId w:val="1"/>
-        </w:numPr>
-      </w:pPr>
-      <w:r>
-        <w:t>Futuro Lejano</w:t>
-      </w:r>
-    </w:p>
-    <w:p>
-      <w:r>
-        <w:t xml:space="preserve">Los mapas contendrán varios niveles que el jugador tendrá que pasar. Cada nivel estará compuesto por salas. Las salas estarán divididas en: </w:t>
-      </w:r>
-    </w:p>
-    <w:p>
-      <w:pPr>
-        <w:pStyle w:val="Prrafodelista"/>
-        <w:numPr>
-          <w:ilvl w:val="0"/>
-          <w:numId w:val="1"/>
-        </w:numPr>
-      </w:pPr>
-      <w:r>
-        <w:t>S</w:t>
-      </w:r>
-      <w:r>
-        <w:t>ala de tesoro</w:t>
-      </w:r>
-      <w:r>
-        <w:t xml:space="preserve"> -&gt; Sala que contendrá un ítem aleatorio que mejorara al personaje</w:t>
-      </w:r>
-    </w:p>
-    <w:p>
-      <w:pPr>
-        <w:pStyle w:val="Prrafodelista"/>
-        <w:numPr>
-          <w:ilvl w:val="0"/>
-          <w:numId w:val="1"/>
-        </w:numPr>
-      </w:pPr>
-      <w:r>
-        <w:t>S</w:t>
-      </w:r>
-      <w:r>
-        <w:t>ala de tienda</w:t>
-      </w:r>
-      <w:r>
-        <w:t xml:space="preserve"> -&gt;  Sala en la que habrá diferentes objetos que podrán ser adquiridos por el jugadores gastando recursos.</w:t>
-      </w:r>
-    </w:p>
-    <w:p>
-      <w:pPr>
-        <w:pStyle w:val="Prrafodelista"/>
-        <w:numPr>
-          <w:ilvl w:val="0"/>
-          <w:numId w:val="1"/>
-        </w:numPr>
-      </w:pPr>
-      <w:r>
-        <w:t xml:space="preserve">Sala del </w:t>
-      </w:r>
-      <w:proofErr w:type="spellStart"/>
-      <w:r>
-        <w:t>boss</w:t>
-      </w:r>
-      <w:proofErr w:type="spellEnd"/>
-      <w:r>
-        <w:t xml:space="preserve"> -&gt; Sala en la que estará un enemigo con mayor dificultad que será necesario ganar para poder continuar hacia otro nivel.</w:t>
-      </w:r>
-      <w:r>
-        <w:t xml:space="preserve"> Al eliminar al enemigo de esta sala aparecerá una mejora.</w:t>
-      </w:r>
-    </w:p>
-    <w:p>
-      <w:pPr>
-        <w:pStyle w:val="Prrafodelista"/>
-        <w:numPr>
-          <w:ilvl w:val="0"/>
-          <w:numId w:val="1"/>
-        </w:numPr>
-      </w:pPr>
-      <w:r>
-        <w:t>S</w:t>
-      </w:r>
-      <w:r>
-        <w:t>alas normales</w:t>
-      </w:r>
-      <w:r>
-        <w:t xml:space="preserve"> -&gt; En esta se encontraran enemigos que será necesario eliminar para poder pasar a otras salas, se podrán encontrar recursos y puede haber muy pequeños niveles de </w:t>
-      </w:r>
-      <w:proofErr w:type="spellStart"/>
-      <w:r>
-        <w:t>plataformeo</w:t>
-      </w:r>
-      <w:proofErr w:type="spellEnd"/>
-      <w:r>
-        <w:t>.</w:t>
-      </w:r>
-    </w:p>
-    <w:p>
-      <w:r>
-        <w:t xml:space="preserve">En cada nivel habrá 1 sala de tesoro, 1 sala de tienda y 1 sala del </w:t>
-      </w:r>
-      <w:proofErr w:type="spellStart"/>
-      <w:r>
-        <w:t>boss</w:t>
-      </w:r>
-      <w:proofErr w:type="spellEnd"/>
-      <w:r>
-        <w:t xml:space="preserve">, más todas las demás </w:t>
-      </w:r>
-      <w:r>
-        <w:t>habitaciones normales.</w:t>
-      </w:r>
-    </w:p>
-    <w:p>
-      <w:r>
-        <w:t xml:space="preserve">Los niveles serán generados aleatoriamente en cada partida. Cada sala podrá tener salas en cualquier dirección siempre y cuando las condiciones de la sala lo permitan (ej. en caso de no tener alguna salida hacia abajo no podrá haber una sala en esa </w:t>
-      </w:r>
-      <w:r>
-        <w:t>dirección</w:t>
-      </w:r>
-      <w:r>
-        <w:t>).</w:t>
-      </w:r>
-    </w:p>
-    <w:p>
-      <w:r>
-        <w:t>Todavía</w:t>
-      </w:r>
-      <w:r>
-        <w:t xml:space="preserve"> no hay diseño de niveles </w:t>
-      </w:r>
-      <w:r>
-        <w:t xml:space="preserve">puesto que para ello es necesario saber sobre los enemigo para poder </w:t>
-      </w:r>
-      <w:r>
-        <w:t>especificar bien los niveles y controlar la dificultad de las salas.</w:t>
-      </w:r>
-    </w:p>
-    <w:p>
-      <w:r>
-        <w:br w:type="page"/>
-      </w:r>
-    </w:p>
-    <w:p>
-      <w:pPr>
-        <w:jc w:val="center"/>
-        <w:rPr>
-          <w:b/>
-          <w:sz w:val="44"/>
-        </w:rPr>
-      </w:pPr>
-      <w:proofErr w:type="spellStart"/>
-      <w:r>
-        <w:rPr>
-          <w:b/>
-          <w:sz w:val="44"/>
-        </w:rPr>
-        <w:lastRenderedPageBreak/>
-        <w:t>Gameplay</w:t>
-      </w:r>
-      <w:proofErr w:type="spellEnd"/>
-    </w:p>
-    <w:p>
-      <w:r>
-        <w:t>Se dispondrá de movimiento de los ejes X e Y, es decir</w:t>
-      </w:r>
-      <w:r>
-        <w:t>,</w:t>
-      </w:r>
-      <w:r>
-        <w:t xml:space="preserve"> movimiento horizontal habitual y movimiento en vertical al saltar. Además de esto habrá un botón de acción (atacar)</w:t>
-      </w:r>
-      <w:r>
-        <w:t xml:space="preserve"> y el jugador tendrá la opción de poder agacharse lo que permitirá atacar desde otro punto, esquivar mejor pero obtendrá una penalización de movimiento mientras este agachado</w:t>
-      </w:r>
-      <w:r>
-        <w:t xml:space="preserve">. El personaje ira “evolucionando” a lo largo de cada partida recogiendo ítems que supondrán un cambio en el personaje (ya sea mejora de estadísticas del personaje, del arma, </w:t>
-      </w:r>
-      <w:proofErr w:type="spellStart"/>
-      <w:r>
-        <w:t>etc</w:t>
-      </w:r>
-      <w:proofErr w:type="spellEnd"/>
-      <w:r>
-        <w:t>).</w:t>
-      </w:r>
-      <w:r>
-        <w:t xml:space="preserve"> Gracias a la posibilidad de saltar y poder realizar saltos en paredes, las salas podrán tener pequeños desafíos  de plataformas. </w:t>
-      </w:r>
-    </w:p>
-    <w:p>
-      <w:r>
-        <w:t xml:space="preserve">El personaje podrá recoger recursos que serán </w:t>
-      </w:r>
-      <w:proofErr w:type="spellStart"/>
-      <w:r>
-        <w:t>dropeados</w:t>
-      </w:r>
-      <w:proofErr w:type="spellEnd"/>
-      <w:r>
-        <w:t xml:space="preserve"> aleatoriamente por lo enemigos y/o aparecerán en las salas automáticamente.</w:t>
-      </w:r>
-    </w:p>
-    <w:p>
-      <w:r>
-        <w:t>Para completar satisfactoriamente un mapa deberán pasarse todos sus niveles hasta llegar al último nivel y matar al jefe final.</w:t>
-      </w:r>
-    </w:p>
-    <w:p>
-      <w:r>
-        <w:t xml:space="preserve">Hay una posibilidad de meter niveles </w:t>
-      </w:r>
-      <w:proofErr w:type="spellStart"/>
-      <w:r>
-        <w:t>intradimensionales</w:t>
-      </w:r>
-      <w:proofErr w:type="spellEnd"/>
-      <w:r>
-        <w:t xml:space="preserve"> (roturas del tiempo entre mapas).</w:t>
-      </w:r>
-    </w:p>
-    <w:p>
-      <w:r>
-        <w:t xml:space="preserve">Se </w:t>
-      </w:r>
-      <w:proofErr w:type="spellStart"/>
-      <w:r>
-        <w:t>pretenende</w:t>
-      </w:r>
-      <w:proofErr w:type="spellEnd"/>
-      <w:r>
-        <w:t xml:space="preserve"> tener una duración por partida entorno a 20-40minutos.</w:t>
-      </w:r>
-    </w:p>
-    <w:p>
-      <w:r>
-        <w:t xml:space="preserve">Posibilidad de meter una partida modo </w:t>
-      </w:r>
-      <w:proofErr w:type="spellStart"/>
-      <w:r>
-        <w:t>hardcore</w:t>
-      </w:r>
-      <w:proofErr w:type="spellEnd"/>
-      <w:r>
-        <w:t xml:space="preserve"> en la que el jugador tendrá que pasar por todas las etapas seguidas.</w:t>
-      </w:r>
-      <w:r>
-        <w:br w:type="page"/>
-      </w:r>
-    </w:p>
-    <w:p>
-      <w:pPr>
-        <w:jc w:val="center"/>
-        <w:rPr>
-          <w:b/>
-          <w:sz w:val="44"/>
-          <w:lang w:val="en-US"/>
-        </w:rPr>
-      </w:pPr>
-      <w:r>
-        <w:rPr>
-          <w:b/>
-          <w:sz w:val="44"/>
-          <w:lang w:val="en-US"/>
-        </w:rPr>
-        <w:lastRenderedPageBreak/>
-        <w:t>Art</w:t>
-      </w:r>
-    </w:p>
-    <w:p>
-      <w:pPr>
-        <w:rPr>
-          <w:b/>
-          <w:sz w:val="44"/>
-          <w:lang w:val="en-US"/>
-        </w:rPr>
-      </w:pPr>
-      <w:r>
-        <w:rPr>
-          <w:b/>
-          <w:sz w:val="44"/>
-          <w:lang w:val="en-US"/>
-        </w:rPr>
-        <w:br w:type="page"/>
-      </w:r>
-    </w:p>
-    <w:p>
-      <w:pPr>
-        <w:jc w:val="center"/>
-        <w:rPr>
-          <w:b/>
-          <w:sz w:val="44"/>
-          <w:lang w:val="en-US"/>
-        </w:rPr>
-      </w:pPr>
-      <w:r>
-        <w:rPr>
-          <w:b/>
-          <w:sz w:val="44"/>
-          <w:lang w:val="en-US"/>
-        </w:rPr>
-        <w:lastRenderedPageBreak/>
-        <w:t>Sound and music</w:t>
-      </w:r>
-    </w:p>
-    <w:p>
-      <w:pPr>
-        <w:rPr>
-          <w:b/>
-          <w:sz w:val="44"/>
-          <w:lang w:val="en-US"/>
-        </w:rPr>
-      </w:pPr>
-      <w:r>
-        <w:rPr>
-          <w:b/>
-          <w:sz w:val="44"/>
-          <w:lang w:val="en-US"/>
-        </w:rPr>
-        <w:br w:type="page"/>
-      </w:r>
-    </w:p>
-    <w:p>
-      <w:pPr>
-        <w:jc w:val="center"/>
-        <w:rPr>
-          <w:b/>
-          <w:sz w:val="44"/>
-          <w:lang w:val="en-US"/>
-        </w:rPr>
-      </w:pPr>
-      <w:r>
-        <w:rPr>
-          <w:b/>
-          <w:sz w:val="44"/>
-          <w:lang w:val="en-US"/>
-        </w:rPr>
-        <w:lastRenderedPageBreak/>
-        <w:t>User Interface, Game Controls</w:t>
-      </w:r>
-    </w:p>
-    <w:p>
-      <w:r>
-        <w:t xml:space="preserve">Se pretende realizar un control sencillo sobre teclado sin necesidad de utilizar el </w:t>
-      </w:r>
-      <w:proofErr w:type="spellStart"/>
-      <w:r>
-        <w:t>raton</w:t>
-      </w:r>
-      <w:proofErr w:type="spellEnd"/>
-      <w:r>
-        <w:t xml:space="preserve"> para poder transmitir los controles a un mando sin mucho problema.</w:t>
-      </w:r>
-    </w:p>
-    <w:p/>
-    <w:p/>
+          <w:sz w:val="48"/>
+        </w:rPr>
+      </w:pPr>
+    </w:p>
     <w:sectPr>
       <w:pgSz w:w="11906" w:h="16838"/>
       <w:pgMar w:top="1417" w:right="1701" w:bottom="1417" w:left="1701" w:header="708" w:footer="708" w:gutter="0"/>
@@ -3559,6 +4470,29 @@
       <w:contextualSpacing/>
     </w:pPr>
   </w:style>
+  <w:style w:type="character" w:styleId="Hipervnculo">
+    <w:name w:val="Hyperlink"/>
+    <w:basedOn w:val="Fuentedeprrafopredeter"/>
+    <w:uiPriority w:val="99"/>
+    <w:unhideWhenUsed/>
+    <w:rsid w:val="008E1AA7"/>
+    <w:rPr>
+      <w:color w:val="0563C1" w:themeColor="hyperlink"/>
+      <w:u w:val="single"/>
+    </w:rPr>
+  </w:style>
+  <w:style w:type="character" w:styleId="Hipervnculovisitado">
+    <w:name w:val="FollowedHyperlink"/>
+    <w:basedOn w:val="Fuentedeprrafopredeter"/>
+    <w:uiPriority w:val="99"/>
+    <w:semiHidden/>
+    <w:unhideWhenUsed/>
+    <w:rsid w:val="002E647C"/>
+    <w:rPr>
+      <w:color w:val="954F72" w:themeColor="followedHyperlink"/>
+      <w:u w:val="single"/>
+    </w:rPr>
+  </w:style>
 </w:styles>
 </file>
 

</xml_diff>

<commit_message>
casi terminado a falta de otros detalles y 3 personajes
</commit_message>
<xml_diff>
--- a/Earth-Legacy GDD.docx
+++ b/Earth-Legacy GDD.docx
@@ -1188,11 +1188,12 @@
       <w:r>
         <w:t xml:space="preserve">Tres </w:t>
       </w:r>
-      <w:proofErr w:type="spellStart"/>
-      <w:r>
-        <w:t>razaz</w:t>
-      </w:r>
-      <w:proofErr w:type="spellEnd"/>
+      <w:r>
+        <w:t>raza</w:t>
+      </w:r>
+      <w:r>
+        <w:t>s</w:t>
+      </w:r>
       <w:r>
         <w:t xml:space="preserve"> y tres clases (humano/bestia/hibrido – </w:t>
       </w:r>
@@ -1215,157 +1216,491 @@
     </w:p>
     <w:p>
       <w:r>
+        <w:t>Otras dimensiones detrás de la general con la que se pueda realizar caminos alternativos</w:t>
+      </w:r>
+    </w:p>
+    <w:p>
+      <w:r>
+        <w:t>Enemigos</w:t>
+      </w:r>
+      <w:r>
+        <w:t xml:space="preserve"> (enemigos especiales con mejores estadísticas que los normales, es decir, son enemigos normales pero que en ocasiones aparecen mejorados)</w:t>
+      </w:r>
+    </w:p>
+    <w:p>
+      <w:r>
+        <w:t>Boses</w:t>
+      </w:r>
+      <w:r>
+        <w:t xml:space="preserve"> (el ultimo </w:t>
+      </w:r>
+      <w:proofErr w:type="spellStart"/>
+      <w:r>
+        <w:t>boss</w:t>
+      </w:r>
+      <w:proofErr w:type="spellEnd"/>
+      <w:r>
+        <w:t xml:space="preserve"> de cada mapa siempre el mismo pero los boses de cada nivel cambian) </w:t>
+      </w:r>
+    </w:p>
+    <w:p>
+      <w:r>
+        <w:t>Tienda</w:t>
+      </w:r>
+      <w:r>
+        <w:t xml:space="preserve"> </w:t>
+      </w:r>
+      <w:proofErr w:type="gramStart"/>
+      <w:r>
+        <w:t>( cambio</w:t>
+      </w:r>
+      <w:proofErr w:type="gramEnd"/>
+      <w:r>
+        <w:t xml:space="preserve"> por vida permanente, </w:t>
+      </w:r>
+      <w:r>
+        <w:t xml:space="preserve">descripción de los objetos como con una historia que </w:t>
+      </w:r>
+      <w:proofErr w:type="spellStart"/>
+      <w:r>
+        <w:t>semiaclare</w:t>
+      </w:r>
+      <w:proofErr w:type="spellEnd"/>
+      <w:r>
+        <w:t xml:space="preserve"> que es lo que el objeto te da</w:t>
+      </w:r>
+      <w:r>
+        <w:t>)</w:t>
+      </w:r>
+    </w:p>
+    <w:p>
+      <w:r>
+        <w:t xml:space="preserve">Al pasarse el </w:t>
+      </w:r>
+      <w:proofErr w:type="spellStart"/>
+      <w:r>
+        <w:t>boss</w:t>
+      </w:r>
+      <w:proofErr w:type="spellEnd"/>
+      <w:r>
+        <w:t xml:space="preserve"> de cada nivel se da opción a dos ítems aleatorios entre los que el jugador podrá elegir uno.</w:t>
+      </w:r>
+    </w:p>
+    <w:p>
+      <w:r>
+        <w:t>Pickups</w:t>
+      </w:r>
+      <w:r>
+        <w:t xml:space="preserve"> (</w:t>
+      </w:r>
+      <w:r>
+        <w:t xml:space="preserve">vida, objeto </w:t>
+      </w:r>
+      <w:r>
+        <w:t>muy difícil de conseguir que hace que si lo consigues te activa una pasiva de raza aleatoria tengas desbloqueada la pasiva o no</w:t>
+      </w:r>
+      <w:r>
+        <w:t>)</w:t>
+      </w:r>
+    </w:p>
+    <w:p>
+      <w:r>
+        <w:t>Ítems por nivel</w:t>
+      </w:r>
+      <w:r>
+        <w:t xml:space="preserve"> </w:t>
+      </w:r>
+      <w:proofErr w:type="gramStart"/>
+      <w:r>
+        <w:t>( cuando</w:t>
+      </w:r>
+      <w:proofErr w:type="gramEnd"/>
+      <w:r>
+        <w:t xml:space="preserve"> matas al </w:t>
+      </w:r>
+      <w:proofErr w:type="spellStart"/>
+      <w:r>
+        <w:t>boss</w:t>
+      </w:r>
+      <w:proofErr w:type="spellEnd"/>
+      <w:r>
+        <w:t xml:space="preserve"> elección entre 2, en tienda, sala del tesoro )</w:t>
+      </w:r>
+    </w:p>
+    <w:p>
+      <w:r>
+        <w:t>//</w:t>
+      </w:r>
+      <w:r>
+        <w:t>Secretos (salas secretas)</w:t>
+      </w:r>
+    </w:p>
+    <w:p>
+      <w:r>
+        <w:t>Transporte rápido entre salas (puesto que ahora es lineal el mapa puede ser un coñazo volver a coger cosas)</w:t>
+      </w:r>
+    </w:p>
+    <w:p>
+      <w:r>
+        <w:t xml:space="preserve">Botón </w:t>
+      </w:r>
+      <w:proofErr w:type="spellStart"/>
+      <w:r>
+        <w:t>especifico</w:t>
+      </w:r>
+      <w:proofErr w:type="spellEnd"/>
+      <w:r>
+        <w:t xml:space="preserve"> para cada personaje en el que hace algo especial</w:t>
+      </w:r>
+    </w:p>
+    <w:p>
+      <w:r>
+        <w:t xml:space="preserve">Nombrar </w:t>
+      </w:r>
+      <w:r>
+        <w:t>estadísticas</w:t>
+      </w:r>
+      <w:r>
+        <w:t xml:space="preserve"> de los personajes</w:t>
+      </w:r>
+      <w:r>
+        <w:t xml:space="preserve"> {</w:t>
+      </w:r>
+    </w:p>
+    <w:p>
+      <w:r>
+        <w:tab/>
+        <w:t>Vida</w:t>
+      </w:r>
+    </w:p>
+    <w:p>
+      <w:r>
+        <w:tab/>
+        <w:t>Armadura</w:t>
+      </w:r>
+    </w:p>
+    <w:p>
+      <w:r>
+        <w:tab/>
+        <w:t>Daño</w:t>
+      </w:r>
+    </w:p>
+    <w:p>
+      <w:r>
+        <w:tab/>
+        <w:t>Velocidad de ataque</w:t>
+      </w:r>
+    </w:p>
+    <w:p>
+      <w:r>
+        <w:tab/>
+      </w:r>
+      <w:proofErr w:type="spellStart"/>
+      <w:r>
+        <w:t>Vel</w:t>
+      </w:r>
+      <w:proofErr w:type="spellEnd"/>
+      <w:r>
+        <w:t>. Movimiento</w:t>
+      </w:r>
+    </w:p>
+    <w:p>
+      <w:r>
+        <w:tab/>
+        <w:t>Suerte</w:t>
+      </w:r>
+    </w:p>
+    <w:p>
+      <w:r>
+        <w:tab/>
+        <w:t>Rango (ranged)</w:t>
+      </w:r>
+    </w:p>
+    <w:p>
+      <w:r>
+        <w:t>}</w:t>
+      </w:r>
+    </w:p>
+    <w:p>
+      <w:r>
+        <w:t>Interfaz (que queremos que se vea y como, ejemplo: vida</w:t>
+      </w:r>
+      <w:proofErr w:type="gramStart"/>
+      <w:r>
+        <w:t>) :</w:t>
+      </w:r>
+      <w:proofErr w:type="gramEnd"/>
+      <w:r>
+        <w:t xml:space="preserve"> </w:t>
+      </w:r>
+    </w:p>
+    <w:p>
+      <w:pPr>
+        <w:pStyle w:val="Prrafodelista"/>
+        <w:numPr>
+          <w:ilvl w:val="0"/>
+          <w:numId w:val="5"/>
+        </w:numPr>
+      </w:pPr>
+      <w:r>
+        <w:t>vida como unidades (</w:t>
+      </w:r>
+      <w:r>
+        <w:t>fragmentos de cristal</w:t>
+      </w:r>
+      <w:r>
+        <w:t>)</w:t>
+      </w:r>
+    </w:p>
+    <w:p>
+      <w:pPr>
+        <w:pStyle w:val="Prrafodelista"/>
+        <w:numPr>
+          <w:ilvl w:val="0"/>
+          <w:numId w:val="5"/>
+        </w:numPr>
+      </w:pPr>
+      <w:r>
+        <w:lastRenderedPageBreak/>
+        <w:t xml:space="preserve">pasiva (  se ira rellenando el icono de la pasiva y el fondo será </w:t>
+      </w:r>
+      <w:proofErr w:type="spellStart"/>
+      <w:r>
+        <w:t>mas</w:t>
+      </w:r>
+      <w:proofErr w:type="spellEnd"/>
+      <w:r>
+        <w:t xml:space="preserve"> clarita)</w:t>
+      </w:r>
+      <w:r>
+        <w:t xml:space="preserve"> </w:t>
+      </w:r>
+      <w:r>
+        <w:rPr>
+          <w:noProof/>
+          <w:lang w:eastAsia="es-ES"/>
+        </w:rPr>
+        <w:drawing>
+          <wp:inline distT="0" distB="0" distL="0" distR="0">
+            <wp:extent cx="1621766" cy="1621766"/>
+            <wp:effectExtent l="0" t="0" r="0" b="0"/>
+            <wp:docPr id="3" name="Imagen 3" descr="https://sc01.alicdn.com/kf/HTB1dW2GKpXXXXatXVXXq6xXFXXXu/Wicca-Witch-Beautiful-black-stone-Runes-Magick.jpg"/>
+            <wp:cNvGraphicFramePr>
+              <a:graphicFrameLocks xmlns:a="http://schemas.openxmlformats.org/drawingml/2006/main" noChangeAspect="1"/>
+            </wp:cNvGraphicFramePr>
+            <a:graphic xmlns:a="http://schemas.openxmlformats.org/drawingml/2006/main">
+              <a:graphicData uri="http://schemas.openxmlformats.org/drawingml/2006/picture">
+                <pic:pic xmlns:pic="http://schemas.openxmlformats.org/drawingml/2006/picture">
+                  <pic:nvPicPr>
+                    <pic:cNvPr id="0" name="Picture 5" descr="https://sc01.alicdn.com/kf/HTB1dW2GKpXXXXatXVXXq6xXFXXXu/Wicca-Witch-Beautiful-black-stone-Runes-Magick.jpg"/>
+                    <pic:cNvPicPr>
+                      <a:picLocks noChangeAspect="1" noChangeArrowheads="1"/>
+                    </pic:cNvPicPr>
+                  </pic:nvPicPr>
+                  <pic:blipFill>
+                    <a:blip r:embed="rId6" cstate="print">
+                      <a:extLst>
+                        <a:ext uri="{28A0092B-C50C-407E-A947-70E740481C1C}">
+                          <a14:useLocalDpi xmlns:a14="http://schemas.microsoft.com/office/drawing/2010/main" val="0"/>
+                        </a:ext>
+                      </a:extLst>
+                    </a:blip>
+                    <a:srcRect/>
+                    <a:stretch>
+                      <a:fillRect/>
+                    </a:stretch>
+                  </pic:blipFill>
+                  <pic:spPr bwMode="auto">
+                    <a:xfrm>
+                      <a:off x="0" y="0"/>
+                      <a:ext cx="1628637" cy="1628637"/>
+                    </a:xfrm>
+                    <a:prstGeom prst="rect">
+                      <a:avLst/>
+                    </a:prstGeom>
+                    <a:noFill/>
+                    <a:ln>
+                      <a:noFill/>
+                    </a:ln>
+                  </pic:spPr>
+                </pic:pic>
+              </a:graphicData>
+            </a:graphic>
+          </wp:inline>
+        </w:drawing>
+      </w:r>
+    </w:p>
+    <w:p>
+      <w:pPr>
+        <w:pStyle w:val="Prrafodelista"/>
+        <w:numPr>
+          <w:ilvl w:val="0"/>
+          <w:numId w:val="5"/>
+        </w:numPr>
+      </w:pPr>
+      <w:r>
+        <w:t>minimapa</w:t>
+      </w:r>
+    </w:p>
+    <w:p>
+      <w:proofErr w:type="spellStart"/>
+      <w:r>
+        <w:t>Menu</w:t>
+      </w:r>
+      <w:proofErr w:type="spellEnd"/>
+      <w:r>
+        <w:t xml:space="preserve"> inicio</w:t>
+      </w:r>
+    </w:p>
+    <w:p>
+      <w:r>
+        <w:t>Menú pausa</w:t>
+      </w:r>
+    </w:p>
+    <w:p>
+      <w:r>
+        <w:t xml:space="preserve">Niveles y pasivas ( </w:t>
+      </w:r>
+    </w:p>
+    <w:p>
+      <w:pPr>
+        <w:pStyle w:val="Prrafodelista"/>
+        <w:numPr>
+          <w:ilvl w:val="0"/>
+          <w:numId w:val="3"/>
+        </w:numPr>
+      </w:pPr>
+      <w:r>
+        <w:t>Desbloqueo de pasivas: Desbloquearemos las habilidades pasivas por medio de un nivel de la raza (desbloqueo lineal</w:t>
+      </w:r>
+      <w:r>
+        <w:t xml:space="preserve"> por raza</w:t>
+      </w:r>
+      <w:r>
+        <w:t xml:space="preserve">). En el panel de pasivas se mostrarán, junto con su descripción, y nivel de coste de activación in </w:t>
+      </w:r>
+      <w:proofErr w:type="spellStart"/>
+      <w:r>
+        <w:t>game</w:t>
+      </w:r>
+      <w:proofErr w:type="spellEnd"/>
+      <w:r>
+        <w:t>. Desde aquí se seleccionarán las pasivas a utilizar en el run.</w:t>
+      </w:r>
+    </w:p>
+    <w:p>
+      <w:pPr>
+        <w:pStyle w:val="Prrafodelista"/>
+        <w:numPr>
+          <w:ilvl w:val="0"/>
+          <w:numId w:val="3"/>
+        </w:numPr>
+      </w:pPr>
+      <w:r>
+        <w:t xml:space="preserve">Activación de pasivas: Según el coste de cada habilidad pasiva, necesitará más o menos experiencia para activarla en </w:t>
+      </w:r>
+      <w:r>
+        <w:t>el run. Tendremos una barrita/marco/circulito que se irá llenando. Una vez activada el marco de la habilidad se coloreará del color de un rango, obtenido en función de lo rápido que se haya obtenido la habilidad) afectando a la efectividad de la misma.</w:t>
+      </w:r>
+    </w:p>
+    <w:p>
+      <w:pPr>
+        <w:pStyle w:val="Prrafodelista"/>
+      </w:pPr>
+      <w:r>
+        <w:t>Obtención de experiencia:</w:t>
+      </w:r>
+    </w:p>
+    <w:p>
+      <w:pPr>
+        <w:pStyle w:val="Prrafodelista"/>
+        <w:numPr>
+          <w:ilvl w:val="0"/>
+          <w:numId w:val="4"/>
+        </w:numPr>
+      </w:pPr>
+      <w:r>
+        <w:t>Matando</w:t>
+      </w:r>
+    </w:p>
+    <w:p>
+      <w:pPr>
+        <w:pStyle w:val="Prrafodelista"/>
+        <w:numPr>
+          <w:ilvl w:val="0"/>
+          <w:numId w:val="4"/>
+        </w:numPr>
+      </w:pPr>
+      <w:r>
+        <w:t>Al pasar salas( bonificación de mapa completo)</w:t>
+      </w:r>
+    </w:p>
+    <w:p>
+      <w:pPr>
+        <w:pStyle w:val="Prrafodelista"/>
+        <w:numPr>
+          <w:ilvl w:val="0"/>
+          <w:numId w:val="4"/>
+        </w:numPr>
+      </w:pPr>
+      <w:proofErr w:type="spellStart"/>
+      <w:r>
+        <w:t>Boss</w:t>
+      </w:r>
+      <w:r>
+        <w:t>es</w:t>
+      </w:r>
+      <w:proofErr w:type="spellEnd"/>
+    </w:p>
+    <w:p>
+      <w:pPr>
+        <w:pStyle w:val="Prrafodelista"/>
+        <w:ind w:left="1440"/>
+      </w:pPr>
+    </w:p>
+    <w:p>
+      <w:pPr>
+        <w:pStyle w:val="Prrafodelista"/>
+      </w:pPr>
+      <w:r>
+        <w:t>ADJUNTO. P</w:t>
+      </w:r>
+      <w:r>
+        <w:t xml:space="preserve">asivas que mejoren un tipo de objetos (por ejemplo una pasiva que haga que los objetos que den daño den un 5% </w:t>
+      </w:r>
+      <w:proofErr w:type="spellStart"/>
+      <w:r>
+        <w:t>mas</w:t>
+      </w:r>
+      <w:proofErr w:type="spellEnd"/>
+      <w:r>
+        <w:t xml:space="preserve"> de daño), </w:t>
+      </w:r>
+      <w:proofErr w:type="spellStart"/>
+      <w:r>
+        <w:t>etc</w:t>
+      </w:r>
+      <w:proofErr w:type="spellEnd"/>
+      <w:r>
+        <w:t>)</w:t>
+      </w:r>
+    </w:p>
+    <w:p>
+      <w:r>
         <w:t>Historia personajes</w:t>
       </w:r>
-      <w:bookmarkStart w:id="0" w:name="_GoBack"/>
-      <w:bookmarkEnd w:id="0"/>
-    </w:p>
-    <w:p>
-      <w:r>
-        <w:t>Armas de cada uno</w:t>
-      </w:r>
-      <w:r>
-        <w:t xml:space="preserve"> ----------------</w:t>
-      </w:r>
-    </w:p>
-    <w:p>
-      <w:r>
-        <w:t>Enemigos</w:t>
-      </w:r>
-    </w:p>
-    <w:p>
-      <w:r>
-        <w:t>Boses</w:t>
-      </w:r>
-    </w:p>
-    <w:p>
-      <w:r>
-        <w:t>Tienda</w:t>
-      </w:r>
-    </w:p>
-    <w:p>
-      <w:r>
-        <w:t>Pickups</w:t>
-      </w:r>
-    </w:p>
-    <w:p>
-      <w:r>
-        <w:t>Ítems por nivel</w:t>
-      </w:r>
-    </w:p>
-    <w:p>
-      <w:r>
-        <w:t>Secretos (salas secretas)</w:t>
-      </w:r>
-    </w:p>
-    <w:p>
-      <w:r>
-        <w:t xml:space="preserve">Alguna mecánica </w:t>
-      </w:r>
-      <w:proofErr w:type="spellStart"/>
-      <w:r>
-        <w:t>mas</w:t>
-      </w:r>
-      <w:proofErr w:type="spellEnd"/>
-      <w:r>
-        <w:t xml:space="preserve"> (es decir tener otra opción y no solo disparar, véase bombas y activas en Isaac roll y </w:t>
-      </w:r>
-      <w:proofErr w:type="spellStart"/>
-      <w:r>
-        <w:t>blanks</w:t>
-      </w:r>
-      <w:proofErr w:type="spellEnd"/>
-      <w:r>
-        <w:t xml:space="preserve"> </w:t>
-      </w:r>
-      <w:proofErr w:type="spellStart"/>
-      <w:r>
-        <w:t>enter</w:t>
-      </w:r>
-      <w:proofErr w:type="spellEnd"/>
-      <w:r>
-        <w:t xml:space="preserve"> </w:t>
-      </w:r>
-      <w:proofErr w:type="spellStart"/>
-      <w:r>
-        <w:t>the</w:t>
-      </w:r>
-      <w:proofErr w:type="spellEnd"/>
-      <w:r>
-        <w:t xml:space="preserve"> </w:t>
-      </w:r>
-      <w:proofErr w:type="spellStart"/>
-      <w:r>
-        <w:t>gungeon</w:t>
-      </w:r>
-      <w:proofErr w:type="spellEnd"/>
-      <w:r>
-        <w:t>)</w:t>
-      </w:r>
-    </w:p>
-    <w:p>
-      <w:r>
-        <w:t>Transporte rápido entre salas (puesto que ahora es lineal el mapa puede ser un coñazo volver a coger cosas)</w:t>
-      </w:r>
-    </w:p>
-    <w:p>
-      <w:proofErr w:type="spellStart"/>
-      <w:r>
-        <w:t>Walljump</w:t>
-      </w:r>
-      <w:proofErr w:type="spellEnd"/>
-      <w:r>
-        <w:t>?</w:t>
-      </w:r>
-    </w:p>
-    <w:p>
-      <w:proofErr w:type="spellStart"/>
-      <w:r>
-        <w:t>Menu</w:t>
-      </w:r>
-      <w:proofErr w:type="spellEnd"/>
-      <w:r>
-        <w:t xml:space="preserve"> inicio</w:t>
-      </w:r>
-    </w:p>
-    <w:p>
-      <w:r>
-        <w:t>Menú pausa</w:t>
-      </w:r>
-    </w:p>
-    <w:p>
-      <w:r>
-        <w:t>Interfaz (que queremos que se vea y como, ejemplo: vida</w:t>
-      </w:r>
-      <w:proofErr w:type="gramStart"/>
-      <w:r>
-        <w:t>)</w:t>
-      </w:r>
-      <w:r>
-        <w:t xml:space="preserve"> :</w:t>
-      </w:r>
-      <w:proofErr w:type="gramEnd"/>
-      <w:r>
-        <w:t xml:space="preserve"> vida como unidades (</w:t>
-      </w:r>
-      <w:r>
-        <w:t>amuleto en forma de pizza!</w:t>
-      </w:r>
-      <w:r>
-        <w:t>)</w:t>
-      </w:r>
-    </w:p>
-    <w:p>
-      <w:r>
-        <w:t xml:space="preserve">Nombrar </w:t>
-      </w:r>
-      <w:r>
-        <w:t>estadísticas</w:t>
-      </w:r>
-      <w:r>
-        <w:t xml:space="preserve"> de los personajes</w:t>
-      </w:r>
-    </w:p>
+    </w:p>
+    <w:p>
+      <w:r>
+        <w:t>Armas de cada uno ----------------</w:t>
+      </w:r>
+    </w:p>
+    <w:p>
+      <w:r>
+        <w:t>Ropajes de los personajes</w:t>
+      </w:r>
+    </w:p>
+    <w:p/>
     <w:p>
       <w:pPr>
         <w:jc w:val="center"/>
@@ -1744,8 +2079,16 @@
             <w:pPr>
               <w:cnfStyle w:val="000000100000" w:firstRow="0" w:lastRow="0" w:firstColumn="0" w:lastColumn="0" w:oddVBand="0" w:evenVBand="0" w:oddHBand="1" w:evenHBand="0" w:firstRowFirstColumn="0" w:firstRowLastColumn="0" w:lastRowFirstColumn="0" w:lastRowLastColumn="0"/>
             </w:pPr>
-            <w:r>
-              <w:t xml:space="preserve">Chaman </w:t>
+            <w:proofErr w:type="spellStart"/>
+            <w:r>
+              <w:t>Chaman</w:t>
+            </w:r>
+            <w:r>
+              <w:t>a</w:t>
+            </w:r>
+            <w:proofErr w:type="spellEnd"/>
+            <w:r>
+              <w:t xml:space="preserve"> </w:t>
             </w:r>
             <w:r>
               <w:t>(</w:t>
@@ -1782,7 +2125,10 @@
               <w:cnfStyle w:val="000000000000" w:firstRow="0" w:lastRow="0" w:firstColumn="0" w:lastColumn="0" w:oddVBand="0" w:evenVBand="0" w:oddHBand="0" w:evenHBand="0" w:firstRowFirstColumn="0" w:firstRowLastColumn="0" w:lastRowFirstColumn="0" w:lastRowLastColumn="0"/>
             </w:pPr>
             <w:r>
-              <w:t xml:space="preserve">Escopetero </w:t>
+              <w:t>Escopetera</w:t>
+            </w:r>
+            <w:r>
+              <w:t xml:space="preserve"> </w:t>
             </w:r>
             <w:r>
               <w:t>(</w:t>
@@ -1874,7 +2220,13 @@
             </w:pPr>
             <w:proofErr w:type="spellStart"/>
             <w:r>
-              <w:t>Falloutman</w:t>
+              <w:t>Fallout</w:t>
+            </w:r>
+            <w:r>
+              <w:t>wo</w:t>
+            </w:r>
+            <w:r>
+              <w:t>man</w:t>
             </w:r>
             <w:proofErr w:type="spellEnd"/>
             <w:r>
@@ -1899,7 +2251,10 @@
               <w:cnfStyle w:val="000000100000" w:firstRow="0" w:lastRow="0" w:firstColumn="0" w:lastColumn="0" w:oddVBand="0" w:evenVBand="0" w:oddHBand="1" w:evenHBand="0" w:firstRowFirstColumn="0" w:firstRowLastColumn="0" w:lastRowFirstColumn="0" w:lastRowLastColumn="0"/>
             </w:pPr>
             <w:r>
-              <w:t>Robot (</w:t>
+              <w:t xml:space="preserve">Alienígena </w:t>
+            </w:r>
+            <w:r>
+              <w:t>(</w:t>
             </w:r>
             <w:proofErr w:type="spellStart"/>
             <w:r>
@@ -1920,7 +2275,7 @@
               <w:cnfStyle w:val="000000100000" w:firstRow="0" w:lastRow="0" w:firstColumn="0" w:lastColumn="0" w:oddVBand="0" w:evenVBand="0" w:oddHBand="1" w:evenHBand="0" w:firstRowFirstColumn="0" w:firstRowLastColumn="0" w:lastRowFirstColumn="0" w:lastRowLastColumn="0"/>
             </w:pPr>
             <w:r>
-              <w:t>Alienígena</w:t>
+              <w:t>Robot</w:t>
             </w:r>
             <w:r>
               <w:t xml:space="preserve"> (melee)</w:t>
@@ -1975,7 +2330,15 @@
         <w:t>H!”)</w:t>
       </w:r>
       <w:r>
-        <w:t xml:space="preserve"> -&gt; Arma -&gt; cachiporra</w:t>
+        <w:t xml:space="preserve"> -&gt; </w:t>
+      </w:r>
+    </w:p>
+    <w:p>
+      <w:pPr>
+        <w:ind w:firstLine="708"/>
+      </w:pPr>
+      <w:r>
+        <w:t>Arma -&gt; cachiporra</w:t>
       </w:r>
       <w:r>
         <w:t xml:space="preserve"> (estará en el momento de la explosión de la gema y mirando el cielo con cara de empanado diciendo OH!, momento en el cual le </w:t>
@@ -2000,8 +2363,43 @@
       <w:r>
         <w:t>)</w:t>
       </w:r>
-    </w:p>
-    <w:p>
+      <w:r>
+        <w:t xml:space="preserve">. </w:t>
+      </w:r>
+    </w:p>
+    <w:p>
+      <w:pPr>
+        <w:ind w:firstLine="708"/>
+      </w:pPr>
+      <w:r>
+        <w:t xml:space="preserve">Personalidad: </w:t>
+      </w:r>
+      <w:proofErr w:type="gramStart"/>
+      <w:r>
+        <w:t>Mas</w:t>
+      </w:r>
+      <w:proofErr w:type="gramEnd"/>
+      <w:r>
+        <w:t xml:space="preserve"> bien tonto, buena persona, amigo de sus amigos. Físicamente algo fornid</w:t>
+      </w:r>
+      <w:r>
+        <w:t>o, con la frente, manos y espalda ancha,</w:t>
+      </w:r>
+      <w:r>
+        <w:t xml:space="preserve"> mandíbula grande y con un taparrabos</w:t>
+      </w:r>
+      <w:r>
+        <w:t xml:space="preserve"> de piel de castor</w:t>
+      </w:r>
+      <w:r>
+        <w:t>.</w:t>
+      </w:r>
+      <w:r>
+        <w:t xml:space="preserve"> Es moreno con mucho pelo por todo el cuerpo, ojos negros.</w:t>
+      </w:r>
+    </w:p>
+    <w:p>
+      <w:proofErr w:type="spellStart"/>
       <w:r>
         <w:rPr>
           <w:b/>
@@ -2012,21 +2410,445 @@
         <w:rPr>
           <w:b/>
         </w:rPr>
+        <w:t>a</w:t>
+      </w:r>
+      <w:proofErr w:type="spellEnd"/>
+      <w:r>
+        <w:rPr>
+          <w:b/>
+        </w:rPr>
+        <w:t xml:space="preserve"> </w:t>
+      </w:r>
+      <w:r>
+        <w:rPr>
+          <w:b/>
+        </w:rPr>
+        <w:t>(“”)</w:t>
+      </w:r>
+      <w:r>
+        <w:t xml:space="preserve"> -&gt;</w:t>
+      </w:r>
+      <w:r>
+        <w:t xml:space="preserve"> </w:t>
+      </w:r>
+    </w:p>
+    <w:p>
+      <w:pPr>
+        <w:ind w:firstLine="708"/>
+      </w:pPr>
+      <w:r>
+        <w:t>Arma -&gt;</w:t>
+      </w:r>
+      <w:r>
+        <w:t xml:space="preserve"> Palo de madera mágico a distancia</w:t>
+      </w:r>
+      <w:r>
+        <w:t xml:space="preserve"> (descendiente de una familia de </w:t>
+      </w:r>
+      <w:proofErr w:type="spellStart"/>
+      <w:r>
+        <w:t>semihumanos</w:t>
+      </w:r>
+      <w:proofErr w:type="spellEnd"/>
+      <w:r>
+        <w:t xml:space="preserve"> nigromantes</w:t>
+      </w:r>
+      <w:r>
+        <w:t xml:space="preserve">, “” </w:t>
+      </w:r>
+      <w:r>
+        <w:t xml:space="preserve">matara a un monstruo. Una vez muerto </w:t>
+      </w:r>
+      <w:proofErr w:type="spellStart"/>
+      <w:r>
+        <w:t>cogera</w:t>
+      </w:r>
+      <w:proofErr w:type="spellEnd"/>
+      <w:r>
+        <w:t xml:space="preserve"> su calavera para ponerla en su </w:t>
+      </w:r>
+      <w:proofErr w:type="spellStart"/>
+      <w:r>
+        <w:t>baston</w:t>
+      </w:r>
+      <w:proofErr w:type="spellEnd"/>
+      <w:r>
+        <w:t xml:space="preserve">. La calavera </w:t>
+      </w:r>
+      <w:proofErr w:type="spellStart"/>
+      <w:proofErr w:type="gramStart"/>
+      <w:r>
+        <w:t>tenia</w:t>
+      </w:r>
+      <w:proofErr w:type="spellEnd"/>
+      <w:proofErr w:type="gramEnd"/>
+      <w:r>
+        <w:t xml:space="preserve"> un fragmento de cristal en su interior lo que </w:t>
+      </w:r>
+      <w:proofErr w:type="spellStart"/>
+      <w:r>
+        <w:t>hara</w:t>
+      </w:r>
+      <w:proofErr w:type="spellEnd"/>
+      <w:r>
+        <w:t xml:space="preserve"> que los poderes de nigromancia de esta </w:t>
+      </w:r>
+      <w:proofErr w:type="spellStart"/>
+      <w:r>
+        <w:t>chamana</w:t>
+      </w:r>
+      <w:proofErr w:type="spellEnd"/>
+      <w:r>
+        <w:t xml:space="preserve"> aumenten estrepitosamente. Por esto ella decidirá intentar destruir al  mayor </w:t>
+      </w:r>
+      <w:proofErr w:type="spellStart"/>
+      <w:proofErr w:type="gramStart"/>
+      <w:r>
+        <w:t>numero</w:t>
+      </w:r>
+      <w:proofErr w:type="spellEnd"/>
+      <w:proofErr w:type="gramEnd"/>
+      <w:r>
+        <w:t xml:space="preserve"> posible de seres vivos y con ello aumentar su poder.</w:t>
+      </w:r>
+      <w:r>
+        <w:t>)</w:t>
+      </w:r>
+      <w:r>
+        <w:t xml:space="preserve">. </w:t>
+      </w:r>
+    </w:p>
+    <w:p>
+      <w:pPr>
+        <w:ind w:firstLine="708"/>
+      </w:pPr>
+      <w:proofErr w:type="gramStart"/>
+      <w:r>
+        <w:t>Personalidad :</w:t>
+      </w:r>
+      <w:proofErr w:type="gramEnd"/>
+      <w:r>
+        <w:t xml:space="preserve"> </w:t>
+      </w:r>
+      <w:r>
+        <w:t xml:space="preserve"> </w:t>
+      </w:r>
+      <w:proofErr w:type="spellStart"/>
+      <w:r>
+        <w:t>Egocentrica</w:t>
+      </w:r>
+      <w:proofErr w:type="spellEnd"/>
+      <w:r>
+        <w:t xml:space="preserve">, egoísta, oscura, busca conseguir el máximo poder posible para ella, malvada, fría. </w:t>
+      </w:r>
+    </w:p>
+    <w:p>
+      <w:pPr>
+        <w:ind w:firstLine="708"/>
+      </w:pPr>
+      <w:proofErr w:type="spellStart"/>
+      <w:proofErr w:type="gramStart"/>
+      <w:r>
+        <w:t>Fisic</w:t>
+      </w:r>
+      <w:r>
+        <w:t>o</w:t>
+      </w:r>
+      <w:proofErr w:type="spellEnd"/>
+      <w:r>
+        <w:t xml:space="preserve"> :</w:t>
+      </w:r>
+      <w:proofErr w:type="gramEnd"/>
+      <w:r>
+        <w:t xml:space="preserve"> será como la imagen 1 con todo el cuerpo recubierto por calaveras, hueso y madera quitando todo el metal de la primera imagen. Es decir </w:t>
+      </w:r>
+      <w:proofErr w:type="spellStart"/>
+      <w:r>
+        <w:t>seria</w:t>
+      </w:r>
+      <w:proofErr w:type="spellEnd"/>
+      <w:r>
+        <w:t xml:space="preserve"> una mezcla entre la</w:t>
+      </w:r>
+      <w:r>
+        <w:t xml:space="preserve"> </w:t>
+      </w:r>
+      <w:r>
+        <w:lastRenderedPageBreak/>
+        <w:t>imagen 1 y la imagen 2 pero imagen 2 es muy excesiva.</w:t>
+      </w:r>
+      <w:r>
+        <w:rPr>
+          <w:noProof/>
+          <w:lang w:eastAsia="es-ES"/>
+        </w:rPr>
+        <w:drawing>
+          <wp:inline distT="0" distB="0" distL="0" distR="0">
+            <wp:extent cx="5400040" cy="3038314"/>
+            <wp:effectExtent l="0" t="0" r="0" b="0"/>
+            <wp:docPr id="1" name="Imagen 1" descr="http://vignette2.wikia.nocookie.net/diablo/images/b/ba/Witch_Doctor_female.jpg/revision/latest?cb=20080826132203"/>
+            <wp:cNvGraphicFramePr>
+              <a:graphicFrameLocks xmlns:a="http://schemas.openxmlformats.org/drawingml/2006/main" noChangeAspect="1"/>
+            </wp:cNvGraphicFramePr>
+            <a:graphic xmlns:a="http://schemas.openxmlformats.org/drawingml/2006/main">
+              <a:graphicData uri="http://schemas.openxmlformats.org/drawingml/2006/picture">
+                <pic:pic xmlns:pic="http://schemas.openxmlformats.org/drawingml/2006/picture">
+                  <pic:nvPicPr>
+                    <pic:cNvPr id="0" name="Picture 1" descr="http://vignette2.wikia.nocookie.net/diablo/images/b/ba/Witch_Doctor_female.jpg/revision/latest?cb=20080826132203"/>
+                    <pic:cNvPicPr>
+                      <a:picLocks noChangeAspect="1" noChangeArrowheads="1"/>
+                    </pic:cNvPicPr>
+                  </pic:nvPicPr>
+                  <pic:blipFill>
+                    <a:blip r:embed="rId7">
+                      <a:extLst>
+                        <a:ext uri="{28A0092B-C50C-407E-A947-70E740481C1C}">
+                          <a14:useLocalDpi xmlns:a14="http://schemas.microsoft.com/office/drawing/2010/main" val="0"/>
+                        </a:ext>
+                      </a:extLst>
+                    </a:blip>
+                    <a:srcRect/>
+                    <a:stretch>
+                      <a:fillRect/>
+                    </a:stretch>
+                  </pic:blipFill>
+                  <pic:spPr bwMode="auto">
+                    <a:xfrm>
+                      <a:off x="0" y="0"/>
+                      <a:ext cx="5400040" cy="3038314"/>
+                    </a:xfrm>
+                    <a:prstGeom prst="rect">
+                      <a:avLst/>
+                    </a:prstGeom>
+                    <a:noFill/>
+                    <a:ln>
+                      <a:noFill/>
+                    </a:ln>
+                  </pic:spPr>
+                </pic:pic>
+              </a:graphicData>
+            </a:graphic>
+          </wp:inline>
+        </w:drawing>
+      </w:r>
+    </w:p>
+    <w:p>
+      <w:r>
+        <w:t>Imagen 1</w:t>
+      </w:r>
+    </w:p>
+    <w:p>
+      <w:r>
+        <w:rPr>
+          <w:noProof/>
+          <w:lang w:eastAsia="es-ES"/>
+        </w:rPr>
+        <w:drawing>
+          <wp:inline distT="0" distB="0" distL="0" distR="0">
+            <wp:extent cx="5400040" cy="3038835"/>
+            <wp:effectExtent l="0" t="0" r="0" b="9525"/>
+            <wp:docPr id="4" name="Imagen 4" descr="http://fc04.deviantart.net/fs70/f/2013/187/2/9/gravelord_nito_by_manbearpagan-d6c7g75.jpg"/>
+            <wp:cNvGraphicFramePr>
+              <a:graphicFrameLocks xmlns:a="http://schemas.openxmlformats.org/drawingml/2006/main" noChangeAspect="1"/>
+            </wp:cNvGraphicFramePr>
+            <a:graphic xmlns:a="http://schemas.openxmlformats.org/drawingml/2006/main">
+              <a:graphicData uri="http://schemas.openxmlformats.org/drawingml/2006/picture">
+                <pic:pic xmlns:pic="http://schemas.openxmlformats.org/drawingml/2006/picture">
+                  <pic:nvPicPr>
+                    <pic:cNvPr id="0" name="Picture 7" descr="http://fc04.deviantart.net/fs70/f/2013/187/2/9/gravelord_nito_by_manbearpagan-d6c7g75.jpg"/>
+                    <pic:cNvPicPr>
+                      <a:picLocks noChangeAspect="1" noChangeArrowheads="1"/>
+                    </pic:cNvPicPr>
+                  </pic:nvPicPr>
+                  <pic:blipFill>
+                    <a:blip r:embed="rId8" cstate="print">
+                      <a:extLst>
+                        <a:ext uri="{28A0092B-C50C-407E-A947-70E740481C1C}">
+                          <a14:useLocalDpi xmlns:a14="http://schemas.microsoft.com/office/drawing/2010/main" val="0"/>
+                        </a:ext>
+                      </a:extLst>
+                    </a:blip>
+                    <a:srcRect/>
+                    <a:stretch>
+                      <a:fillRect/>
+                    </a:stretch>
+                  </pic:blipFill>
+                  <pic:spPr bwMode="auto">
+                    <a:xfrm>
+                      <a:off x="0" y="0"/>
+                      <a:ext cx="5400040" cy="3038835"/>
+                    </a:xfrm>
+                    <a:prstGeom prst="rect">
+                      <a:avLst/>
+                    </a:prstGeom>
+                    <a:noFill/>
+                    <a:ln>
+                      <a:noFill/>
+                    </a:ln>
+                  </pic:spPr>
+                </pic:pic>
+              </a:graphicData>
+            </a:graphic>
+          </wp:inline>
+        </w:drawing>
+      </w:r>
+    </w:p>
+    <w:p>
+      <w:r>
+        <w:t>Imagen 2</w:t>
+      </w:r>
+    </w:p>
+    <w:p/>
+    <w:p>
+      <w:r>
+        <w:rPr>
+          <w:b/>
+        </w:rPr>
+        <w:t>Bestia</w:t>
+      </w:r>
+      <w:r>
+        <w:rPr>
+          <w:b/>
+        </w:rPr>
+        <w:t xml:space="preserve"> (“</w:t>
+      </w:r>
+      <w:proofErr w:type="spellStart"/>
+      <w:r>
+        <w:rPr>
+          <w:b/>
+        </w:rPr>
+        <w:t>Armardilla</w:t>
+      </w:r>
+      <w:proofErr w:type="spellEnd"/>
+      <w:r>
+        <w:rPr>
+          <w:b/>
+        </w:rPr>
+        <w:t xml:space="preserve"> Definitiva</w:t>
+      </w:r>
+      <w:r>
+        <w:rPr>
+          <w:b/>
+        </w:rPr>
+        <w:t>”)</w:t>
+      </w:r>
+      <w:r>
+        <w:t xml:space="preserve"> -&gt;</w:t>
+      </w:r>
+    </w:p>
+    <w:p>
+      <w:pPr>
+        <w:ind w:firstLine="708"/>
+      </w:pPr>
+      <w:r>
+        <w:t xml:space="preserve">Ataque clon de ataque </w:t>
+      </w:r>
+      <w:proofErr w:type="spellStart"/>
+      <w:r>
+        <w:t>rammus</w:t>
+      </w:r>
+      <w:proofErr w:type="spellEnd"/>
+      <w:r>
+        <w:t xml:space="preserve"> (una ardilla feliz paseaba por el bosque repleto de gigantes dinosaurios y en busca de comida en la tierra escarba en la tierra y encuentra algo punzante, puesto que es una ardilla y le gusta rascarse, decide rascarse la espalda con el objeto punzante que resulta ser un fragmento y este le concede un caparazón de un armadillo creando </w:t>
+      </w:r>
+      <w:proofErr w:type="spellStart"/>
+      <w:r>
+        <w:t>asi</w:t>
+      </w:r>
+      <w:proofErr w:type="spellEnd"/>
+      <w:r>
+        <w:t xml:space="preserve"> la </w:t>
+      </w:r>
+      <w:proofErr w:type="spellStart"/>
+      <w:r>
+        <w:t>Armardilla</w:t>
+      </w:r>
+      <w:proofErr w:type="spellEnd"/>
+      <w:r>
+        <w:t xml:space="preserve"> Definitiva)</w:t>
+      </w:r>
+    </w:p>
+    <w:p>
+      <w:pPr>
+        <w:ind w:firstLine="708"/>
+      </w:pPr>
+      <w:r>
+        <w:lastRenderedPageBreak/>
+        <w:t xml:space="preserve">Personalidad -&gt; Hiperactiva, </w:t>
+      </w:r>
+      <w:r>
+        <w:t xml:space="preserve">parece que se ha metido un piquito de coca, siempre alegre. </w:t>
+      </w:r>
+    </w:p>
+    <w:p>
+      <w:pPr>
+        <w:ind w:firstLine="708"/>
+      </w:pPr>
+      <w:proofErr w:type="spellStart"/>
+      <w:r>
+        <w:t>Fisico</w:t>
+      </w:r>
+      <w:proofErr w:type="spellEnd"/>
+      <w:r>
+        <w:t xml:space="preserve"> -&gt; ardilla con armadura de armadillo</w:t>
+      </w:r>
+    </w:p>
+    <w:p>
+      <w:r>
+        <w:rPr>
+          <w:b/>
+        </w:rPr>
+        <w:t>Escopetera</w:t>
+      </w:r>
+      <w:r>
+        <w:rPr>
+          <w:b/>
+        </w:rPr>
         <w:t xml:space="preserve"> (“”)</w:t>
       </w:r>
       <w:r>
-        <w:t xml:space="preserve"> -&gt; Palo de madera mágico a distancia</w:t>
-      </w:r>
-      <w:r>
-        <w:t xml:space="preserve"> (descendiente de una familia de </w:t>
-      </w:r>
-      <w:proofErr w:type="spellStart"/>
-      <w:r>
-        <w:t>semihumanos</w:t>
-      </w:r>
-      <w:proofErr w:type="spellEnd"/>
-      <w:r>
-        <w:t xml:space="preserve">, “” encontrara un fragmento que decidirá tocarlo con un palo como prevención. Esto </w:t>
+        <w:t xml:space="preserve"> -&gt; </w:t>
+      </w:r>
+    </w:p>
+    <w:p>
+      <w:pPr>
+        <w:ind w:firstLine="708"/>
+      </w:pPr>
+      <w:r>
+        <w:t>Escopeta</w:t>
+      </w:r>
+      <w:proofErr w:type="gramStart"/>
+      <w:r>
+        <w:t>!</w:t>
+      </w:r>
+      <w:proofErr w:type="gramEnd"/>
+      <w:r>
+        <w:t xml:space="preserve"> (</w:t>
+      </w:r>
+      <w:r>
+        <w:t xml:space="preserve">fabricante de armas </w:t>
+      </w:r>
+      <w:r>
+        <w:t xml:space="preserve">y científica </w:t>
+      </w:r>
+      <w:r>
+        <w:t xml:space="preserve">de oficio para combatir a los </w:t>
+      </w:r>
+      <w:proofErr w:type="spellStart"/>
+      <w:r>
+        <w:t>aliens</w:t>
+      </w:r>
+      <w:proofErr w:type="spellEnd"/>
+      <w:r>
+        <w:t xml:space="preserve">, encuentra el fragmento en un pedido escondido entre metales, y decide crear una escopeta. Cuando la tiene fabricada aparece un </w:t>
+      </w:r>
+      <w:proofErr w:type="spellStart"/>
+      <w:r>
+        <w:t>alien</w:t>
+      </w:r>
+      <w:proofErr w:type="spellEnd"/>
+      <w:r>
+        <w:t xml:space="preserve"> que estaba siguiendo ese fragmento y utiliza este arma para defenderse, lo que </w:t>
       </w:r>
       <w:proofErr w:type="spellStart"/>
       <w:r>
@@ -2034,90 +2856,490 @@
       </w:r>
       <w:proofErr w:type="spellEnd"/>
       <w:r>
-        <w:t xml:space="preserve"> que la punta del palo obtenga poderes que harán que “” pueda disparar bolitas de magia del bastón)</w:t>
-      </w:r>
-    </w:p>
-    <w:p>
+        <w:t xml:space="preserve"> que vaya a defender el planeta tierra contra los </w:t>
+      </w:r>
+      <w:proofErr w:type="spellStart"/>
+      <w:r>
+        <w:t>aliens</w:t>
+      </w:r>
+      <w:proofErr w:type="spellEnd"/>
+      <w:r>
+        <w:t>)</w:t>
+      </w:r>
+    </w:p>
+    <w:p>
+      <w:r>
+        <w:tab/>
+        <w:t>Personalidad -&gt;</w:t>
+      </w:r>
+      <w:r>
+        <w:t xml:space="preserve"> Segura de </w:t>
+      </w:r>
+      <w:proofErr w:type="spellStart"/>
+      <w:r>
+        <w:t>si</w:t>
+      </w:r>
+      <w:proofErr w:type="spellEnd"/>
+      <w:r>
+        <w:t xml:space="preserve"> misma, </w:t>
+      </w:r>
+      <w:r>
+        <w:t>buena persona, sufre un cambio de personalidad de estar encerrada en el laboratorio a defenderse y liderar la resistencia.</w:t>
+      </w:r>
+    </w:p>
+    <w:p>
+      <w:r>
+        <w:tab/>
+      </w:r>
+      <w:proofErr w:type="spellStart"/>
+      <w:r>
+        <w:t>Fisicamente</w:t>
+      </w:r>
+      <w:proofErr w:type="spellEnd"/>
+      <w:r>
+        <w:t xml:space="preserve"> -&gt; como la imagen</w:t>
+      </w:r>
+      <w:r>
+        <w:t xml:space="preserve"> (el vestuario)</w:t>
+      </w:r>
+      <w:r>
+        <w:t>, pelirroja (</w:t>
+      </w:r>
+      <w:proofErr w:type="spellStart"/>
+      <w:r>
+        <w:t>zanahorio</w:t>
+      </w:r>
+      <w:proofErr w:type="spellEnd"/>
+      <w:r>
+        <w:t>)</w:t>
+      </w:r>
+      <w:r>
+        <w:t>, con gafas</w:t>
+      </w:r>
+      <w:r>
+        <w:t xml:space="preserve"> (importante para </w:t>
+      </w:r>
+      <w:proofErr w:type="spellStart"/>
+      <w:r>
+        <w:t>indentificar</w:t>
+      </w:r>
+      <w:proofErr w:type="spellEnd"/>
+      <w:r>
+        <w:t xml:space="preserve"> que es </w:t>
+      </w:r>
+      <w:proofErr w:type="spellStart"/>
+      <w:r>
+        <w:t>cientifica</w:t>
+      </w:r>
+      <w:proofErr w:type="spellEnd"/>
+      <w:r>
+        <w:t>)</w:t>
+      </w:r>
+      <w:r>
+        <w:t>.</w:t>
+      </w:r>
+    </w:p>
+    <w:p>
+      <w:r>
+        <w:rPr>
+          <w:noProof/>
+          <w:lang w:eastAsia="es-ES"/>
+        </w:rPr>
+        <w:drawing>
+          <wp:inline distT="0" distB="0" distL="0" distR="0">
+            <wp:extent cx="2889849" cy="5788739"/>
+            <wp:effectExtent l="0" t="0" r="6350" b="2540"/>
+            <wp:docPr id="5" name="Imagen 5" descr="http://oi58.tinypic.com/3tvlu.jpg"/>
+            <wp:cNvGraphicFramePr>
+              <a:graphicFrameLocks xmlns:a="http://schemas.openxmlformats.org/drawingml/2006/main" noChangeAspect="1"/>
+            </wp:cNvGraphicFramePr>
+            <a:graphic xmlns:a="http://schemas.openxmlformats.org/drawingml/2006/main">
+              <a:graphicData uri="http://schemas.openxmlformats.org/drawingml/2006/picture">
+                <pic:pic xmlns:pic="http://schemas.openxmlformats.org/drawingml/2006/picture">
+                  <pic:nvPicPr>
+                    <pic:cNvPr id="0" name="Picture 9" descr="http://oi58.tinypic.com/3tvlu.jpg"/>
+                    <pic:cNvPicPr>
+                      <a:picLocks noChangeAspect="1" noChangeArrowheads="1"/>
+                    </pic:cNvPicPr>
+                  </pic:nvPicPr>
+                  <pic:blipFill>
+                    <a:blip r:embed="rId9">
+                      <a:extLst>
+                        <a:ext uri="{28A0092B-C50C-407E-A947-70E740481C1C}">
+                          <a14:useLocalDpi xmlns:a14="http://schemas.microsoft.com/office/drawing/2010/main" val="0"/>
+                        </a:ext>
+                      </a:extLst>
+                    </a:blip>
+                    <a:srcRect/>
+                    <a:stretch>
+                      <a:fillRect/>
+                    </a:stretch>
+                  </pic:blipFill>
+                  <pic:spPr bwMode="auto">
+                    <a:xfrm>
+                      <a:off x="0" y="0"/>
+                      <a:ext cx="2914453" cy="5838024"/>
+                    </a:xfrm>
+                    <a:prstGeom prst="rect">
+                      <a:avLst/>
+                    </a:prstGeom>
+                    <a:noFill/>
+                    <a:ln>
+                      <a:noFill/>
+                    </a:ln>
+                  </pic:spPr>
+                </pic:pic>
+              </a:graphicData>
+            </a:graphic>
+          </wp:inline>
+        </w:drawing>
+      </w:r>
+    </w:p>
+    <w:p>
+      <w:proofErr w:type="spellStart"/>
       <w:r>
         <w:rPr>
           <w:b/>
         </w:rPr>
-        <w:t>Bestia</w:t>
+        <w:lastRenderedPageBreak/>
+        <w:t>Wi</w:t>
       </w:r>
       <w:r>
         <w:rPr>
           <w:b/>
         </w:rPr>
-        <w:t xml:space="preserve"> (“</w:t>
-      </w:r>
-      <w:proofErr w:type="spellStart"/>
+        <w:t>ndigo</w:t>
+      </w:r>
+      <w:proofErr w:type="spellEnd"/>
       <w:r>
         <w:rPr>
           <w:b/>
         </w:rPr>
-        <w:t>Armardilla</w:t>
-      </w:r>
-      <w:proofErr w:type="spellEnd"/>
+        <w:t xml:space="preserve"> (“”) </w:t>
+      </w:r>
+      <w:r>
+        <w:t xml:space="preserve">-&gt; </w:t>
+      </w:r>
+    </w:p>
+    <w:p>
+      <w:pPr>
+        <w:ind w:firstLine="708"/>
+      </w:pPr>
+      <w:r>
+        <w:t>A</w:t>
+      </w:r>
+      <w:r>
+        <w:t xml:space="preserve">taque a melee con brazos (persona humana que encuentra un fragmento el cual hace que pierda el control y decida intentar </w:t>
+      </w:r>
+      <w:proofErr w:type="spellStart"/>
+      <w:r>
+        <w:t>absorver</w:t>
+      </w:r>
+      <w:proofErr w:type="spellEnd"/>
+      <w:r>
+        <w:t xml:space="preserve"> la energía vital de un alienígena lo que </w:t>
+      </w:r>
+      <w:proofErr w:type="spellStart"/>
+      <w:r>
+        <w:t>hara</w:t>
+      </w:r>
+      <w:proofErr w:type="spellEnd"/>
+      <w:r>
+        <w:t xml:space="preserve"> que se convierta en un </w:t>
+      </w:r>
+      <w:proofErr w:type="spellStart"/>
+      <w:r>
+        <w:t>windigo</w:t>
+      </w:r>
+      <w:proofErr w:type="spellEnd"/>
+      <w:r>
+        <w:t xml:space="preserve"> sin uso de </w:t>
+      </w:r>
+      <w:proofErr w:type="spellStart"/>
+      <w:r>
+        <w:t>razon</w:t>
+      </w:r>
+      <w:proofErr w:type="spellEnd"/>
+      <w:r>
+        <w:t>)</w:t>
+      </w:r>
+    </w:p>
+    <w:p>
+      <w:pPr>
+        <w:ind w:firstLine="708"/>
+      </w:pPr>
+      <w:r>
+        <w:t>Personalidad -&gt; loco, sin uso de razón, agresivo</w:t>
+      </w:r>
+    </w:p>
+    <w:p>
+      <w:pPr>
+        <w:ind w:firstLine="708"/>
+      </w:pPr>
+      <w:proofErr w:type="spellStart"/>
+      <w:r>
+        <w:t>Fisico</w:t>
+      </w:r>
+      <w:proofErr w:type="spellEnd"/>
+      <w:r>
+        <w:t xml:space="preserve"> -&gt; Como la foto pero sin hacer plagio (a ver como consigues </w:t>
+      </w:r>
+      <w:proofErr w:type="spellStart"/>
+      <w:r>
+        <w:t>apañartelas</w:t>
+      </w:r>
+      <w:proofErr w:type="spellEnd"/>
+      <w:r>
+        <w:t xml:space="preserve">), sin pelo y notándosele los </w:t>
+      </w:r>
+      <w:proofErr w:type="spellStart"/>
+      <w:r>
+        <w:t>musculos</w:t>
+      </w:r>
+      <w:proofErr w:type="spellEnd"/>
+      <w:r>
+        <w:t>.</w:t>
+      </w:r>
+    </w:p>
+    <w:p>
+      <w:pPr>
+        <w:ind w:firstLine="708"/>
+      </w:pPr>
+    </w:p>
+    <w:p>
+      <w:pPr>
+        <w:ind w:firstLine="708"/>
+      </w:pPr>
+      <w:r>
+        <w:t xml:space="preserve"> </w:t>
+      </w:r>
+      <w:r>
+        <w:rPr>
+          <w:noProof/>
+          <w:lang w:eastAsia="es-ES"/>
+        </w:rPr>
+        <w:drawing>
+          <wp:inline distT="0" distB="0" distL="0" distR="0" wp14:anchorId="66C9B4D4" wp14:editId="632B20F9">
+            <wp:extent cx="2191385" cy="2096135"/>
+            <wp:effectExtent l="0" t="0" r="0" b="0"/>
+            <wp:docPr id="2" name="Imagen 2" descr="WendigoHM"/>
+            <wp:cNvGraphicFramePr>
+              <a:graphicFrameLocks xmlns:a="http://schemas.openxmlformats.org/drawingml/2006/main" noChangeAspect="1"/>
+            </wp:cNvGraphicFramePr>
+            <a:graphic xmlns:a="http://schemas.openxmlformats.org/drawingml/2006/main">
+              <a:graphicData uri="http://schemas.openxmlformats.org/drawingml/2006/picture">
+                <pic:pic xmlns:pic="http://schemas.openxmlformats.org/drawingml/2006/picture">
+                  <pic:nvPicPr>
+                    <pic:cNvPr id="0" name="Picture 3" descr="WendigoHM"/>
+                    <pic:cNvPicPr>
+                      <a:picLocks noChangeAspect="1" noChangeArrowheads="1"/>
+                    </pic:cNvPicPr>
+                  </pic:nvPicPr>
+                  <pic:blipFill>
+                    <a:blip r:embed="rId10">
+                      <a:extLst>
+                        <a:ext uri="{28A0092B-C50C-407E-A947-70E740481C1C}">
+                          <a14:useLocalDpi xmlns:a14="http://schemas.microsoft.com/office/drawing/2010/main" val="0"/>
+                        </a:ext>
+                      </a:extLst>
+                    </a:blip>
+                    <a:srcRect/>
+                    <a:stretch>
+                      <a:fillRect/>
+                    </a:stretch>
+                  </pic:blipFill>
+                  <pic:spPr bwMode="auto">
+                    <a:xfrm>
+                      <a:off x="0" y="0"/>
+                      <a:ext cx="2191385" cy="2096135"/>
+                    </a:xfrm>
+                    <a:prstGeom prst="rect">
+                      <a:avLst/>
+                    </a:prstGeom>
+                    <a:noFill/>
+                    <a:ln>
+                      <a:noFill/>
+                    </a:ln>
+                  </pic:spPr>
+                </pic:pic>
+              </a:graphicData>
+            </a:graphic>
+          </wp:inline>
+        </w:drawing>
+      </w:r>
+    </w:p>
+    <w:p>
       <w:r>
         <w:rPr>
           <w:b/>
         </w:rPr>
-        <w:t xml:space="preserve"> Definitiva</w:t>
+        <w:t>Hombre lobo</w:t>
       </w:r>
       <w:r>
         <w:rPr>
           <w:b/>
         </w:rPr>
-        <w:t>”)</w:t>
-      </w:r>
-      <w:r>
-        <w:t xml:space="preserve"> -&gt; </w:t>
-      </w:r>
-      <w:r>
-        <w:t xml:space="preserve">Ataque clon de ataque </w:t>
-      </w:r>
-      <w:proofErr w:type="spellStart"/>
-      <w:r>
-        <w:t>rammus</w:t>
-      </w:r>
-      <w:proofErr w:type="spellEnd"/>
-      <w:r>
-        <w:t xml:space="preserve"> (una ardilla feliz paseaba por el bosque repleto de gigantes dinosaurios y en busca de comida en la tierra escarba en la tierra y encuentra algo punzante, puesto que es una ardilla y le gusta rascarse, decide rascarse la espalda con el objeto punzante que resulta ser un fragmento y este le concede un caparazón de un armadillo creando </w:t>
-      </w:r>
-      <w:proofErr w:type="spellStart"/>
-      <w:r>
-        <w:t>asi</w:t>
-      </w:r>
-      <w:proofErr w:type="spellEnd"/>
-      <w:r>
-        <w:t xml:space="preserve"> la </w:t>
-      </w:r>
-      <w:proofErr w:type="spellStart"/>
-      <w:r>
-        <w:t>Armardilla</w:t>
-      </w:r>
-      <w:proofErr w:type="spellEnd"/>
-      <w:r>
-        <w:t xml:space="preserve"> Definitiva)</w:t>
-      </w:r>
-    </w:p>
-    <w:p>
+        <w:t xml:space="preserve"> (“”)</w:t>
+      </w:r>
       <w:r>
         <w:rPr>
           <w:b/>
         </w:rPr>
-        <w:t>Escopetero (“”)</w:t>
-      </w:r>
-      <w:r>
-        <w:t xml:space="preserve"> -&gt; Escopeta</w:t>
-      </w:r>
-      <w:proofErr w:type="gramStart"/>
-      <w:r>
-        <w:t>!</w:t>
-      </w:r>
-      <w:proofErr w:type="gramEnd"/>
-      <w:r>
-        <w:t xml:space="preserve"> ()</w:t>
+        <w:t xml:space="preserve"> </w:t>
+      </w:r>
+      <w:r>
+        <w:t xml:space="preserve"> -&gt;</w:t>
+      </w:r>
+      <w:r>
+        <w:t xml:space="preserve"> </w:t>
+      </w:r>
+    </w:p>
+    <w:p>
+      <w:pPr>
+        <w:ind w:firstLine="708"/>
+      </w:pPr>
+      <w:r>
+        <w:t>Ataca con las manos (</w:t>
+      </w:r>
+      <w:r>
+        <w:t>explorador/historiador</w:t>
+      </w:r>
+      <w:r>
+        <w:t xml:space="preserve"> que descubre en unas ruinas el fragmento de</w:t>
+      </w:r>
+      <w:r>
+        <w:t xml:space="preserve"> gema perdida que guardaron los egipcios como un</w:t>
+      </w:r>
+      <w:r>
+        <w:t xml:space="preserve"> tesoro </w:t>
+      </w:r>
+      <w:proofErr w:type="spellStart"/>
+      <w:r>
+        <w:t>mitificiado</w:t>
+      </w:r>
+      <w:proofErr w:type="spellEnd"/>
+      <w:r>
+        <w:t>.</w:t>
+      </w:r>
+      <w:r>
+        <w:t xml:space="preserve"> Este fragmento </w:t>
+      </w:r>
+      <w:proofErr w:type="spellStart"/>
+      <w:r>
+        <w:t>esta</w:t>
+      </w:r>
+      <w:proofErr w:type="spellEnd"/>
+      <w:r>
+        <w:t xml:space="preserve"> situado en la estatua de </w:t>
+      </w:r>
+      <w:proofErr w:type="spellStart"/>
+      <w:r>
+        <w:t>anubis</w:t>
+      </w:r>
+      <w:proofErr w:type="spellEnd"/>
+      <w:r>
+        <w:t xml:space="preserve"> y cuando toca el fragmento este absorbe los poderes y se transforma en el ser que es ahora</w:t>
+      </w:r>
+      <w:r>
+        <w:t>)</w:t>
+      </w:r>
+    </w:p>
+    <w:p>
+      <w:pPr>
+        <w:ind w:firstLine="708"/>
+      </w:pPr>
+      <w:r>
+        <w:t xml:space="preserve">Personalidad -&gt; </w:t>
+      </w:r>
+      <w:r>
+        <w:t>Agresivo, brusco y despiadado pero capaz de mantener una conversación con bastante vocabulario puesto que era una persona culta.</w:t>
+      </w:r>
+    </w:p>
+    <w:p>
+      <w:pPr>
+        <w:ind w:firstLine="708"/>
+      </w:pPr>
+      <w:bookmarkStart w:id="0" w:name="_GoBack"/>
+      <w:bookmarkEnd w:id="0"/>
+      <w:proofErr w:type="spellStart"/>
+      <w:r>
+        <w:t>Fisico</w:t>
+      </w:r>
+      <w:proofErr w:type="spellEnd"/>
+      <w:r>
+        <w:t xml:space="preserve"> -&gt; Como en la imagen, es decir seria como </w:t>
+      </w:r>
+      <w:proofErr w:type="spellStart"/>
+      <w:r>
+        <w:t>anubis</w:t>
+      </w:r>
+      <w:proofErr w:type="spellEnd"/>
+      <w:r>
+        <w:t xml:space="preserve"> pero </w:t>
+      </w:r>
+      <w:proofErr w:type="spellStart"/>
+      <w:r>
+        <w:t>mas</w:t>
+      </w:r>
+      <w:proofErr w:type="spellEnd"/>
+      <w:r>
+        <w:t xml:space="preserve"> animalizado y bestializado.</w:t>
+      </w:r>
+    </w:p>
+    <w:p>
+      <w:r>
+        <w:rPr>
+          <w:noProof/>
+          <w:lang w:eastAsia="es-ES"/>
+        </w:rPr>
+        <w:drawing>
+          <wp:inline distT="0" distB="0" distL="0" distR="0">
+            <wp:extent cx="5400040" cy="2630184"/>
+            <wp:effectExtent l="0" t="0" r="0" b="0"/>
+            <wp:docPr id="6" name="Imagen 6" descr="http://i.imgur.com/wIJkWGK.jpg"/>
+            <wp:cNvGraphicFramePr>
+              <a:graphicFrameLocks xmlns:a="http://schemas.openxmlformats.org/drawingml/2006/main" noChangeAspect="1"/>
+            </wp:cNvGraphicFramePr>
+            <a:graphic xmlns:a="http://schemas.openxmlformats.org/drawingml/2006/main">
+              <a:graphicData uri="http://schemas.openxmlformats.org/drawingml/2006/picture">
+                <pic:pic xmlns:pic="http://schemas.openxmlformats.org/drawingml/2006/picture">
+                  <pic:nvPicPr>
+                    <pic:cNvPr id="0" name="Picture 11" descr="http://i.imgur.com/wIJkWGK.jpg"/>
+                    <pic:cNvPicPr>
+                      <a:picLocks noChangeAspect="1" noChangeArrowheads="1"/>
+                    </pic:cNvPicPr>
+                  </pic:nvPicPr>
+                  <pic:blipFill>
+                    <a:blip r:embed="rId11" cstate="print">
+                      <a:extLst>
+                        <a:ext uri="{28A0092B-C50C-407E-A947-70E740481C1C}">
+                          <a14:useLocalDpi xmlns:a14="http://schemas.microsoft.com/office/drawing/2010/main" val="0"/>
+                        </a:ext>
+                      </a:extLst>
+                    </a:blip>
+                    <a:srcRect/>
+                    <a:stretch>
+                      <a:fillRect/>
+                    </a:stretch>
+                  </pic:blipFill>
+                  <pic:spPr bwMode="auto">
+                    <a:xfrm>
+                      <a:off x="0" y="0"/>
+                      <a:ext cx="5400040" cy="2630184"/>
+                    </a:xfrm>
+                    <a:prstGeom prst="rect">
+                      <a:avLst/>
+                    </a:prstGeom>
+                    <a:noFill/>
+                    <a:ln>
+                      <a:noFill/>
+                    </a:ln>
+                  </pic:spPr>
+                </pic:pic>
+              </a:graphicData>
+            </a:graphic>
+          </wp:inline>
+        </w:drawing>
       </w:r>
     </w:p>
     <w:p>
@@ -2126,201 +3348,44 @@
         <w:rPr>
           <w:b/>
         </w:rPr>
-        <w:t>Wi</w:t>
+        <w:lastRenderedPageBreak/>
+        <w:t>Fallout</w:t>
       </w:r>
       <w:r>
         <w:rPr>
           <w:b/>
         </w:rPr>
-        <w:t>ndigo</w:t>
-      </w:r>
-      <w:proofErr w:type="spellEnd"/>
+        <w:t>wo</w:t>
+      </w:r>
       <w:r>
         <w:rPr>
           <w:b/>
         </w:rPr>
-        <w:t xml:space="preserve"> (“”) </w:t>
-      </w:r>
-      <w:r>
-        <w:t xml:space="preserve">-&gt; </w:t>
-      </w:r>
-      <w:r>
-        <w:t xml:space="preserve">ataque a melee con brazos (persona humana que encuentra un fragmento el cual hace que pierda el control y decida intentar </w:t>
-      </w:r>
-      <w:proofErr w:type="spellStart"/>
-      <w:r>
-        <w:t>absorver</w:t>
-      </w:r>
-      <w:proofErr w:type="spellEnd"/>
-      <w:r>
-        <w:t xml:space="preserve"> la energía vital de un alienígena lo que </w:t>
-      </w:r>
-      <w:proofErr w:type="spellStart"/>
-      <w:r>
-        <w:t>hara</w:t>
-      </w:r>
-      <w:proofErr w:type="spellEnd"/>
-      <w:r>
-        <w:t xml:space="preserve"> que se convierta en un </w:t>
-      </w:r>
-      <w:proofErr w:type="spellStart"/>
-      <w:r>
-        <w:t>windigo</w:t>
-      </w:r>
-      <w:proofErr w:type="spellEnd"/>
-      <w:r>
-        <w:t xml:space="preserve"> sin uso de </w:t>
-      </w:r>
-      <w:proofErr w:type="spellStart"/>
-      <w:r>
-        <w:t>razon</w:t>
-      </w:r>
-      <w:proofErr w:type="spellEnd"/>
-      <w:r>
-        <w:t xml:space="preserve">) referencia : </w:t>
-      </w:r>
-      <w:hyperlink r:id="rId5" w:history="1">
-        <w:r>
-          <w:rPr>
-            <w:rStyle w:val="Hipervnculo"/>
-          </w:rPr>
-          <w:t>https://www.google.es/url?sa=i&amp;rct=j&amp;q=&amp;esrc=s&amp;source=images&amp;cd=&amp;cad=rja&amp;uact=8&amp;ved=0ahUKEwiilb7L7ZHNAhXM1</w:t>
-        </w:r>
-        <w:r>
-          <w:rPr>
-            <w:rStyle w:val="Hipervnculo"/>
-          </w:rPr>
-          <w:t>h</w:t>
-        </w:r>
-        <w:r>
-          <w:rPr>
-            <w:rStyle w:val="Hipervnculo"/>
-          </w:rPr>
-          <w:t>oKHSDaA6cQjRwIBw&amp;url=http%3A%2F%2Fdescent2e.wikia.com%2Fwiki%2FWendigo&amp;psig=AFQjCNE-mOJe1H16srglbhUrDPPDTplhVQ&amp;ust=1465249137849630</w:t>
-        </w:r>
-      </w:hyperlink>
+        <w:t>man</w:t>
+      </w:r>
+      <w:proofErr w:type="spellEnd"/>
       <w:r>
         <w:t xml:space="preserve"> </w:t>
       </w:r>
-    </w:p>
-    <w:p>
-      <w:r>
-        <w:rPr>
-          <w:b/>
-        </w:rPr>
-        <w:t>Hombre lobo</w:t>
-      </w:r>
-      <w:r>
-        <w:rPr>
-          <w:b/>
-        </w:rPr>
-        <w:t xml:space="preserve"> (“”)</w:t>
-      </w:r>
-      <w:r>
-        <w:rPr>
-          <w:b/>
-        </w:rPr>
+      <w:r>
+        <w:t>-&gt;</w:t>
+      </w:r>
+      <w:r>
         <w:t xml:space="preserve"> </w:t>
       </w:r>
       <w:r>
-        <w:t xml:space="preserve"> -&gt;</w:t>
-      </w:r>
-      <w:r>
-        <w:t xml:space="preserve"> Ataca con las manos (</w:t>
-      </w:r>
-      <w:r>
-        <w:t>explorador/historiador</w:t>
-      </w:r>
-      <w:r>
-        <w:t xml:space="preserve"> que descubre en unas ruinas el fragmento de</w:t>
-      </w:r>
-      <w:r>
-        <w:t xml:space="preserve"> gema perdida que guardaron los egipcios como un</w:t>
-      </w:r>
-      <w:r>
-        <w:t xml:space="preserve"> tesoro </w:t>
-      </w:r>
-      <w:proofErr w:type="spellStart"/>
-      <w:r>
-        <w:t>mitificiado</w:t>
-      </w:r>
-      <w:proofErr w:type="spellEnd"/>
+        <w:t>Mujer</w:t>
+      </w:r>
+      <w:r>
+        <w:t xml:space="preserve"> de unos 40 años, </w:t>
+      </w:r>
+      <w:r>
+        <w:t>alta y fornida</w:t>
+      </w:r>
       <w:r>
         <w:t>.</w:t>
       </w:r>
       <w:r>
-        <w:t xml:space="preserve"> </w:t>
-      </w:r>
-      <w:proofErr w:type="gramStart"/>
-      <w:r>
-        <w:t>los</w:t>
-      </w:r>
-      <w:proofErr w:type="gramEnd"/>
-      <w:r>
-        <w:t xml:space="preserve"> </w:t>
-      </w:r>
-      <w:r>
-        <w:t>hombre lobo solo en la oscuridad que para matar a los alienígenas lleva un sombrero paraguas lo que hace que siempre este en la sombra y los mate con mayor facilidad)</w:t>
-      </w:r>
-      <w:r>
-        <w:t xml:space="preserve"> referencias : </w:t>
-      </w:r>
-      <w:hyperlink r:id="rId6" w:history="1">
-        <w:r>
-          <w:rPr>
-            <w:rStyle w:val="Hipervnculo"/>
-          </w:rPr>
-          <w:t>http://thumbs.dreamstime.com/z/hombre-de-negocios-con-el-paraguas-del-sombrero-del-arco-iris-18848530.jpg</w:t>
-        </w:r>
-      </w:hyperlink>
-      <w:r>
-        <w:t xml:space="preserve"> (</w:t>
-      </w:r>
-      <w:proofErr w:type="spellStart"/>
-      <w:r>
-        <w:t>molaria</w:t>
-      </w:r>
-      <w:proofErr w:type="spellEnd"/>
-      <w:r>
-        <w:t xml:space="preserve"> amarillo en referencia a como </w:t>
-      </w:r>
-      <w:proofErr w:type="spellStart"/>
-      <w:r>
-        <w:t>conoci</w:t>
-      </w:r>
-      <w:proofErr w:type="spellEnd"/>
-      <w:r>
-        <w:t xml:space="preserve"> a vuestra madre como posibilidad)</w:t>
-      </w:r>
-      <w:r>
-        <w:t xml:space="preserve"> </w:t>
-      </w:r>
-    </w:p>
-    <w:p>
-      <w:proofErr w:type="spellStart"/>
-      <w:r>
-        <w:rPr>
-          <w:b/>
-        </w:rPr>
-        <w:t>Falloutman</w:t>
-      </w:r>
-      <w:proofErr w:type="spellEnd"/>
-      <w:r>
-        <w:t xml:space="preserve"> </w:t>
-      </w:r>
-      <w:r>
-        <w:t>-&gt;</w:t>
-      </w:r>
-      <w:r>
-        <w:t xml:space="preserve"> Hombre de unos 40 años, </w:t>
-      </w:r>
-      <w:r>
-        <w:t>alto</w:t>
-      </w:r>
-      <w:r>
-        <w:t xml:space="preserve"> y fornido.</w:t>
-      </w:r>
-      <w:r>
         <w:t xml:space="preserve"> Lucha contra los </w:t>
       </w:r>
       <w:proofErr w:type="spellStart"/>
@@ -2329,11 +3394,7 @@
       </w:r>
       <w:proofErr w:type="spellEnd"/>
       <w:r>
-        <w:t xml:space="preserve"> para buscar el honor y la gloria. Es un soldado pero del futuro post-apocalíptico, ya que la época en la que le </w:t>
-      </w:r>
-      <w:r>
-        <w:lastRenderedPageBreak/>
-        <w:t>ha tocado vivir representa u</w:t>
+        <w:t xml:space="preserve"> para buscar el honor y la gloria. Es un soldado pero del futuro post-apocalíptico, ya que la época en la que le ha tocado vivir representa u</w:t>
       </w:r>
       <w:r>
         <w:t>n mundo devastado por la guerra</w:t>
@@ -2804,7 +3865,15 @@
       </w:r>
       <w:proofErr w:type="spellEnd"/>
       <w:r>
-        <w:t xml:space="preserve"> tener una duración por partida entorno a 20-40minutos.</w:t>
+        <w:t xml:space="preserve"> tener una duración por partida </w:t>
+      </w:r>
+      <w:proofErr w:type="spellStart"/>
+      <w:r>
+        <w:t>entorno</w:t>
+      </w:r>
+      <w:proofErr w:type="spellEnd"/>
+      <w:r>
+        <w:t xml:space="preserve"> a 20-40minutos.</w:t>
       </w:r>
     </w:p>
     <w:p>
@@ -3315,10 +4384,7 @@
               <w:t>Científico loco</w:t>
             </w:r>
             <w:r>
-              <w:t xml:space="preserve"> </w:t>
-            </w:r>
-            <w:r>
-              <w:t>tesla</w:t>
+              <w:t xml:space="preserve"> tesla</w:t>
             </w:r>
           </w:p>
         </w:tc>
@@ -3642,6 +4708,204 @@
 <file path=word/numbering.xml><?xml version="1.0" encoding="utf-8"?>
 <w:numbering xmlns:wpc="http://schemas.microsoft.com/office/word/2010/wordprocessingCanvas" xmlns:mc="http://schemas.openxmlformats.org/markup-compatibility/2006" xmlns:o="urn:schemas-microsoft-com:office:office" xmlns:r="http://schemas.openxmlformats.org/officeDocument/2006/relationships" xmlns:m="http://schemas.openxmlformats.org/officeDocument/2006/math" xmlns:v="urn:schemas-microsoft-com:vml" xmlns:wp14="http://schemas.microsoft.com/office/word/2010/wordprocessingDrawing" xmlns:wp="http://schemas.openxmlformats.org/drawingml/2006/wordprocessingDrawing" xmlns:w10="urn:schemas-microsoft-com:office:word" xmlns:w="http://schemas.openxmlformats.org/wordprocessingml/2006/main" xmlns:w14="http://schemas.microsoft.com/office/word/2010/wordml" xmlns:w15="http://schemas.microsoft.com/office/word/2012/wordml" xmlns:wpg="http://schemas.microsoft.com/office/word/2010/wordprocessingGroup" xmlns:wpi="http://schemas.microsoft.com/office/word/2010/wordprocessingInk" xmlns:wne="http://schemas.microsoft.com/office/word/2006/wordml" xmlns:wps="http://schemas.microsoft.com/office/word/2010/wordprocessingShape" mc:Ignorable="w14 w15 wp14">
   <w:abstractNum w:abstractNumId="0" w15:restartNumberingAfterBreak="0">
+    <w:nsid w:val="062E444A"/>
+    <w:multiLevelType w:val="hybridMultilevel"/>
+    <w:tmpl w:val="FE3C0334"/>
+    <w:lvl w:ilvl="0" w:tplc="0C0A000F">
+      <w:start w:val="1"/>
+      <w:numFmt w:val="decimal"/>
+      <w:lvlText w:val="%1."/>
+      <w:lvlJc w:val="left"/>
+      <w:pPr>
+        <w:ind w:left="1440" w:hanging="360"/>
+      </w:pPr>
+    </w:lvl>
+    <w:lvl w:ilvl="1" w:tplc="0C0A0019" w:tentative="1">
+      <w:start w:val="1"/>
+      <w:numFmt w:val="lowerLetter"/>
+      <w:lvlText w:val="%2."/>
+      <w:lvlJc w:val="left"/>
+      <w:pPr>
+        <w:ind w:left="2160" w:hanging="360"/>
+      </w:pPr>
+    </w:lvl>
+    <w:lvl w:ilvl="2" w:tplc="0C0A001B" w:tentative="1">
+      <w:start w:val="1"/>
+      <w:numFmt w:val="lowerRoman"/>
+      <w:lvlText w:val="%3."/>
+      <w:lvlJc w:val="right"/>
+      <w:pPr>
+        <w:ind w:left="2880" w:hanging="180"/>
+      </w:pPr>
+    </w:lvl>
+    <w:lvl w:ilvl="3" w:tplc="0C0A000F" w:tentative="1">
+      <w:start w:val="1"/>
+      <w:numFmt w:val="decimal"/>
+      <w:lvlText w:val="%4."/>
+      <w:lvlJc w:val="left"/>
+      <w:pPr>
+        <w:ind w:left="3600" w:hanging="360"/>
+      </w:pPr>
+    </w:lvl>
+    <w:lvl w:ilvl="4" w:tplc="0C0A0019" w:tentative="1">
+      <w:start w:val="1"/>
+      <w:numFmt w:val="lowerLetter"/>
+      <w:lvlText w:val="%5."/>
+      <w:lvlJc w:val="left"/>
+      <w:pPr>
+        <w:ind w:left="4320" w:hanging="360"/>
+      </w:pPr>
+    </w:lvl>
+    <w:lvl w:ilvl="5" w:tplc="0C0A001B" w:tentative="1">
+      <w:start w:val="1"/>
+      <w:numFmt w:val="lowerRoman"/>
+      <w:lvlText w:val="%6."/>
+      <w:lvlJc w:val="right"/>
+      <w:pPr>
+        <w:ind w:left="5040" w:hanging="180"/>
+      </w:pPr>
+    </w:lvl>
+    <w:lvl w:ilvl="6" w:tplc="0C0A000F" w:tentative="1">
+      <w:start w:val="1"/>
+      <w:numFmt w:val="decimal"/>
+      <w:lvlText w:val="%7."/>
+      <w:lvlJc w:val="left"/>
+      <w:pPr>
+        <w:ind w:left="5760" w:hanging="360"/>
+      </w:pPr>
+    </w:lvl>
+    <w:lvl w:ilvl="7" w:tplc="0C0A0019" w:tentative="1">
+      <w:start w:val="1"/>
+      <w:numFmt w:val="lowerLetter"/>
+      <w:lvlText w:val="%8."/>
+      <w:lvlJc w:val="left"/>
+      <w:pPr>
+        <w:ind w:left="6480" w:hanging="360"/>
+      </w:pPr>
+    </w:lvl>
+    <w:lvl w:ilvl="8" w:tplc="0C0A001B" w:tentative="1">
+      <w:start w:val="1"/>
+      <w:numFmt w:val="lowerRoman"/>
+      <w:lvlText w:val="%9."/>
+      <w:lvlJc w:val="right"/>
+      <w:pPr>
+        <w:ind w:left="7200" w:hanging="180"/>
+      </w:pPr>
+    </w:lvl>
+  </w:abstractNum>
+  <w:abstractNum w:abstractNumId="1" w15:restartNumberingAfterBreak="0">
+    <w:nsid w:val="328002F6"/>
+    <w:multiLevelType w:val="hybridMultilevel"/>
+    <w:tmpl w:val="E9E22A46"/>
+    <w:lvl w:ilvl="0" w:tplc="E2322216">
+      <w:numFmt w:val="bullet"/>
+      <w:lvlText w:val="-"/>
+      <w:lvlJc w:val="left"/>
+      <w:pPr>
+        <w:ind w:left="1068" w:hanging="360"/>
+      </w:pPr>
+      <w:rPr>
+        <w:rFonts w:ascii="Calibri" w:eastAsiaTheme="minorHAnsi" w:hAnsi="Calibri" w:cstheme="minorBidi" w:hint="default"/>
+      </w:rPr>
+    </w:lvl>
+    <w:lvl w:ilvl="1" w:tplc="0C0A0003" w:tentative="1">
+      <w:start w:val="1"/>
+      <w:numFmt w:val="bullet"/>
+      <w:lvlText w:val="o"/>
+      <w:lvlJc w:val="left"/>
+      <w:pPr>
+        <w:ind w:left="1788" w:hanging="360"/>
+      </w:pPr>
+      <w:rPr>
+        <w:rFonts w:ascii="Courier New" w:hAnsi="Courier New" w:cs="Courier New" w:hint="default"/>
+      </w:rPr>
+    </w:lvl>
+    <w:lvl w:ilvl="2" w:tplc="0C0A0005" w:tentative="1">
+      <w:start w:val="1"/>
+      <w:numFmt w:val="bullet"/>
+      <w:lvlText w:val=""/>
+      <w:lvlJc w:val="left"/>
+      <w:pPr>
+        <w:ind w:left="2508" w:hanging="360"/>
+      </w:pPr>
+      <w:rPr>
+        <w:rFonts w:ascii="Wingdings" w:hAnsi="Wingdings" w:hint="default"/>
+      </w:rPr>
+    </w:lvl>
+    <w:lvl w:ilvl="3" w:tplc="0C0A0001" w:tentative="1">
+      <w:start w:val="1"/>
+      <w:numFmt w:val="bullet"/>
+      <w:lvlText w:val=""/>
+      <w:lvlJc w:val="left"/>
+      <w:pPr>
+        <w:ind w:left="3228" w:hanging="360"/>
+      </w:pPr>
+      <w:rPr>
+        <w:rFonts w:ascii="Symbol" w:hAnsi="Symbol" w:hint="default"/>
+      </w:rPr>
+    </w:lvl>
+    <w:lvl w:ilvl="4" w:tplc="0C0A0003" w:tentative="1">
+      <w:start w:val="1"/>
+      <w:numFmt w:val="bullet"/>
+      <w:lvlText w:val="o"/>
+      <w:lvlJc w:val="left"/>
+      <w:pPr>
+        <w:ind w:left="3948" w:hanging="360"/>
+      </w:pPr>
+      <w:rPr>
+        <w:rFonts w:ascii="Courier New" w:hAnsi="Courier New" w:cs="Courier New" w:hint="default"/>
+      </w:rPr>
+    </w:lvl>
+    <w:lvl w:ilvl="5" w:tplc="0C0A0005" w:tentative="1">
+      <w:start w:val="1"/>
+      <w:numFmt w:val="bullet"/>
+      <w:lvlText w:val=""/>
+      <w:lvlJc w:val="left"/>
+      <w:pPr>
+        <w:ind w:left="4668" w:hanging="360"/>
+      </w:pPr>
+      <w:rPr>
+        <w:rFonts w:ascii="Wingdings" w:hAnsi="Wingdings" w:hint="default"/>
+      </w:rPr>
+    </w:lvl>
+    <w:lvl w:ilvl="6" w:tplc="0C0A0001" w:tentative="1">
+      <w:start w:val="1"/>
+      <w:numFmt w:val="bullet"/>
+      <w:lvlText w:val=""/>
+      <w:lvlJc w:val="left"/>
+      <w:pPr>
+        <w:ind w:left="5388" w:hanging="360"/>
+      </w:pPr>
+      <w:rPr>
+        <w:rFonts w:ascii="Symbol" w:hAnsi="Symbol" w:hint="default"/>
+      </w:rPr>
+    </w:lvl>
+    <w:lvl w:ilvl="7" w:tplc="0C0A0003" w:tentative="1">
+      <w:start w:val="1"/>
+      <w:numFmt w:val="bullet"/>
+      <w:lvlText w:val="o"/>
+      <w:lvlJc w:val="left"/>
+      <w:pPr>
+        <w:ind w:left="6108" w:hanging="360"/>
+      </w:pPr>
+      <w:rPr>
+        <w:rFonts w:ascii="Courier New" w:hAnsi="Courier New" w:cs="Courier New" w:hint="default"/>
+      </w:rPr>
+    </w:lvl>
+    <w:lvl w:ilvl="8" w:tplc="0C0A0005" w:tentative="1">
+      <w:start w:val="1"/>
+      <w:numFmt w:val="bullet"/>
+      <w:lvlText w:val=""/>
+      <w:lvlJc w:val="left"/>
+      <w:pPr>
+        <w:ind w:left="6828" w:hanging="360"/>
+      </w:pPr>
+      <w:rPr>
+        <w:rFonts w:ascii="Wingdings" w:hAnsi="Wingdings" w:hint="default"/>
+      </w:rPr>
+    </w:lvl>
+  </w:abstractNum>
+  <w:abstractNum w:abstractNumId="2" w15:restartNumberingAfterBreak="0">
     <w:nsid w:val="38A00819"/>
     <w:multiLevelType w:val="multilevel"/>
     <w:tmpl w:val="C46AC81E"/>
@@ -3762,7 +5026,119 @@
       </w:pPr>
     </w:lvl>
   </w:abstractNum>
-  <w:abstractNum w:abstractNumId="1" w15:restartNumberingAfterBreak="0">
+  <w:abstractNum w:abstractNumId="3" w15:restartNumberingAfterBreak="0">
+    <w:nsid w:val="42405926"/>
+    <w:multiLevelType w:val="hybridMultilevel"/>
+    <w:tmpl w:val="1F58F1F8"/>
+    <w:lvl w:ilvl="0" w:tplc="9EAA66AA">
+      <w:numFmt w:val="bullet"/>
+      <w:lvlText w:val="-"/>
+      <w:lvlJc w:val="left"/>
+      <w:pPr>
+        <w:ind w:left="720" w:hanging="360"/>
+      </w:pPr>
+      <w:rPr>
+        <w:rFonts w:ascii="Calibri" w:eastAsiaTheme="minorHAnsi" w:hAnsi="Calibri" w:cstheme="minorBidi" w:hint="default"/>
+      </w:rPr>
+    </w:lvl>
+    <w:lvl w:ilvl="1" w:tplc="0C0A0003" w:tentative="1">
+      <w:start w:val="1"/>
+      <w:numFmt w:val="bullet"/>
+      <w:lvlText w:val="o"/>
+      <w:lvlJc w:val="left"/>
+      <w:pPr>
+        <w:ind w:left="1440" w:hanging="360"/>
+      </w:pPr>
+      <w:rPr>
+        <w:rFonts w:ascii="Courier New" w:hAnsi="Courier New" w:cs="Courier New" w:hint="default"/>
+      </w:rPr>
+    </w:lvl>
+    <w:lvl w:ilvl="2" w:tplc="0C0A0005" w:tentative="1">
+      <w:start w:val="1"/>
+      <w:numFmt w:val="bullet"/>
+      <w:lvlText w:val=""/>
+      <w:lvlJc w:val="left"/>
+      <w:pPr>
+        <w:ind w:left="2160" w:hanging="360"/>
+      </w:pPr>
+      <w:rPr>
+        <w:rFonts w:ascii="Wingdings" w:hAnsi="Wingdings" w:hint="default"/>
+      </w:rPr>
+    </w:lvl>
+    <w:lvl w:ilvl="3" w:tplc="0C0A0001" w:tentative="1">
+      <w:start w:val="1"/>
+      <w:numFmt w:val="bullet"/>
+      <w:lvlText w:val=""/>
+      <w:lvlJc w:val="left"/>
+      <w:pPr>
+        <w:ind w:left="2880" w:hanging="360"/>
+      </w:pPr>
+      <w:rPr>
+        <w:rFonts w:ascii="Symbol" w:hAnsi="Symbol" w:hint="default"/>
+      </w:rPr>
+    </w:lvl>
+    <w:lvl w:ilvl="4" w:tplc="0C0A0003" w:tentative="1">
+      <w:start w:val="1"/>
+      <w:numFmt w:val="bullet"/>
+      <w:lvlText w:val="o"/>
+      <w:lvlJc w:val="left"/>
+      <w:pPr>
+        <w:ind w:left="3600" w:hanging="360"/>
+      </w:pPr>
+      <w:rPr>
+        <w:rFonts w:ascii="Courier New" w:hAnsi="Courier New" w:cs="Courier New" w:hint="default"/>
+      </w:rPr>
+    </w:lvl>
+    <w:lvl w:ilvl="5" w:tplc="0C0A0005" w:tentative="1">
+      <w:start w:val="1"/>
+      <w:numFmt w:val="bullet"/>
+      <w:lvlText w:val=""/>
+      <w:lvlJc w:val="left"/>
+      <w:pPr>
+        <w:ind w:left="4320" w:hanging="360"/>
+      </w:pPr>
+      <w:rPr>
+        <w:rFonts w:ascii="Wingdings" w:hAnsi="Wingdings" w:hint="default"/>
+      </w:rPr>
+    </w:lvl>
+    <w:lvl w:ilvl="6" w:tplc="0C0A0001" w:tentative="1">
+      <w:start w:val="1"/>
+      <w:numFmt w:val="bullet"/>
+      <w:lvlText w:val=""/>
+      <w:lvlJc w:val="left"/>
+      <w:pPr>
+        <w:ind w:left="5040" w:hanging="360"/>
+      </w:pPr>
+      <w:rPr>
+        <w:rFonts w:ascii="Symbol" w:hAnsi="Symbol" w:hint="default"/>
+      </w:rPr>
+    </w:lvl>
+    <w:lvl w:ilvl="7" w:tplc="0C0A0003" w:tentative="1">
+      <w:start w:val="1"/>
+      <w:numFmt w:val="bullet"/>
+      <w:lvlText w:val="o"/>
+      <w:lvlJc w:val="left"/>
+      <w:pPr>
+        <w:ind w:left="5760" w:hanging="360"/>
+      </w:pPr>
+      <w:rPr>
+        <w:rFonts w:ascii="Courier New" w:hAnsi="Courier New" w:cs="Courier New" w:hint="default"/>
+      </w:rPr>
+    </w:lvl>
+    <w:lvl w:ilvl="8" w:tplc="0C0A0005" w:tentative="1">
+      <w:start w:val="1"/>
+      <w:numFmt w:val="bullet"/>
+      <w:lvlText w:val=""/>
+      <w:lvlJc w:val="left"/>
+      <w:pPr>
+        <w:ind w:left="6480" w:hanging="360"/>
+      </w:pPr>
+      <w:rPr>
+        <w:rFonts w:ascii="Wingdings" w:hAnsi="Wingdings" w:hint="default"/>
+      </w:rPr>
+    </w:lvl>
+  </w:abstractNum>
+  <w:abstractNum w:abstractNumId="4" w15:restartNumberingAfterBreak="0">
     <w:nsid w:val="64DC255F"/>
     <w:multiLevelType w:val="hybridMultilevel"/>
     <w:tmpl w:val="F45ABBDA"/>
@@ -3875,10 +5251,19 @@
     </w:lvl>
   </w:abstractNum>
   <w:num w:numId="1">
-    <w:abstractNumId w:val="1"/>
+    <w:abstractNumId w:val="4"/>
   </w:num>
   <w:num w:numId="2">
+    <w:abstractNumId w:val="2"/>
+  </w:num>
+  <w:num w:numId="3">
+    <w:abstractNumId w:val="3"/>
+  </w:num>
+  <w:num w:numId="4">
     <w:abstractNumId w:val="0"/>
+  </w:num>
+  <w:num w:numId="5">
+    <w:abstractNumId w:val="1"/>
   </w:num>
 </w:numbering>
 </file>
@@ -4755,4 +6140,16 @@
     </a:ext>
   </a:extLst>
 </a:theme>
+</file>
+
+<file path=customXml/item1.xml><?xml version="1.0" encoding="utf-8"?>
+<b:Sources xmlns:b="http://schemas.openxmlformats.org/officeDocument/2006/bibliography" xmlns="http://schemas.openxmlformats.org/officeDocument/2006/bibliography" SelectedStyle="\APASixthEditionOfficeOnline.xsl" StyleName="APA" Version="6"/>
+</file>
+
+<file path=customXml/itemProps1.xml><?xml version="1.0" encoding="utf-8"?>
+<ds:datastoreItem xmlns:ds="http://schemas.openxmlformats.org/officeDocument/2006/customXml" ds:itemID="{03FFE054-BB9A-47A8-8AB8-5DC06BE094A8}">
+  <ds:schemaRefs>
+    <ds:schemaRef ds:uri="http://schemas.openxmlformats.org/officeDocument/2006/bibliography"/>
+  </ds:schemaRefs>
+</ds:datastoreItem>
 </file>
</xml_diff>